<commit_message>
Refactor: Modificaciones de plantillas de informes y base.html
</commit_message>
<xml_diff>
--- a/plantillas/Template Extraccion SW 9500.docx
+++ b/plantillas/Template Extraccion SW 9500.docx
@@ -1,6 +1,6 @@
 
 <file path=word/document.xml><?xml version="1.0" encoding="utf-8"?>
-<w:document xmlns:wpc="http://schemas.microsoft.com/office/word/2010/wordprocessingCanvas" xmlns:cx="http://schemas.microsoft.com/office/drawing/2014/chartex" xmlns:cx1="http://schemas.microsoft.com/office/drawing/2015/9/8/chartex" xmlns:cx2="http://schemas.microsoft.com/office/drawing/2015/10/21/chartex" xmlns:cx3="http://schemas.microsoft.com/office/drawing/2016/5/9/chartex" xmlns:cx4="http://schemas.microsoft.com/office/drawing/2016/5/10/chartex" xmlns:cx5="http://schemas.microsoft.com/office/drawing/2016/5/11/chartex" xmlns:cx6="http://schemas.microsoft.com/office/drawing/2016/5/12/chartex" xmlns:cx7="http://schemas.microsoft.com/office/drawing/2016/5/13/chartex" xmlns:cx8="http://schemas.microsoft.com/office/drawing/2016/5/14/chartex" xmlns:mc="http://schemas.openxmlformats.org/markup-compatibility/2006" xmlns:aink="http://schemas.microsoft.com/office/drawing/2016/ink" xmlns:am3d="http://schemas.microsoft.com/office/drawing/2017/model3d" xmlns:o="urn:schemas-microsoft-com:office:office" xmlns:oel="http://schemas.microsoft.com/office/2019/extlst" xmlns:r="http://schemas.openxmlformats.org/officeDocument/2006/relationships" xmlns:m="http://schemas.openxmlformats.org/officeDocument/2006/math" xmlns:v="urn:schemas-microsoft-com:vml" xmlns:wp14="http://schemas.microsoft.com/office/word/2010/wordprocessingDrawing" xmlns:wp="http://schemas.openxmlformats.org/drawingml/2006/wordprocessingDrawing" xmlns:w10="urn:schemas-microsoft-com:office:word" xmlns:w="http://schemas.openxmlformats.org/wordprocessingml/2006/main" xmlns:w14="http://schemas.microsoft.com/office/word/2010/wordml" xmlns:w15="http://schemas.microsoft.com/office/word/2012/wordml" xmlns:w16cex="http://schemas.microsoft.com/office/word/2018/wordml/cex" xmlns:w16cid="http://schemas.microsoft.com/office/word/2016/wordml/cid" xmlns:w16="http://schemas.microsoft.com/office/word/2018/wordml" xmlns:w16du="http://schemas.microsoft.com/office/word/2023/wordml/word16du" xmlns:w16sdtdh="http://schemas.microsoft.com/office/word/2020/wordml/sdtdatahash" xmlns:w16sdtfl="http://schemas.microsoft.com/office/word/2024/wordml/sdtformatlock" xmlns:w16se="http://schemas.microsoft.com/office/word/2015/wordml/symex" xmlns:wpg="http://schemas.microsoft.com/office/word/2010/wordprocessingGroup" xmlns:wpi="http://schemas.microsoft.com/office/word/2010/wordprocessingInk" xmlns:wne="http://schemas.microsoft.com/office/word/2006/wordml" xmlns:wps="http://schemas.microsoft.com/office/word/2010/wordprocessingShape" mc:Ignorable="w14 w15 w16se w16cid w16 w16cex w16sdtdh w16sdtfl w16du wp14">
+<w:document xmlns:wpc="http://schemas.microsoft.com/office/word/2010/wordprocessingCanvas" xmlns:cx="http://schemas.microsoft.com/office/drawing/2014/chartex" xmlns:mc="http://schemas.openxmlformats.org/markup-compatibility/2006" xmlns:o="urn:schemas-microsoft-com:office:office" xmlns:r="http://schemas.openxmlformats.org/officeDocument/2006/relationships" xmlns:m="http://schemas.openxmlformats.org/officeDocument/2006/math" xmlns:v="urn:schemas-microsoft-com:vml" xmlns:wp14="http://schemas.microsoft.com/office/word/2010/wordprocessingDrawing" xmlns:wp="http://schemas.openxmlformats.org/drawingml/2006/wordprocessingDrawing" xmlns:w10="urn:schemas-microsoft-com:office:word" xmlns:w="http://schemas.openxmlformats.org/wordprocessingml/2006/main" xmlns:w14="http://schemas.microsoft.com/office/word/2010/wordml" xmlns:w15="http://schemas.microsoft.com/office/word/2012/wordml" xmlns:w16se="http://schemas.microsoft.com/office/word/2015/wordml/symex" xmlns:wpg="http://schemas.microsoft.com/office/word/2010/wordprocessingGroup" xmlns:wpi="http://schemas.microsoft.com/office/word/2010/wordprocessingInk" xmlns:wne="http://schemas.microsoft.com/office/word/2006/wordml" xmlns:wps="http://schemas.microsoft.com/office/word/2010/wordprocessingShape" mc:Ignorable="w14 w15 w16se wp14">
   <w:body>
     <w:tbl>
       <w:tblPr>
@@ -17,8 +17,8 @@
         <w:tblLook w:val="0000" w:firstRow="0" w:lastRow="0" w:firstColumn="0" w:lastColumn="0" w:noHBand="0" w:noVBand="0"/>
       </w:tblPr>
       <w:tblGrid>
-        <w:gridCol w:w="3118"/>
-        <w:gridCol w:w="2420"/>
+        <w:gridCol w:w="2812"/>
+        <w:gridCol w:w="2726"/>
         <w:gridCol w:w="2418"/>
         <w:gridCol w:w="2735"/>
       </w:tblGrid>
@@ -29,7 +29,7 @@
         </w:trPr>
         <w:tc>
           <w:tcPr>
-            <w:tcW w:w="1458" w:type="pct"/>
+            <w:tcW w:w="1315" w:type="pct"/>
             <w:vMerge w:val="restart"/>
             <w:tcBorders>
               <w:top w:val="single" w:sz="18" w:space="0" w:color="auto"/>
@@ -37,6 +37,94 @@
               <w:right w:val="single" w:sz="18" w:space="0" w:color="auto"/>
             </w:tcBorders>
           </w:tcPr>
+          <w:sdt>
+            <w:sdtPr>
+              <w:rPr>
+                <w:rFonts w:cs="Arial"/>
+                <w:b/>
+                <w:bCs/>
+                <w:sz w:val="10"/>
+                <w:szCs w:val="18"/>
+                <w:lang w:val="es-CL"/>
+              </w:rPr>
+              <w:id w:val="536541690"/>
+              <w:showingPlcHdr/>
+              <w:picture/>
+            </w:sdtPr>
+            <w:sdtContent>
+              <w:p>
+                <w:pPr>
+                  <w:jc w:val="center"/>
+                  <w:rPr>
+                    <w:rFonts w:cs="Arial"/>
+                    <w:b/>
+                    <w:bCs/>
+                    <w:sz w:val="10"/>
+                    <w:szCs w:val="18"/>
+                    <w:lang w:val="es-CL"/>
+                  </w:rPr>
+                </w:pPr>
+                <w:r>
+                  <w:rPr>
+                    <w:rFonts w:cs="Arial"/>
+                    <w:b/>
+                    <w:noProof/>
+                    <w:sz w:val="10"/>
+                    <w:szCs w:val="18"/>
+                    <w:lang w:val="es-CL" w:eastAsia="es-CL"/>
+                  </w:rPr>
+                  <w:drawing>
+                    <wp:inline distT="0" distB="0" distL="0" distR="0" wp14:anchorId="188D8DCD" wp14:editId="3AD43362">
+                      <wp:extent cx="1223010" cy="893445"/>
+                      <wp:effectExtent l="0" t="0" r="0" b="1905"/>
+                      <wp:docPr id="2" name="Imagen 2"/>
+                      <wp:cNvGraphicFramePr>
+                        <a:graphicFrameLocks xmlns:a="http://schemas.openxmlformats.org/drawingml/2006/main" noChangeAspect="1"/>
+                      </wp:cNvGraphicFramePr>
+                      <a:graphic xmlns:a="http://schemas.openxmlformats.org/drawingml/2006/main">
+                        <a:graphicData uri="http://schemas.openxmlformats.org/drawingml/2006/picture">
+                          <pic:pic xmlns:pic="http://schemas.openxmlformats.org/drawingml/2006/picture">
+                            <pic:nvPicPr>
+                              <pic:cNvPr id="0" name="Imagen 1"/>
+                              <pic:cNvPicPr>
+                                <a:picLocks noChangeAspect="1" noChangeArrowheads="1"/>
+                              </pic:cNvPicPr>
+                            </pic:nvPicPr>
+                            <pic:blipFill>
+                              <a:blip r:embed="rId9">
+                                <a:extLst>
+                                  <a:ext uri="{28A0092B-C50C-407E-A947-70E740481C1C}">
+                                    <a14:useLocalDpi xmlns:a14="http://schemas.microsoft.com/office/drawing/2010/main" val="0"/>
+                                  </a:ext>
+                                </a:extLst>
+                              </a:blip>
+                              <a:srcRect/>
+                              <a:stretch>
+                                <a:fillRect/>
+                              </a:stretch>
+                            </pic:blipFill>
+                            <pic:spPr bwMode="auto">
+                              <a:xfrm>
+                                <a:off x="0" y="0"/>
+                                <a:ext cx="1223010" cy="893445"/>
+                              </a:xfrm>
+                              <a:prstGeom prst="rect">
+                                <a:avLst/>
+                              </a:prstGeom>
+                              <a:noFill/>
+                              <a:ln>
+                                <a:noFill/>
+                              </a:ln>
+                            </pic:spPr>
+                          </pic:pic>
+                        </a:graphicData>
+                      </a:graphic>
+                    </wp:inline>
+                  </w:drawing>
+                </w:r>
+              </w:p>
+            </w:sdtContent>
+          </w:sdt>
           <w:p>
             <w:pPr>
               <w:rPr>
@@ -47,83 +135,11 @@
                 <w:lang w:val="es-CL"/>
               </w:rPr>
             </w:pPr>
-            <w:r>
-              <w:rPr>
-                <w:rFonts w:cs="Arial"/>
-                <w:noProof/>
-                <w:color w:val="FF0000"/>
-                <w:sz w:val="18"/>
-                <w:szCs w:val="18"/>
-                <w:lang w:val="es-CL"/>
-              </w:rPr>
-              <w:drawing>
-                <wp:anchor distT="0" distB="0" distL="114300" distR="114300" simplePos="0" relativeHeight="251659264" behindDoc="0" locked="0" layoutInCell="1" allowOverlap="1" wp14:anchorId="0EC06C39" wp14:editId="7797A84E">
-                  <wp:simplePos x="0" y="0"/>
-                  <wp:positionH relativeFrom="column">
-                    <wp:posOffset>253531</wp:posOffset>
-                  </wp:positionH>
-                  <wp:positionV relativeFrom="paragraph">
-                    <wp:posOffset>351790</wp:posOffset>
-                  </wp:positionV>
-                  <wp:extent cx="1295400" cy="323707"/>
-                  <wp:effectExtent l="0" t="0" r="0" b="635"/>
-                  <wp:wrapNone/>
-                  <wp:docPr id="1413388308" name="Imagen 2"/>
-                  <wp:cNvGraphicFramePr>
-                    <a:graphicFrameLocks xmlns:a="http://schemas.openxmlformats.org/drawingml/2006/main" noChangeAspect="1"/>
-                  </wp:cNvGraphicFramePr>
-                  <a:graphic xmlns:a="http://schemas.openxmlformats.org/drawingml/2006/main">
-                    <a:graphicData uri="http://schemas.openxmlformats.org/drawingml/2006/picture">
-                      <pic:pic xmlns:pic="http://schemas.openxmlformats.org/drawingml/2006/picture">
-                        <pic:nvPicPr>
-                          <pic:cNvPr id="0" name="Picture 6"/>
-                          <pic:cNvPicPr>
-                            <a:picLocks noChangeAspect="1" noChangeArrowheads="1"/>
-                          </pic:cNvPicPr>
-                        </pic:nvPicPr>
-                        <pic:blipFill>
-                          <a:blip r:embed="rId9" cstate="print">
-                            <a:extLst>
-                              <a:ext uri="{28A0092B-C50C-407E-A947-70E740481C1C}">
-                                <a14:useLocalDpi xmlns:a14="http://schemas.microsoft.com/office/drawing/2010/main" val="0"/>
-                              </a:ext>
-                            </a:extLst>
-                          </a:blip>
-                          <a:srcRect/>
-                          <a:stretch>
-                            <a:fillRect/>
-                          </a:stretch>
-                        </pic:blipFill>
-                        <pic:spPr bwMode="auto">
-                          <a:xfrm>
-                            <a:off x="0" y="0"/>
-                            <a:ext cx="1295400" cy="323707"/>
-                          </a:xfrm>
-                          <a:prstGeom prst="rect">
-                            <a:avLst/>
-                          </a:prstGeom>
-                          <a:noFill/>
-                          <a:ln>
-                            <a:noFill/>
-                          </a:ln>
-                        </pic:spPr>
-                      </pic:pic>
-                    </a:graphicData>
-                  </a:graphic>
-                  <wp14:sizeRelH relativeFrom="margin">
-                    <wp14:pctWidth>0</wp14:pctWidth>
-                  </wp14:sizeRelH>
-                  <wp14:sizeRelV relativeFrom="margin">
-                    <wp14:pctHeight>0</wp14:pctHeight>
-                  </wp14:sizeRelV>
-                </wp:anchor>
-              </w:drawing>
-            </w:r>
-          </w:p>
-        </w:tc>
-        <w:tc>
-          <w:tcPr>
-            <w:tcW w:w="2263" w:type="pct"/>
+          </w:p>
+        </w:tc>
+        <w:tc>
+          <w:tcPr>
+            <w:tcW w:w="2406" w:type="pct"/>
             <w:gridSpan w:val="2"/>
             <w:tcBorders>
               <w:top w:val="single" w:sz="18" w:space="0" w:color="auto"/>
@@ -146,7 +162,7 @@
           </w:p>
           <w:p>
             <w:pPr>
-              <w:pStyle w:val="BalloonText"/>
+              <w:pStyle w:val="Textodeglobo"/>
               <w:jc w:val="center"/>
               <w:rPr>
                 <w:rFonts w:ascii="Arial" w:hAnsi="Arial" w:cs="Arial"/>
@@ -166,28 +182,6 @@
                 <w:szCs w:val="28"/>
                 <w:lang w:val="es-CL"/>
               </w:rPr>
-              <w:t>NTT</w:t>
-            </w:r>
-            <w:r>
-              <w:rPr>
-                <w:rFonts w:ascii="Arial" w:hAnsi="Arial" w:cs="Arial"/>
-                <w:b/>
-                <w:color w:val="000000" w:themeColor="text1"/>
-                <w:sz w:val="22"/>
-                <w:szCs w:val="28"/>
-                <w:lang w:val="es-CL"/>
-              </w:rPr>
-              <w:t xml:space="preserve">, </w:t>
-            </w:r>
-            <w:r>
-              <w:rPr>
-                <w:rFonts w:ascii="Arial" w:hAnsi="Arial" w:cs="Arial"/>
-                <w:b/>
-                <w:color w:val="000000" w:themeColor="text1"/>
-                <w:sz w:val="22"/>
-                <w:szCs w:val="28"/>
-                <w:lang w:val="es-CL"/>
-              </w:rPr>
               <w:t>Pruebas de aceptación de fábrica</w:t>
             </w:r>
           </w:p>
@@ -201,7 +195,6 @@
                 <w:lang w:val="es-CL"/>
               </w:rPr>
             </w:pPr>
-            <w:proofErr w:type="spellStart"/>
             <w:r>
               <w:rPr>
                 <w:rFonts w:cs="Arial"/>
@@ -209,17 +202,7 @@
                 <w:sz w:val="18"/>
                 <w:lang w:val="fr-FR"/>
               </w:rPr>
-              <w:t>Factory</w:t>
-            </w:r>
-            <w:proofErr w:type="spellEnd"/>
-            <w:r>
-              <w:rPr>
-                <w:rFonts w:cs="Arial"/>
-                <w:color w:val="000000" w:themeColor="text1"/>
-                <w:sz w:val="18"/>
-                <w:lang w:val="fr-FR"/>
-              </w:rPr>
-              <w:t xml:space="preserve"> acceptance test (FAT)</w:t>
+              <w:t>Factory acceptance test (FAT)</w:t>
             </w:r>
           </w:p>
           <w:p>
@@ -289,7 +272,7 @@
                     <w:noProof/>
                     <w:sz w:val="10"/>
                     <w:szCs w:val="18"/>
-                    <w:lang w:val="es-CL"/>
+                    <w:lang w:val="es-CL" w:eastAsia="es-CL"/>
                   </w:rPr>
                   <w:drawing>
                     <wp:inline distT="0" distB="0" distL="0" distR="0" wp14:anchorId="5FD79883" wp14:editId="62C0A78F">
@@ -309,7 +292,7 @@
                               </pic:cNvPicPr>
                             </pic:nvPicPr>
                             <pic:blipFill>
-                              <a:blip r:embed="rId10">
+                              <a:blip r:embed="rId9">
                                 <a:extLst>
                                   <a:ext uri="{28A0092B-C50C-407E-A947-70E740481C1C}">
                                     <a14:useLocalDpi xmlns:a14="http://schemas.microsoft.com/office/drawing/2010/main" val="0"/>
@@ -361,7 +344,7 @@
         </w:trPr>
         <w:tc>
           <w:tcPr>
-            <w:tcW w:w="1458" w:type="pct"/>
+            <w:tcW w:w="1315" w:type="pct"/>
             <w:vMerge/>
             <w:tcBorders>
               <w:top w:val="nil"/>
@@ -381,7 +364,7 @@
         </w:tc>
         <w:tc>
           <w:tcPr>
-            <w:tcW w:w="2263" w:type="pct"/>
+            <w:tcW w:w="2406" w:type="pct"/>
             <w:gridSpan w:val="2"/>
             <w:tcBorders>
               <w:top w:val="single" w:sz="18" w:space="0" w:color="auto"/>
@@ -448,10 +431,10 @@
           </w:p>
           <w:p>
             <w:pPr>
-              <w:pStyle w:val="BalloonText"/>
+              <w:pStyle w:val="Textodeglobo"/>
               <w:jc w:val="center"/>
               <w:rPr>
-                <w:rStyle w:val="Strong"/>
+                <w:rStyle w:val="Textoennegrita"/>
                 <w:rFonts w:ascii="Arial" w:hAnsi="Arial" w:cs="Arial"/>
                 <w:b w:val="0"/>
                 <w:bCs w:val="0"/>
@@ -575,7 +558,7 @@
           </w:p>
           <w:p>
             <w:pPr>
-              <w:pStyle w:val="BalloonText"/>
+              <w:pStyle w:val="Textodeglobo"/>
               <w:rPr>
                 <w:rFonts w:ascii="Arial" w:hAnsi="Arial" w:cs="Arial"/>
                 <w:bCs/>
@@ -744,7 +727,7 @@
           </w:tcPr>
           <w:p>
             <w:pPr>
-              <w:pStyle w:val="Footer"/>
+              <w:pStyle w:val="Piedepgina"/>
               <w:rPr>
                 <w:rFonts w:cs="Arial"/>
                 <w:caps/>
@@ -763,8 +746,8 @@
         </w:trPr>
         <w:tc>
           <w:tcPr>
-            <w:tcW w:w="2590" w:type="pct"/>
-            <w:gridSpan w:val="2"/>
+            <w:tcW w:w="5000" w:type="pct"/>
+            <w:gridSpan w:val="4"/>
             <w:tcBorders>
               <w:top w:val="single" w:sz="6" w:space="0" w:color="auto"/>
               <w:bottom w:val="nil"/>
@@ -798,46 +781,6 @@
                 <w:lang w:val="es-CL"/>
               </w:rPr>
               <w:t xml:space="preserve"> / PURCHARSE ORDER (PO)</w:t>
-            </w:r>
-          </w:p>
-        </w:tc>
-        <w:tc>
-          <w:tcPr>
-            <w:tcW w:w="2410" w:type="pct"/>
-            <w:gridSpan w:val="2"/>
-            <w:tcBorders>
-              <w:top w:val="single" w:sz="4" w:space="0" w:color="auto"/>
-              <w:bottom w:val="nil"/>
-            </w:tcBorders>
-          </w:tcPr>
-          <w:p>
-            <w:pPr>
-              <w:rPr>
-                <w:rFonts w:cs="Arial"/>
-                <w:sz w:val="18"/>
-                <w:szCs w:val="18"/>
-                <w:lang w:val="es-CL"/>
-              </w:rPr>
-            </w:pPr>
-            <w:r>
-              <w:rPr>
-                <w:rFonts w:cs="Arial"/>
-                <w:b/>
-                <w:sz w:val="18"/>
-                <w:szCs w:val="18"/>
-                <w:lang w:val="es-CL"/>
-              </w:rPr>
-              <w:t>Nota Venta Fabricante</w:t>
-            </w:r>
-            <w:r>
-              <w:rPr>
-                <w:rFonts w:cs="Arial"/>
-                <w:bCs/>
-                <w:sz w:val="18"/>
-                <w:szCs w:val="18"/>
-                <w:lang w:val="es-CL"/>
-              </w:rPr>
-              <w:t xml:space="preserve"> / SALES ORDER MANUFACTURER</w:t>
             </w:r>
           </w:p>
         </w:tc>
@@ -849,8 +792,8 @@
         </w:trPr>
         <w:tc>
           <w:tcPr>
-            <w:tcW w:w="2590" w:type="pct"/>
-            <w:gridSpan w:val="2"/>
+            <w:tcW w:w="5000" w:type="pct"/>
+            <w:gridSpan w:val="4"/>
             <w:tcBorders>
               <w:top w:val="nil"/>
               <w:bottom w:val="single" w:sz="6" w:space="0" w:color="auto"/>
@@ -858,7 +801,7 @@
           </w:tcPr>
           <w:p>
             <w:pPr>
-              <w:pStyle w:val="BalloonText"/>
+              <w:pStyle w:val="Textodeglobo"/>
               <w:rPr>
                 <w:rFonts w:ascii="Arial" w:hAnsi="Arial" w:cs="Arial"/>
                 <w:caps/>
@@ -897,21 +840,11 @@
               <w:t>}}</w:t>
             </w:r>
           </w:p>
-        </w:tc>
-        <w:tc>
-          <w:tcPr>
-            <w:tcW w:w="2410" w:type="pct"/>
-            <w:gridSpan w:val="2"/>
-            <w:tcBorders>
-              <w:top w:val="nil"/>
-              <w:bottom w:val="single" w:sz="6" w:space="0" w:color="auto"/>
-            </w:tcBorders>
-          </w:tcPr>
-          <w:p>
-            <w:pPr>
-              <w:pStyle w:val="BalloonText"/>
-              <w:rPr>
-                <w:rStyle w:val="Strong"/>
+          <w:p>
+            <w:pPr>
+              <w:pStyle w:val="Textodeglobo"/>
+              <w:rPr>
+                <w:rStyle w:val="Textoennegrita"/>
                 <w:rFonts w:ascii="Arial" w:hAnsi="Arial" w:cs="Arial"/>
                 <w:b w:val="0"/>
                 <w:bCs w:val="0"/>
@@ -923,7 +856,7 @@
           </w:p>
           <w:p>
             <w:pPr>
-              <w:pStyle w:val="BalloonText"/>
+              <w:pStyle w:val="Textodeglobo"/>
               <w:jc w:val="center"/>
               <w:rPr>
                 <w:rFonts w:cs="Arial"/>
@@ -936,263 +869,6 @@
           </w:p>
         </w:tc>
       </w:tr>
-      <w:tr>
-        <w:trPr>
-          <w:cantSplit/>
-          <w:trHeight w:val="296"/>
-        </w:trPr>
-        <w:tc>
-          <w:tcPr>
-            <w:tcW w:w="2590" w:type="pct"/>
-            <w:gridSpan w:val="2"/>
-            <w:tcBorders>
-              <w:top w:val="single" w:sz="6" w:space="0" w:color="auto"/>
-              <w:bottom w:val="nil"/>
-            </w:tcBorders>
-          </w:tcPr>
-          <w:p>
-            <w:pPr>
-              <w:rPr>
-                <w:rFonts w:cs="Arial"/>
-                <w:caps/>
-                <w:sz w:val="18"/>
-                <w:szCs w:val="18"/>
-                <w:lang w:val="es-CL"/>
-              </w:rPr>
-            </w:pPr>
-            <w:r>
-              <w:rPr>
-                <w:rFonts w:cs="Arial"/>
-                <w:b/>
-                <w:sz w:val="18"/>
-                <w:szCs w:val="18"/>
-                <w:lang w:val="es-CL"/>
-              </w:rPr>
-              <w:t>Sitio</w:t>
-            </w:r>
-            <w:r>
-              <w:rPr>
-                <w:rFonts w:cs="Arial"/>
-                <w:bCs/>
-                <w:sz w:val="18"/>
-                <w:szCs w:val="18"/>
-                <w:lang w:val="es-CL"/>
-              </w:rPr>
-              <w:t xml:space="preserve"> / SITE</w:t>
-            </w:r>
-          </w:p>
-        </w:tc>
-        <w:tc>
-          <w:tcPr>
-            <w:tcW w:w="2410" w:type="pct"/>
-            <w:gridSpan w:val="2"/>
-            <w:tcBorders>
-              <w:top w:val="single" w:sz="6" w:space="0" w:color="auto"/>
-              <w:bottom w:val="nil"/>
-            </w:tcBorders>
-          </w:tcPr>
-          <w:p>
-            <w:pPr>
-              <w:rPr>
-                <w:rFonts w:cs="Arial"/>
-                <w:sz w:val="18"/>
-                <w:szCs w:val="18"/>
-                <w:lang w:val="es-CL"/>
-              </w:rPr>
-            </w:pPr>
-            <w:r>
-              <w:rPr>
-                <w:rFonts w:cs="Arial"/>
-                <w:b/>
-                <w:bCs/>
-                <w:sz w:val="18"/>
-                <w:szCs w:val="18"/>
-                <w:lang w:val="es-CL"/>
-              </w:rPr>
-              <w:t>Planta</w:t>
-            </w:r>
-            <w:r>
-              <w:rPr>
-                <w:rFonts w:cs="Arial"/>
-                <w:sz w:val="18"/>
-                <w:szCs w:val="18"/>
-                <w:lang w:val="es-CL"/>
-              </w:rPr>
-              <w:t xml:space="preserve"> / SERVICE</w:t>
-            </w:r>
-          </w:p>
-        </w:tc>
-      </w:tr>
-      <w:tr>
-        <w:trPr>
-          <w:cantSplit/>
-          <w:trHeight w:val="296"/>
-        </w:trPr>
-        <w:tc>
-          <w:tcPr>
-            <w:tcW w:w="2590" w:type="pct"/>
-            <w:gridSpan w:val="2"/>
-            <w:tcBorders>
-              <w:top w:val="nil"/>
-              <w:bottom w:val="single" w:sz="6" w:space="0" w:color="auto"/>
-            </w:tcBorders>
-          </w:tcPr>
-          <w:p>
-            <w:pPr>
-              <w:rPr>
-                <w:rFonts w:cs="Arial"/>
-                <w:bCs/>
-                <w:sz w:val="22"/>
-                <w:szCs w:val="22"/>
-                <w:lang w:val="es-CL"/>
-              </w:rPr>
-            </w:pPr>
-          </w:p>
-        </w:tc>
-        <w:tc>
-          <w:tcPr>
-            <w:tcW w:w="2410" w:type="pct"/>
-            <w:gridSpan w:val="2"/>
-            <w:tcBorders>
-              <w:top w:val="nil"/>
-              <w:bottom w:val="single" w:sz="6" w:space="0" w:color="auto"/>
-            </w:tcBorders>
-          </w:tcPr>
-          <w:p>
-            <w:pPr>
-              <w:rPr>
-                <w:rFonts w:cs="Arial"/>
-                <w:sz w:val="22"/>
-                <w:szCs w:val="22"/>
-                <w:lang w:val="es-CL"/>
-              </w:rPr>
-            </w:pPr>
-          </w:p>
-        </w:tc>
-      </w:tr>
-      <w:tr>
-        <w:tblPrEx>
-          <w:tblBorders>
-            <w:top w:val="none" w:sz="0" w:space="0" w:color="auto"/>
-            <w:left w:val="none" w:sz="0" w:space="0" w:color="auto"/>
-            <w:bottom w:val="none" w:sz="0" w:space="0" w:color="auto"/>
-            <w:right w:val="none" w:sz="0" w:space="0" w:color="auto"/>
-            <w:insideH w:val="none" w:sz="0" w:space="0" w:color="auto"/>
-            <w:insideV w:val="none" w:sz="0" w:space="0" w:color="auto"/>
-          </w:tblBorders>
-        </w:tblPrEx>
-        <w:trPr>
-          <w:cantSplit/>
-          <w:trHeight w:val="396"/>
-        </w:trPr>
-        <w:tc>
-          <w:tcPr>
-            <w:tcW w:w="2590" w:type="pct"/>
-            <w:gridSpan w:val="2"/>
-            <w:tcBorders>
-              <w:top w:val="single" w:sz="6" w:space="0" w:color="auto"/>
-              <w:left w:val="single" w:sz="18" w:space="0" w:color="auto"/>
-              <w:bottom w:val="single" w:sz="24" w:space="0" w:color="auto"/>
-              <w:right w:val="single" w:sz="6" w:space="0" w:color="auto"/>
-            </w:tcBorders>
-          </w:tcPr>
-          <w:p>
-            <w:pPr>
-              <w:rPr>
-                <w:rFonts w:cs="Arial"/>
-                <w:bCs/>
-                <w:sz w:val="18"/>
-                <w:szCs w:val="18"/>
-                <w:lang w:val="es-CL"/>
-              </w:rPr>
-            </w:pPr>
-            <w:r>
-              <w:rPr>
-                <w:rFonts w:cs="Arial"/>
-                <w:b/>
-                <w:sz w:val="18"/>
-                <w:szCs w:val="18"/>
-                <w:lang w:val="es-CL"/>
-              </w:rPr>
-              <w:t>Rack</w:t>
-            </w:r>
-            <w:r>
-              <w:rPr>
-                <w:rFonts w:cs="Arial"/>
-                <w:bCs/>
-                <w:sz w:val="18"/>
-                <w:szCs w:val="18"/>
-                <w:lang w:val="es-CL"/>
-              </w:rPr>
-              <w:t xml:space="preserve"> / RACK </w:t>
-            </w:r>
-          </w:p>
-          <w:p>
-            <w:pPr>
-              <w:rPr>
-                <w:rFonts w:cs="Arial"/>
-                <w:bCs/>
-                <w:caps/>
-                <w:sz w:val="22"/>
-                <w:szCs w:val="22"/>
-                <w:lang w:val="es-CL"/>
-              </w:rPr>
-            </w:pPr>
-          </w:p>
-        </w:tc>
-        <w:tc>
-          <w:tcPr>
-            <w:tcW w:w="2410" w:type="pct"/>
-            <w:gridSpan w:val="2"/>
-            <w:tcBorders>
-              <w:top w:val="single" w:sz="6" w:space="0" w:color="auto"/>
-              <w:left w:val="single" w:sz="6" w:space="0" w:color="auto"/>
-              <w:bottom w:val="single" w:sz="24" w:space="0" w:color="auto"/>
-              <w:right w:val="single" w:sz="18" w:space="0" w:color="auto"/>
-            </w:tcBorders>
-          </w:tcPr>
-          <w:p>
-            <w:pPr>
-              <w:jc w:val="both"/>
-              <w:rPr>
-                <w:sz w:val="18"/>
-                <w:szCs w:val="18"/>
-                <w:lang w:val="es-CL"/>
-              </w:rPr>
-            </w:pPr>
-            <w:r>
-              <w:rPr>
-                <w:b/>
-                <w:bCs/>
-                <w:sz w:val="18"/>
-                <w:szCs w:val="18"/>
-                <w:lang w:val="es-CL"/>
-              </w:rPr>
-              <w:t>Unidad de Rack (</w:t>
-            </w:r>
-            <w:r>
-              <w:rPr>
-                <w:sz w:val="18"/>
-                <w:szCs w:val="18"/>
-                <w:lang w:val="es-CL"/>
-              </w:rPr>
-              <w:t xml:space="preserve">UR) / RACK UNIT (RU) </w:t>
-            </w:r>
-          </w:p>
-          <w:p>
-            <w:pPr>
-              <w:rPr>
-                <w:rFonts w:cs="Arial"/>
-                <w:bCs/>
-                <w:color w:val="FFFFFF"/>
-                <w:sz w:val="22"/>
-                <w:szCs w:val="22"/>
-                <w:lang w:val="es-CL"/>
-              </w:rPr>
-            </w:pPr>
-          </w:p>
-        </w:tc>
-      </w:tr>
     </w:tbl>
     <w:p>
       <w:pPr>
@@ -1203,7 +879,7 @@
     </w:p>
     <w:tbl>
       <w:tblPr>
-        <w:tblStyle w:val="TableGrid"/>
+        <w:tblStyle w:val="Tablaconcuadrcula"/>
         <w:tblW w:w="5458" w:type="pct"/>
         <w:tblInd w:w="-431" w:type="dxa"/>
         <w:tblLook w:val="04A0" w:firstRow="1" w:lastRow="0" w:firstColumn="1" w:lastColumn="0" w:noHBand="0" w:noVBand="1"/>
@@ -1387,7 +1063,7 @@
           </w:tcPr>
           <w:p>
             <w:pPr>
-              <w:pStyle w:val="BalloonText"/>
+              <w:pStyle w:val="Textodeglobo"/>
               <w:jc w:val="center"/>
               <w:rPr>
                 <w:rFonts w:ascii="Arial" w:hAnsi="Arial" w:cs="Arial"/>
@@ -1521,7 +1197,7 @@
           </w:tcPr>
           <w:p>
             <w:pPr>
-              <w:pStyle w:val="BalloonText"/>
+              <w:pStyle w:val="Textodeglobo"/>
               <w:jc w:val="center"/>
               <w:rPr>
                 <w:rFonts w:ascii="Arial" w:hAnsi="Arial" w:cs="Arial"/>
@@ -1610,7 +1286,7 @@
       <w:sdtContent>
         <w:p>
           <w:pPr>
-            <w:pStyle w:val="ListParagraph"/>
+            <w:pStyle w:val="Prrafodelista"/>
             <w:numPr>
               <w:ilvl w:val="0"/>
               <w:numId w:val="22"/>
@@ -1650,7 +1326,7 @@
         </w:p>
         <w:p>
           <w:pPr>
-            <w:pStyle w:val="ListParagraph"/>
+            <w:pStyle w:val="Prrafodelista"/>
             <w:numPr>
               <w:ilvl w:val="0"/>
               <w:numId w:val="22"/>
@@ -1672,7 +1348,7 @@
         </w:p>
         <w:p>
           <w:pPr>
-            <w:pStyle w:val="ListParagraph"/>
+            <w:pStyle w:val="Prrafodelista"/>
             <w:numPr>
               <w:ilvl w:val="0"/>
               <w:numId w:val="22"/>
@@ -1694,7 +1370,7 @@
         </w:p>
         <w:p>
           <w:pPr>
-            <w:pStyle w:val="ListParagraph"/>
+            <w:pStyle w:val="Prrafodelista"/>
             <w:numPr>
               <w:ilvl w:val="0"/>
               <w:numId w:val="22"/>
@@ -1716,7 +1392,7 @@
         </w:p>
         <w:p>
           <w:pPr>
-            <w:pStyle w:val="ListParagraph"/>
+            <w:pStyle w:val="Prrafodelista"/>
             <w:numPr>
               <w:ilvl w:val="0"/>
               <w:numId w:val="22"/>
@@ -1738,7 +1414,7 @@
         </w:p>
         <w:p>
           <w:pPr>
-            <w:pStyle w:val="ListParagraph"/>
+            <w:pStyle w:val="Prrafodelista"/>
             <w:numPr>
               <w:ilvl w:val="0"/>
               <w:numId w:val="22"/>
@@ -1762,7 +1438,7 @@
     </w:sdt>
     <w:p>
       <w:pPr>
-        <w:pStyle w:val="BalloonText"/>
+        <w:pStyle w:val="Textodeglobo"/>
         <w:ind w:left="720"/>
         <w:rPr>
           <w:rFonts w:ascii="Arial" w:hAnsi="Arial" w:cs="Arial"/>
@@ -1774,279 +1450,6 @@
         </w:rPr>
       </w:pPr>
     </w:p>
-    <w:p>
-      <w:pPr>
-        <w:rPr>
-          <w:b/>
-          <w:bCs/>
-          <w:sz w:val="18"/>
-          <w:szCs w:val="18"/>
-          <w:u w:val="single"/>
-        </w:rPr>
-      </w:pPr>
-      <w:r>
-        <w:rPr>
-          <w:b/>
-          <w:bCs/>
-          <w:sz w:val="18"/>
-          <w:szCs w:val="18"/>
-          <w:u w:val="single"/>
-        </w:rPr>
-        <w:t>Checklist de SO (Sales Order) Components</w:t>
-      </w:r>
-    </w:p>
-    <w:p/>
-    <w:tbl>
-      <w:tblPr>
-        <w:tblStyle w:val="TableGrid"/>
-        <w:tblW w:w="5000" w:type="pct"/>
-        <w:tblLook w:val="04A0" w:firstRow="1" w:lastRow="0" w:firstColumn="1" w:lastColumn="0" w:noHBand="0" w:noVBand="1"/>
-      </w:tblPr>
-      <w:tblGrid>
-        <w:gridCol w:w="4639"/>
-        <w:gridCol w:w="1677"/>
-        <w:gridCol w:w="1517"/>
-        <w:gridCol w:w="1517"/>
-      </w:tblGrid>
-      <w:tr>
-        <w:tc>
-          <w:tcPr>
-            <w:tcW w:w="2481" w:type="pct"/>
-            <w:shd w:val="clear" w:color="auto" w:fill="4472C4" w:themeFill="accent1"/>
-          </w:tcPr>
-          <w:p>
-            <w:pPr>
-              <w:jc w:val="center"/>
-              <w:rPr>
-                <w:b/>
-                <w:color w:val="FFFFFF" w:themeColor="background1"/>
-                <w:sz w:val="22"/>
-                <w:lang w:val="es-CL"/>
-              </w:rPr>
-            </w:pPr>
-            <w:r>
-              <w:rPr>
-                <w:b/>
-                <w:color w:val="FFFFFF" w:themeColor="background1"/>
-                <w:sz w:val="22"/>
-                <w:lang w:val="es-CL"/>
-              </w:rPr>
-              <w:t>Detalle</w:t>
-            </w:r>
-          </w:p>
-        </w:tc>
-        <w:tc>
-          <w:tcPr>
-            <w:tcW w:w="897" w:type="pct"/>
-            <w:shd w:val="clear" w:color="auto" w:fill="4472C4" w:themeFill="accent1"/>
-          </w:tcPr>
-          <w:p>
-            <w:pPr>
-              <w:jc w:val="center"/>
-              <w:rPr>
-                <w:b/>
-                <w:color w:val="FFFFFF" w:themeColor="background1"/>
-                <w:sz w:val="22"/>
-                <w:lang w:val="es-CL"/>
-              </w:rPr>
-            </w:pPr>
-            <w:r>
-              <w:rPr>
-                <w:b/>
-                <w:color w:val="FFFFFF" w:themeColor="background1"/>
-                <w:sz w:val="22"/>
-                <w:lang w:val="es-CL"/>
-              </w:rPr>
-              <w:t>Cantidad</w:t>
-            </w:r>
-          </w:p>
-        </w:tc>
-        <w:tc>
-          <w:tcPr>
-            <w:tcW w:w="811" w:type="pct"/>
-            <w:shd w:val="clear" w:color="auto" w:fill="4472C4" w:themeFill="accent1"/>
-          </w:tcPr>
-          <w:p>
-            <w:pPr>
-              <w:jc w:val="center"/>
-              <w:rPr>
-                <w:b/>
-                <w:color w:val="FFFFFF" w:themeColor="background1"/>
-                <w:sz w:val="22"/>
-                <w:lang w:val="es-CL"/>
-              </w:rPr>
-            </w:pPr>
-            <w:r>
-              <w:rPr>
-                <w:b/>
-                <w:color w:val="FFFFFF" w:themeColor="background1"/>
-                <w:sz w:val="22"/>
-                <w:lang w:val="es-CL"/>
-              </w:rPr>
-              <w:t>Si</w:t>
-            </w:r>
-          </w:p>
-        </w:tc>
-        <w:tc>
-          <w:tcPr>
-            <w:tcW w:w="811" w:type="pct"/>
-            <w:shd w:val="clear" w:color="auto" w:fill="4472C4" w:themeFill="accent1"/>
-          </w:tcPr>
-          <w:p>
-            <w:pPr>
-              <w:jc w:val="center"/>
-              <w:rPr>
-                <w:b/>
-                <w:color w:val="FFFFFF" w:themeColor="background1"/>
-                <w:sz w:val="22"/>
-                <w:lang w:val="es-CL"/>
-              </w:rPr>
-            </w:pPr>
-            <w:r>
-              <w:rPr>
-                <w:b/>
-                <w:color w:val="FFFFFF" w:themeColor="background1"/>
-                <w:sz w:val="22"/>
-                <w:lang w:val="es-CL"/>
-              </w:rPr>
-              <w:t>No</w:t>
-            </w:r>
-          </w:p>
-        </w:tc>
-      </w:tr>
-      <w:tr>
-        <w:tc>
-          <w:tcPr>
-            <w:tcW w:w="2481" w:type="pct"/>
-          </w:tcPr>
-          <w:p>
-            <w:pPr>
-              <w:jc w:val="center"/>
-              <w:rPr>
-                <w:rFonts w:cs="Arial"/>
-                <w:sz w:val="22"/>
-                <w:szCs w:val="22"/>
-                <w:lang w:val="es-CL"/>
-              </w:rPr>
-            </w:pPr>
-          </w:p>
-        </w:tc>
-        <w:tc>
-          <w:tcPr>
-            <w:tcW w:w="897" w:type="pct"/>
-          </w:tcPr>
-          <w:p>
-            <w:pPr>
-              <w:jc w:val="center"/>
-              <w:rPr>
-                <w:rFonts w:cs="Arial"/>
-                <w:sz w:val="22"/>
-                <w:szCs w:val="22"/>
-                <w:lang w:val="es-CL"/>
-              </w:rPr>
-            </w:pPr>
-          </w:p>
-        </w:tc>
-        <w:tc>
-          <w:tcPr>
-            <w:tcW w:w="811" w:type="pct"/>
-          </w:tcPr>
-          <w:p>
-            <w:pPr>
-              <w:jc w:val="center"/>
-              <w:rPr>
-                <w:rFonts w:cs="Arial"/>
-                <w:sz w:val="22"/>
-                <w:szCs w:val="22"/>
-                <w:lang w:val="es-CL"/>
-              </w:rPr>
-            </w:pPr>
-          </w:p>
-        </w:tc>
-        <w:tc>
-          <w:tcPr>
-            <w:tcW w:w="811" w:type="pct"/>
-          </w:tcPr>
-          <w:p>
-            <w:pPr>
-              <w:rPr>
-                <w:rFonts w:cs="Arial"/>
-                <w:sz w:val="22"/>
-                <w:szCs w:val="22"/>
-                <w:lang w:val="es-CL"/>
-              </w:rPr>
-            </w:pPr>
-          </w:p>
-        </w:tc>
-      </w:tr>
-      <w:tr>
-        <w:trPr>
-          <w:trHeight w:val="676"/>
-        </w:trPr>
-        <w:tc>
-          <w:tcPr>
-            <w:tcW w:w="2481" w:type="pct"/>
-          </w:tcPr>
-          <w:p>
-            <w:pPr>
-              <w:rPr>
-                <w:rFonts w:cs="Arial"/>
-                <w:sz w:val="22"/>
-                <w:szCs w:val="22"/>
-                <w:lang w:val="es-CL"/>
-              </w:rPr>
-            </w:pPr>
-          </w:p>
-        </w:tc>
-        <w:tc>
-          <w:tcPr>
-            <w:tcW w:w="897" w:type="pct"/>
-          </w:tcPr>
-          <w:p>
-            <w:pPr>
-              <w:jc w:val="center"/>
-              <w:rPr>
-                <w:rFonts w:cs="Arial"/>
-                <w:sz w:val="22"/>
-                <w:szCs w:val="22"/>
-                <w:lang w:val="es-CL"/>
-              </w:rPr>
-            </w:pPr>
-          </w:p>
-        </w:tc>
-        <w:tc>
-          <w:tcPr>
-            <w:tcW w:w="811" w:type="pct"/>
-          </w:tcPr>
-          <w:p>
-            <w:pPr>
-              <w:jc w:val="center"/>
-              <w:rPr>
-                <w:rFonts w:cs="Arial"/>
-                <w:sz w:val="22"/>
-                <w:szCs w:val="22"/>
-                <w:lang w:val="es-CL"/>
-              </w:rPr>
-            </w:pPr>
-          </w:p>
-        </w:tc>
-        <w:tc>
-          <w:tcPr>
-            <w:tcW w:w="811" w:type="pct"/>
-          </w:tcPr>
-          <w:p>
-            <w:pPr>
-              <w:rPr>
-                <w:rFonts w:cs="Arial"/>
-                <w:sz w:val="22"/>
-                <w:szCs w:val="22"/>
-                <w:lang w:val="es-CL"/>
-              </w:rPr>
-            </w:pPr>
-          </w:p>
-        </w:tc>
-      </w:tr>
-    </w:tbl>
     <w:p>
       <w:pPr>
         <w:rPr>
@@ -2110,7 +1513,7 @@
       <w:sdtContent>
         <w:p>
           <w:pPr>
-            <w:pStyle w:val="ListParagraph"/>
+            <w:pStyle w:val="Prrafodelista"/>
             <w:numPr>
               <w:ilvl w:val="0"/>
               <w:numId w:val="16"/>
@@ -2146,7 +1549,7 @@
         </w:p>
         <w:p>
           <w:pPr>
-            <w:pStyle w:val="ListParagraph"/>
+            <w:pStyle w:val="Prrafodelista"/>
             <w:numPr>
               <w:ilvl w:val="0"/>
               <w:numId w:val="16"/>
@@ -2186,7 +1589,7 @@
         </w:p>
         <w:p>
           <w:pPr>
-            <w:pStyle w:val="ListParagraph"/>
+            <w:pStyle w:val="Prrafodelista"/>
             <w:numPr>
               <w:ilvl w:val="0"/>
               <w:numId w:val="16"/>
@@ -2226,7 +1629,7 @@
         </w:p>
         <w:p>
           <w:pPr>
-            <w:pStyle w:val="ListParagraph"/>
+            <w:pStyle w:val="Prrafodelista"/>
             <w:numPr>
               <w:ilvl w:val="0"/>
               <w:numId w:val="16"/>
@@ -2248,7 +1651,7 @@
         </w:p>
         <w:p>
           <w:pPr>
-            <w:pStyle w:val="ListParagraph"/>
+            <w:pStyle w:val="Prrafodelista"/>
             <w:numPr>
               <w:ilvl w:val="0"/>
               <w:numId w:val="16"/>
@@ -2283,25 +1686,7 @@
               <w:szCs w:val="16"/>
               <w:lang w:val="es-ES"/>
             </w:rPr>
-            <w:t xml:space="preserve"> y verificar que aparezcan en el “</w:t>
-          </w:r>
-          <w:proofErr w:type="gramStart"/>
-          <w:r>
-            <w:rPr>
-              <w:sz w:val="16"/>
-              <w:szCs w:val="16"/>
-              <w:lang w:val="es-ES"/>
-            </w:rPr>
-            <w:t>show</w:t>
-          </w:r>
-          <w:proofErr w:type="gramEnd"/>
-          <w:r>
-            <w:rPr>
-              <w:sz w:val="16"/>
-              <w:szCs w:val="16"/>
-              <w:lang w:val="es-ES"/>
-            </w:rPr>
-            <w:t xml:space="preserve"> </w:t>
+            <w:t xml:space="preserve"> y verificar que aparezcan en el “show </w:t>
           </w:r>
           <w:proofErr w:type="spellStart"/>
           <w:r>
@@ -2324,7 +1709,7 @@
         </w:p>
         <w:p>
           <w:pPr>
-            <w:pStyle w:val="ListParagraph"/>
+            <w:pStyle w:val="Prrafodelista"/>
             <w:numPr>
               <w:ilvl w:val="0"/>
               <w:numId w:val="16"/>
@@ -2562,6 +1947,151 @@
           <w:lang w:val="es-CL"/>
         </w:rPr>
       </w:pPr>
+    </w:p>
+    <w:p>
+      <w:pPr>
+        <w:pStyle w:val="cntrbld"/>
+        <w:autoSpaceDE/>
+        <w:autoSpaceDN/>
+        <w:rPr>
+          <w:rFonts w:cs="Arial"/>
+          <w:sz w:val="22"/>
+          <w:szCs w:val="22"/>
+          <w:lang w:val="es-CL"/>
+        </w:rPr>
+      </w:pPr>
+    </w:p>
+    <w:p>
+      <w:pPr>
+        <w:pStyle w:val="cntrbld"/>
+        <w:autoSpaceDE/>
+        <w:autoSpaceDN/>
+        <w:rPr>
+          <w:rFonts w:cs="Arial"/>
+          <w:sz w:val="22"/>
+          <w:szCs w:val="22"/>
+          <w:lang w:val="es-CL"/>
+        </w:rPr>
+      </w:pPr>
+    </w:p>
+    <w:p>
+      <w:pPr>
+        <w:pStyle w:val="cntrbld"/>
+        <w:autoSpaceDE/>
+        <w:autoSpaceDN/>
+        <w:rPr>
+          <w:rFonts w:cs="Arial"/>
+          <w:sz w:val="22"/>
+          <w:szCs w:val="22"/>
+          <w:lang w:val="es-CL"/>
+        </w:rPr>
+      </w:pPr>
+    </w:p>
+    <w:p>
+      <w:pPr>
+        <w:pStyle w:val="cntrbld"/>
+        <w:autoSpaceDE/>
+        <w:autoSpaceDN/>
+        <w:rPr>
+          <w:rFonts w:cs="Arial"/>
+          <w:sz w:val="22"/>
+          <w:szCs w:val="22"/>
+          <w:lang w:val="es-CL"/>
+        </w:rPr>
+      </w:pPr>
+    </w:p>
+    <w:p>
+      <w:pPr>
+        <w:pStyle w:val="cntrbld"/>
+        <w:autoSpaceDE/>
+        <w:autoSpaceDN/>
+        <w:rPr>
+          <w:rFonts w:cs="Arial"/>
+          <w:sz w:val="22"/>
+          <w:szCs w:val="22"/>
+          <w:lang w:val="es-CL"/>
+        </w:rPr>
+      </w:pPr>
+    </w:p>
+    <w:p>
+      <w:pPr>
+        <w:pStyle w:val="cntrbld"/>
+        <w:autoSpaceDE/>
+        <w:autoSpaceDN/>
+        <w:rPr>
+          <w:rFonts w:cs="Arial"/>
+          <w:sz w:val="22"/>
+          <w:szCs w:val="22"/>
+          <w:lang w:val="es-CL"/>
+        </w:rPr>
+      </w:pPr>
+    </w:p>
+    <w:p>
+      <w:pPr>
+        <w:pStyle w:val="cntrbld"/>
+        <w:autoSpaceDE/>
+        <w:autoSpaceDN/>
+        <w:rPr>
+          <w:rFonts w:cs="Arial"/>
+          <w:sz w:val="22"/>
+          <w:szCs w:val="22"/>
+          <w:lang w:val="es-CL"/>
+        </w:rPr>
+      </w:pPr>
+    </w:p>
+    <w:p>
+      <w:pPr>
+        <w:pStyle w:val="cntrbld"/>
+        <w:autoSpaceDE/>
+        <w:autoSpaceDN/>
+        <w:rPr>
+          <w:rFonts w:cs="Arial"/>
+          <w:sz w:val="22"/>
+          <w:szCs w:val="22"/>
+          <w:lang w:val="es-CL"/>
+        </w:rPr>
+      </w:pPr>
+    </w:p>
+    <w:p>
+      <w:pPr>
+        <w:pStyle w:val="cntrbld"/>
+        <w:autoSpaceDE/>
+        <w:autoSpaceDN/>
+        <w:rPr>
+          <w:rFonts w:cs="Arial"/>
+          <w:sz w:val="22"/>
+          <w:szCs w:val="22"/>
+          <w:lang w:val="es-CL"/>
+        </w:rPr>
+      </w:pPr>
+      <w:bookmarkStart w:id="1" w:name="_GoBack"/>
+      <w:bookmarkEnd w:id="1"/>
+    </w:p>
+    <w:p>
+      <w:pPr>
+        <w:pStyle w:val="cntrbld"/>
+        <w:autoSpaceDE/>
+        <w:autoSpaceDN/>
+        <w:rPr>
+          <w:rFonts w:cs="Arial"/>
+          <w:sz w:val="22"/>
+          <w:szCs w:val="22"/>
+          <w:lang w:val="es-CL"/>
+        </w:rPr>
+      </w:pPr>
+    </w:p>
+    <w:p>
+      <w:pPr>
+        <w:pStyle w:val="cntrbld"/>
+        <w:autoSpaceDE/>
+        <w:autoSpaceDN/>
+        <w:rPr>
+          <w:rFonts w:cs="Arial"/>
+          <w:sz w:val="22"/>
+          <w:szCs w:val="22"/>
+          <w:lang w:val="es-CL"/>
+        </w:rPr>
+      </w:pPr>
       <w:r>
         <w:rPr>
           <w:rFonts w:cs="Arial"/>
@@ -2679,7 +2209,7 @@
                 <w:szCs w:val="22"/>
               </w:rPr>
             </w:pPr>
-            <w:bookmarkStart w:id="1" w:name="_Hlk200755742"/>
+            <w:bookmarkStart w:id="2" w:name="_Hlk200755742"/>
             <w:r>
               <w:rPr>
                 <w:rFonts w:cs="Arial"/>
@@ -2753,6 +2283,7 @@
             <w:r>
               <w:rPr>
                 <w:noProof/>
+                <w:lang w:val="es-CL" w:eastAsia="es-CL"/>
               </w:rPr>
               <w:drawing>
                 <wp:anchor distT="0" distB="0" distL="114300" distR="114300" simplePos="0" relativeHeight="251661312" behindDoc="0" locked="0" layoutInCell="1" allowOverlap="1" wp14:anchorId="3035C4BE" wp14:editId="19C98CEF">
@@ -2769,7 +2300,7 @@
                   <wp:docPr id="931292450" name="Picture 1" descr="IMG1">
                     <a:extLst xmlns:a="http://schemas.openxmlformats.org/drawingml/2006/main">
                       <a:ext uri="{C183D7F6-B498-43B3-948B-1728B52AA6E4}">
-                        <adec:decorative xmlns:adec="http://schemas.microsoft.com/office/drawing/2017/decorative" val="0"/>
+                        <adec:decorative xmlns:adec="http://schemas.microsoft.com/office/drawing/2017/decorative" xmlns:w16sdtfl="http://schemas.microsoft.com/office/word/2024/wordml/sdtformatlock" xmlns:w16sdtdh="http://schemas.microsoft.com/office/word/2020/wordml/sdtdatahash" xmlns:w16du="http://schemas.microsoft.com/office/word/2023/wordml/word16du" xmlns:w16="http://schemas.microsoft.com/office/word/2018/wordml" xmlns:w16cid="http://schemas.microsoft.com/office/word/2016/wordml/cid" xmlns:w16cex="http://schemas.microsoft.com/office/word/2018/wordml/cex" xmlns:w="http://schemas.openxmlformats.org/wordprocessingml/2006/main" xmlns:w10="urn:schemas-microsoft-com:office:word" xmlns:v="urn:schemas-microsoft-com:vml" xmlns:oel="http://schemas.microsoft.com/office/2019/extlst" xmlns:o="urn:schemas-microsoft-com:office:office" xmlns:am3d="http://schemas.microsoft.com/office/drawing/2017/model3d" xmlns:aink="http://schemas.microsoft.com/office/drawing/2016/ink" xmlns:cx8="http://schemas.microsoft.com/office/drawing/2016/5/14/chartex" xmlns:cx7="http://schemas.microsoft.com/office/drawing/2016/5/13/chartex" xmlns:cx6="http://schemas.microsoft.com/office/drawing/2016/5/12/chartex" xmlns:cx5="http://schemas.microsoft.com/office/drawing/2016/5/11/chartex" xmlns:cx4="http://schemas.microsoft.com/office/drawing/2016/5/10/chartex" xmlns:cx3="http://schemas.microsoft.com/office/drawing/2016/5/9/chartex" xmlns:cx2="http://schemas.microsoft.com/office/drawing/2015/10/21/chartex" xmlns:cx1="http://schemas.microsoft.com/office/drawing/2015/9/8/chartex" xmlns="" val="0"/>
                       </a:ext>
                     </a:extLst>
                   </wp:docPr>
@@ -2783,7 +2314,7 @@
                           <pic:cNvPr id="931292450" name="Picture 1" descr="IMG1">
                             <a:extLst>
                               <a:ext uri="{C183D7F6-B498-43B3-948B-1728B52AA6E4}">
-                                <adec:decorative xmlns:adec="http://schemas.microsoft.com/office/drawing/2017/decorative" val="0"/>
+                                <adec:decorative xmlns:adec="http://schemas.microsoft.com/office/drawing/2017/decorative" xmlns:w16sdtfl="http://schemas.microsoft.com/office/word/2024/wordml/sdtformatlock" xmlns:w16sdtdh="http://schemas.microsoft.com/office/word/2020/wordml/sdtdatahash" xmlns:w16du="http://schemas.microsoft.com/office/word/2023/wordml/word16du" xmlns:w16="http://schemas.microsoft.com/office/word/2018/wordml" xmlns:w16cid="http://schemas.microsoft.com/office/word/2016/wordml/cid" xmlns:w16cex="http://schemas.microsoft.com/office/word/2018/wordml/cex" xmlns:w="http://schemas.openxmlformats.org/wordprocessingml/2006/main" xmlns:w10="urn:schemas-microsoft-com:office:word" xmlns:v="urn:schemas-microsoft-com:vml" xmlns:oel="http://schemas.microsoft.com/office/2019/extlst" xmlns:o="urn:schemas-microsoft-com:office:office" xmlns:am3d="http://schemas.microsoft.com/office/drawing/2017/model3d" xmlns:aink="http://schemas.microsoft.com/office/drawing/2016/ink" xmlns:cx8="http://schemas.microsoft.com/office/drawing/2016/5/14/chartex" xmlns:cx7="http://schemas.microsoft.com/office/drawing/2016/5/13/chartex" xmlns:cx6="http://schemas.microsoft.com/office/drawing/2016/5/12/chartex" xmlns:cx5="http://schemas.microsoft.com/office/drawing/2016/5/11/chartex" xmlns:cx4="http://schemas.microsoft.com/office/drawing/2016/5/10/chartex" xmlns:cx3="http://schemas.microsoft.com/office/drawing/2016/5/9/chartex" xmlns:cx2="http://schemas.microsoft.com/office/drawing/2015/10/21/chartex" xmlns:cx1="http://schemas.microsoft.com/office/drawing/2015/9/8/chartex" xmlns="" val="0"/>
                               </a:ext>
                             </a:extLst>
                           </pic:cNvPr>
@@ -2792,7 +2323,7 @@
                           </pic:cNvPicPr>
                         </pic:nvPicPr>
                         <pic:blipFill>
-                          <a:blip r:embed="rId11" cstate="print">
+                          <a:blip r:embed="rId10" cstate="print">
                             <a:extLst>
                               <a:ext uri="{28A0092B-C50C-407E-A947-70E740481C1C}">
                                 <a14:useLocalDpi xmlns:a14="http://schemas.microsoft.com/office/drawing/2010/main" val="0"/>
@@ -2883,7 +2414,7 @@
           </w:p>
         </w:tc>
       </w:tr>
-      <w:bookmarkEnd w:id="1"/>
+      <w:bookmarkEnd w:id="2"/>
     </w:tbl>
     <w:p>
       <w:pPr>
@@ -2968,7 +2499,7 @@
                 <w:szCs w:val="22"/>
               </w:rPr>
             </w:pPr>
-            <w:bookmarkStart w:id="2" w:name="_Hlk200755760"/>
+            <w:bookmarkStart w:id="3" w:name="_Hlk200755760"/>
             <w:r>
               <w:rPr>
                 <w:rFonts w:cs="Arial"/>
@@ -3079,7 +2610,7 @@
                 <w:rFonts w:ascii="Calibri" w:hAnsi="Calibri" w:cs="Calibri"/>
                 <w:noProof/>
                 <w:color w:val="000000"/>
-                <w:lang w:val="es-CL"/>
+                <w:lang w:val="es-CL" w:eastAsia="es-CL"/>
               </w:rPr>
               <w:drawing>
                 <wp:anchor distT="0" distB="0" distL="114300" distR="114300" simplePos="0" relativeHeight="251663360" behindDoc="0" locked="0" layoutInCell="1" allowOverlap="1" wp14:anchorId="7D0994D7" wp14:editId="73A001D0">
@@ -3107,7 +2638,7 @@
                           </pic:cNvPicPr>
                         </pic:nvPicPr>
                         <pic:blipFill>
-                          <a:blip r:embed="rId12" cstate="print">
+                          <a:blip r:embed="rId11" cstate="print">
                             <a:extLst>
                               <a:ext uri="{28A0092B-C50C-407E-A947-70E740481C1C}">
                                 <a14:useLocalDpi xmlns:a14="http://schemas.microsoft.com/office/drawing/2010/main" val="0"/>
@@ -3282,7 +2813,7 @@
           </w:p>
         </w:tc>
       </w:tr>
-      <w:bookmarkEnd w:id="2"/>
+      <w:bookmarkEnd w:id="3"/>
     </w:tbl>
     <w:p>
       <w:pPr>
@@ -3393,7 +2924,7 @@
                 <w:szCs w:val="22"/>
               </w:rPr>
             </w:pPr>
-            <w:bookmarkStart w:id="3" w:name="_Hlk200755780"/>
+            <w:bookmarkStart w:id="4" w:name="_Hlk200755780"/>
             <w:r>
               <w:rPr>
                 <w:rFonts w:cs="Arial"/>
@@ -3470,6 +3001,7 @@
             <w:r>
               <w:rPr>
                 <w:noProof/>
+                <w:lang w:val="es-CL" w:eastAsia="es-CL"/>
               </w:rPr>
               <w:drawing>
                 <wp:anchor distT="0" distB="0" distL="114300" distR="114300" simplePos="0" relativeHeight="251665408" behindDoc="0" locked="0" layoutInCell="1" allowOverlap="1" wp14:anchorId="7BB9EF7F" wp14:editId="2725D42F">
@@ -3486,7 +3018,7 @@
                   <wp:docPr id="1242868450" name="Picture 1" descr="IMG3">
                     <a:extLst xmlns:a="http://schemas.openxmlformats.org/drawingml/2006/main">
                       <a:ext uri="{C183D7F6-B498-43B3-948B-1728B52AA6E4}">
-                        <adec:decorative xmlns:adec="http://schemas.microsoft.com/office/drawing/2017/decorative" val="0"/>
+                        <adec:decorative xmlns:adec="http://schemas.microsoft.com/office/drawing/2017/decorative" xmlns:w16sdtfl="http://schemas.microsoft.com/office/word/2024/wordml/sdtformatlock" xmlns:w16sdtdh="http://schemas.microsoft.com/office/word/2020/wordml/sdtdatahash" xmlns:w16du="http://schemas.microsoft.com/office/word/2023/wordml/word16du" xmlns:w16="http://schemas.microsoft.com/office/word/2018/wordml" xmlns:w16cid="http://schemas.microsoft.com/office/word/2016/wordml/cid" xmlns:w16cex="http://schemas.microsoft.com/office/word/2018/wordml/cex" xmlns:w="http://schemas.openxmlformats.org/wordprocessingml/2006/main" xmlns:w10="urn:schemas-microsoft-com:office:word" xmlns:v="urn:schemas-microsoft-com:vml" xmlns:oel="http://schemas.microsoft.com/office/2019/extlst" xmlns:o="urn:schemas-microsoft-com:office:office" xmlns:am3d="http://schemas.microsoft.com/office/drawing/2017/model3d" xmlns:aink="http://schemas.microsoft.com/office/drawing/2016/ink" xmlns:cx8="http://schemas.microsoft.com/office/drawing/2016/5/14/chartex" xmlns:cx7="http://schemas.microsoft.com/office/drawing/2016/5/13/chartex" xmlns:cx6="http://schemas.microsoft.com/office/drawing/2016/5/12/chartex" xmlns:cx5="http://schemas.microsoft.com/office/drawing/2016/5/11/chartex" xmlns:cx4="http://schemas.microsoft.com/office/drawing/2016/5/10/chartex" xmlns:cx3="http://schemas.microsoft.com/office/drawing/2016/5/9/chartex" xmlns:cx2="http://schemas.microsoft.com/office/drawing/2015/10/21/chartex" xmlns:cx1="http://schemas.microsoft.com/office/drawing/2015/9/8/chartex" xmlns="" val="0"/>
                       </a:ext>
                     </a:extLst>
                   </wp:docPr>
@@ -3500,7 +3032,7 @@
                           <pic:cNvPr id="1242868450" name="Picture 1" descr="IMG3">
                             <a:extLst>
                               <a:ext uri="{C183D7F6-B498-43B3-948B-1728B52AA6E4}">
-                                <adec:decorative xmlns:adec="http://schemas.microsoft.com/office/drawing/2017/decorative" val="0"/>
+                                <adec:decorative xmlns:adec="http://schemas.microsoft.com/office/drawing/2017/decorative" xmlns:w16sdtfl="http://schemas.microsoft.com/office/word/2024/wordml/sdtformatlock" xmlns:w16sdtdh="http://schemas.microsoft.com/office/word/2020/wordml/sdtdatahash" xmlns:w16du="http://schemas.microsoft.com/office/word/2023/wordml/word16du" xmlns:w16="http://schemas.microsoft.com/office/word/2018/wordml" xmlns:w16cid="http://schemas.microsoft.com/office/word/2016/wordml/cid" xmlns:w16cex="http://schemas.microsoft.com/office/word/2018/wordml/cex" xmlns:w="http://schemas.openxmlformats.org/wordprocessingml/2006/main" xmlns:w10="urn:schemas-microsoft-com:office:word" xmlns:v="urn:schemas-microsoft-com:vml" xmlns:oel="http://schemas.microsoft.com/office/2019/extlst" xmlns:o="urn:schemas-microsoft-com:office:office" xmlns:am3d="http://schemas.microsoft.com/office/drawing/2017/model3d" xmlns:aink="http://schemas.microsoft.com/office/drawing/2016/ink" xmlns:cx8="http://schemas.microsoft.com/office/drawing/2016/5/14/chartex" xmlns:cx7="http://schemas.microsoft.com/office/drawing/2016/5/13/chartex" xmlns:cx6="http://schemas.microsoft.com/office/drawing/2016/5/12/chartex" xmlns:cx5="http://schemas.microsoft.com/office/drawing/2016/5/11/chartex" xmlns:cx4="http://schemas.microsoft.com/office/drawing/2016/5/10/chartex" xmlns:cx3="http://schemas.microsoft.com/office/drawing/2016/5/9/chartex" xmlns:cx2="http://schemas.microsoft.com/office/drawing/2015/10/21/chartex" xmlns:cx1="http://schemas.microsoft.com/office/drawing/2015/9/8/chartex" xmlns="" val="0"/>
                               </a:ext>
                             </a:extLst>
                           </pic:cNvPr>
@@ -3509,7 +3041,7 @@
                           </pic:cNvPicPr>
                         </pic:nvPicPr>
                         <pic:blipFill>
-                          <a:blip r:embed="rId13" cstate="print">
+                          <a:blip r:embed="rId12" cstate="print">
                             <a:extLst>
                               <a:ext uri="{28A0092B-C50C-407E-A947-70E740481C1C}">
                                 <a14:useLocalDpi xmlns:a14="http://schemas.microsoft.com/office/drawing/2010/main" val="0"/>
@@ -3600,7 +3132,7 @@
           </w:p>
         </w:tc>
       </w:tr>
-      <w:bookmarkEnd w:id="3"/>
+      <w:bookmarkEnd w:id="4"/>
     </w:tbl>
     <w:p>
       <w:pPr>
@@ -3733,7 +3265,7 @@
     </w:p>
     <w:tbl>
       <w:tblPr>
-        <w:tblW w:w="0" w:type="auto"/>
+        <w:tblW w:w="10438" w:type="dxa"/>
         <w:jc w:val="center"/>
         <w:tblLayout w:type="fixed"/>
         <w:tblCellMar>
@@ -3743,8 +3275,7 @@
       </w:tblPr>
       <w:tblGrid>
         <w:gridCol w:w="2050"/>
-        <w:gridCol w:w="5090"/>
-        <w:gridCol w:w="3050"/>
+        <w:gridCol w:w="8140"/>
         <w:gridCol w:w="248"/>
       </w:tblGrid>
       <w:tr>
@@ -3791,7 +3322,7 @@
         </w:tc>
         <w:tc>
           <w:tcPr>
-            <w:tcW w:w="5090" w:type="dxa"/>
+            <w:tcW w:w="8140" w:type="dxa"/>
             <w:tcBorders>
               <w:top w:val="single" w:sz="8" w:space="0" w:color="auto"/>
               <w:left w:val="nil"/>
@@ -3805,6 +3336,7 @@
           </w:tcPr>
           <w:p>
             <w:pPr>
+              <w:jc w:val="center"/>
               <w:rPr>
                 <w:rFonts w:cs="Arial"/>
                 <w:b/>
@@ -3822,43 +3354,6 @@
                 <w:lang w:val="es-CL" w:eastAsia="es-ES"/>
               </w:rPr>
               <w:t>Descripción de Prueba</w:t>
-            </w:r>
-          </w:p>
-        </w:tc>
-        <w:tc>
-          <w:tcPr>
-            <w:tcW w:w="3050" w:type="dxa"/>
-            <w:tcBorders>
-              <w:top w:val="single" w:sz="8" w:space="0" w:color="auto"/>
-              <w:left w:val="nil"/>
-              <w:bottom w:val="single" w:sz="8" w:space="0" w:color="auto"/>
-              <w:right w:val="single" w:sz="8" w:space="0" w:color="auto"/>
-            </w:tcBorders>
-            <w:shd w:val="clear" w:color="000000" w:fill="4472C4"/>
-            <w:noWrap/>
-            <w:vAlign w:val="center"/>
-            <w:hideMark/>
-          </w:tcPr>
-          <w:p>
-            <w:pPr>
-              <w:jc w:val="center"/>
-              <w:rPr>
-                <w:rFonts w:cs="Arial"/>
-                <w:b/>
-                <w:bCs/>
-                <w:color w:val="FFFFFF"/>
-                <w:lang w:val="es-CL"/>
-              </w:rPr>
-            </w:pPr>
-            <w:r>
-              <w:rPr>
-                <w:rFonts w:cs="Arial"/>
-                <w:b/>
-                <w:bCs/>
-                <w:color w:val="FFFFFF"/>
-                <w:lang w:val="es-CL" w:eastAsia="es-ES"/>
-              </w:rPr>
-              <w:t>Resultado: Exitoso/Fallido</w:t>
             </w:r>
           </w:p>
         </w:tc>
@@ -3908,7 +3403,7 @@
         </w:tc>
         <w:tc>
           <w:tcPr>
-            <w:tcW w:w="5090" w:type="dxa"/>
+            <w:tcW w:w="8140" w:type="dxa"/>
             <w:tcBorders>
               <w:top w:val="nil"/>
               <w:left w:val="nil"/>
@@ -3921,10 +3416,9 @@
           </w:tcPr>
           <w:p>
             <w:pPr>
-              <w:rPr>
-                <w:rFonts w:cs="Arial"/>
-                <w:b/>
-                <w:bCs/>
+              <w:jc w:val="center"/>
+              <w:rPr>
+                <w:rFonts w:cs="Arial"/>
                 <w:color w:val="000000"/>
                 <w:lang w:val="es-CL"/>
               </w:rPr>
@@ -3941,10 +3435,9 @@
                 </w:rPr>
                 <w:id w:val="1714625887"/>
                 <w:placeholder>
-                  <w:docPart w:val="575163653F074A22AC55A733DD3D2991"/>
+                  <w:docPart w:val="FA3D329C0B074E0C97C308B32598B74D"/>
                 </w:placeholder>
               </w:sdtPr>
-              <w:sdtEndPr/>
               <w:sdtContent>
                 <w:r>
                   <w:rPr>
@@ -3958,199 +3451,6 @@
                 </w:r>
               </w:sdtContent>
             </w:sdt>
-            <w:r>
-              <w:rPr>
-                <w:rFonts w:cs="Arial"/>
-                <w:b/>
-                <w:bCs/>
-                <w:color w:val="000000"/>
-                <w:lang w:val="es-CL"/>
-              </w:rPr>
-              <w:t xml:space="preserve"> </w:t>
-            </w:r>
-          </w:p>
-        </w:tc>
-        <w:tc>
-          <w:tcPr>
-            <w:tcW w:w="3050" w:type="dxa"/>
-            <w:tcBorders>
-              <w:top w:val="nil"/>
-              <w:left w:val="nil"/>
-              <w:bottom w:val="single" w:sz="8" w:space="0" w:color="auto"/>
-              <w:right w:val="single" w:sz="8" w:space="0" w:color="auto"/>
-            </w:tcBorders>
-            <w:shd w:val="clear" w:color="auto" w:fill="auto"/>
-            <w:noWrap/>
-            <w:vAlign w:val="center"/>
-            <w:hideMark/>
-          </w:tcPr>
-          <w:p>
-            <w:pPr>
-              <w:jc w:val="center"/>
-              <w:rPr>
-                <w:rFonts w:cs="Arial"/>
-                <w:color w:val="000000"/>
-                <w:lang w:val="es-CL"/>
-              </w:rPr>
-            </w:pPr>
-            <w:r>
-              <w:rPr>
-                <w:rFonts w:cs="Arial"/>
-                <w:lang w:val="es-CL"/>
-              </w:rPr>
-              <w:t xml:space="preserve">Exitoso  </w:t>
-            </w:r>
-            <w:r>
-              <w:rPr>
-                <w:rFonts w:cs="Arial"/>
-                <w:highlight w:val="green"/>
-                <w:lang w:val="es-CL"/>
-              </w:rPr>
-              <w:fldChar w:fldCharType="begin">
-                <w:ffData>
-                  <w:name w:val="Check2"/>
-                  <w:enabled/>
-                  <w:calcOnExit w:val="0"/>
-                  <w:checkBox>
-                    <w:sizeAuto/>
-                    <w:default w:val="0"/>
-                  </w:checkBox>
-                </w:ffData>
-              </w:fldChar>
-            </w:r>
-            <w:r>
-              <w:rPr>
-                <w:rFonts w:cs="Arial"/>
-                <w:highlight w:val="green"/>
-                <w:lang w:val="es-CL"/>
-              </w:rPr>
-              <w:instrText xml:space="preserve"> FORMCHECKBOX </w:instrText>
-            </w:r>
-            <w:r>
-              <w:rPr>
-                <w:rFonts w:cs="Arial"/>
-                <w:highlight w:val="green"/>
-                <w:lang w:val="es-CL"/>
-              </w:rPr>
-            </w:r>
-            <w:r>
-              <w:rPr>
-                <w:rFonts w:cs="Arial"/>
-                <w:highlight w:val="green"/>
-                <w:lang w:val="es-CL"/>
-              </w:rPr>
-              <w:fldChar w:fldCharType="separate"/>
-            </w:r>
-            <w:r>
-              <w:rPr>
-                <w:rFonts w:cs="Arial"/>
-                <w:highlight w:val="green"/>
-                <w:lang w:val="es-CL"/>
-              </w:rPr>
-              <w:fldChar w:fldCharType="end"/>
-            </w:r>
-            <w:r>
-              <w:rPr>
-                <w:rFonts w:cs="Arial"/>
-                <w:lang w:val="es-CL"/>
-              </w:rPr>
-              <w:t xml:space="preserve">   Fallido </w:t>
-            </w:r>
-            <w:r>
-              <w:rPr>
-                <w:rFonts w:cs="Arial"/>
-                <w:lang w:val="es-CL"/>
-              </w:rPr>
-              <w:fldChar w:fldCharType="begin">
-                <w:ffData>
-                  <w:name w:val="Check2"/>
-                  <w:enabled/>
-                  <w:calcOnExit w:val="0"/>
-                  <w:checkBox>
-                    <w:sizeAuto/>
-                    <w:default w:val="0"/>
-                  </w:checkBox>
-                </w:ffData>
-              </w:fldChar>
-            </w:r>
-            <w:r>
-              <w:rPr>
-                <w:rFonts w:cs="Arial"/>
-                <w:lang w:val="es-CL"/>
-              </w:rPr>
-              <w:instrText xml:space="preserve"> FORMCHECKBOX </w:instrText>
-            </w:r>
-            <w:r>
-              <w:rPr>
-                <w:rFonts w:cs="Arial"/>
-                <w:lang w:val="es-CL"/>
-              </w:rPr>
-            </w:r>
-            <w:r>
-              <w:rPr>
-                <w:rFonts w:cs="Arial"/>
-                <w:lang w:val="es-CL"/>
-              </w:rPr>
-              <w:fldChar w:fldCharType="separate"/>
-            </w:r>
-            <w:r>
-              <w:rPr>
-                <w:rFonts w:cs="Arial"/>
-                <w:lang w:val="es-CL"/>
-              </w:rPr>
-              <w:fldChar w:fldCharType="end"/>
-            </w:r>
-            <w:r>
-              <w:rPr>
-                <w:rFonts w:cs="Arial"/>
-                <w:lang w:val="es-CL"/>
-              </w:rPr>
-              <w:t xml:space="preserve">   N/A </w:t>
-            </w:r>
-            <w:r>
-              <w:rPr>
-                <w:rFonts w:cs="Arial"/>
-                <w:lang w:val="es-CL"/>
-              </w:rPr>
-              <w:fldChar w:fldCharType="begin">
-                <w:ffData>
-                  <w:name w:val="Check1"/>
-                  <w:enabled/>
-                  <w:calcOnExit w:val="0"/>
-                  <w:checkBox>
-                    <w:sizeAuto/>
-                    <w:default w:val="0"/>
-                  </w:checkBox>
-                </w:ffData>
-              </w:fldChar>
-            </w:r>
-            <w:r>
-              <w:rPr>
-                <w:rFonts w:cs="Arial"/>
-                <w:lang w:val="es-CL"/>
-              </w:rPr>
-              <w:instrText xml:space="preserve"> FORMCHECKBOX </w:instrText>
-            </w:r>
-            <w:r>
-              <w:rPr>
-                <w:rFonts w:cs="Arial"/>
-                <w:lang w:val="es-CL"/>
-              </w:rPr>
-            </w:r>
-            <w:r>
-              <w:rPr>
-                <w:rFonts w:cs="Arial"/>
-                <w:lang w:val="es-CL"/>
-              </w:rPr>
-              <w:fldChar w:fldCharType="separate"/>
-            </w:r>
-            <w:r>
-              <w:rPr>
-                <w:rFonts w:cs="Arial"/>
-                <w:lang w:val="es-CL"/>
-              </w:rPr>
-              <w:fldChar w:fldCharType="end"/>
-            </w:r>
           </w:p>
         </w:tc>
       </w:tr>
@@ -4197,7 +3497,6 @@
         <w:tc>
           <w:tcPr>
             <w:tcW w:w="8140" w:type="dxa"/>
-            <w:gridSpan w:val="2"/>
             <w:tcBorders>
               <w:top w:val="single" w:sz="8" w:space="0" w:color="auto"/>
               <w:left w:val="nil"/>
@@ -4211,7 +3510,7 @@
           </w:tcPr>
           <w:p>
             <w:pPr>
-              <w:pStyle w:val="BalloonText"/>
+              <w:pStyle w:val="Textodeglobo"/>
               <w:rPr>
                 <w:rFonts w:ascii="Arial" w:hAnsi="Arial" w:cs="Arial"/>
                 <w:bCs/>
@@ -4265,29 +3564,7 @@
                     <w:szCs w:val="18"/>
                     <w:lang w:val="es-CL" w:eastAsia="es-ES"/>
                   </w:rPr>
-                  <w:t>comando #</w:t>
-                </w:r>
-                <w:proofErr w:type="gramStart"/>
-                <w:r>
-                  <w:rPr>
-                    <w:rFonts w:ascii="Arial" w:hAnsi="Arial" w:cs="Arial"/>
-                    <w:color w:val="000000"/>
-                    <w:sz w:val="18"/>
-                    <w:szCs w:val="18"/>
-                    <w:lang w:val="es-CL" w:eastAsia="es-ES"/>
-                  </w:rPr>
-                  <w:t>show</w:t>
-                </w:r>
-                <w:proofErr w:type="gramEnd"/>
-                <w:r>
-                  <w:rPr>
-                    <w:rFonts w:ascii="Arial" w:hAnsi="Arial" w:cs="Arial"/>
-                    <w:color w:val="000000"/>
-                    <w:sz w:val="18"/>
-                    <w:szCs w:val="18"/>
-                    <w:lang w:val="es-CL" w:eastAsia="es-ES"/>
-                  </w:rPr>
-                  <w:t xml:space="preserve"> </w:t>
+                  <w:t xml:space="preserve">comando #show </w:t>
                 </w:r>
                 <w:proofErr w:type="spellStart"/>
                 <w:r>
@@ -4349,7 +3626,6 @@
         <w:tc>
           <w:tcPr>
             <w:tcW w:w="8140" w:type="dxa"/>
-            <w:gridSpan w:val="2"/>
             <w:vMerge w:val="restart"/>
             <w:tcBorders>
               <w:top w:val="single" w:sz="8" w:space="0" w:color="auto"/>
@@ -4450,29 +3726,7 @@
                         <w:szCs w:val="18"/>
                         <w:lang w:val="es-CL" w:eastAsia="es-ES"/>
                       </w:rPr>
-                      <w:t>comando #</w:t>
-                    </w:r>
-                    <w:proofErr w:type="gramStart"/>
-                    <w:r>
-                      <w:rPr>
-                        <w:rFonts w:cs="Arial"/>
-                        <w:color w:val="000000"/>
-                        <w:sz w:val="18"/>
-                        <w:szCs w:val="18"/>
-                        <w:lang w:val="es-CL" w:eastAsia="es-ES"/>
-                      </w:rPr>
-                      <w:t>show</w:t>
-                    </w:r>
-                    <w:proofErr w:type="gramEnd"/>
-                    <w:r>
-                      <w:rPr>
-                        <w:rFonts w:cs="Arial"/>
-                        <w:color w:val="000000"/>
-                        <w:sz w:val="18"/>
-                        <w:szCs w:val="18"/>
-                        <w:lang w:val="es-CL" w:eastAsia="es-ES"/>
-                      </w:rPr>
-                      <w:t xml:space="preserve"> versión y capturar evidencia.</w:t>
+                      <w:t>comando #show versión y capturar evidencia.</w:t>
                     </w:r>
                   </w:sdtContent>
                 </w:sdt>
@@ -4570,27 +3824,7 @@
                         <w:szCs w:val="18"/>
                         <w:lang w:val="es-ES" w:eastAsia="es-ES"/>
                       </w:rPr>
-                      <w:t>Desconectar cable de energía 2 switch 1 y #</w:t>
-                    </w:r>
-                    <w:proofErr w:type="gramStart"/>
-                    <w:r>
-                      <w:rPr>
-                        <w:rFonts w:cs="Arial"/>
-                        <w:sz w:val="18"/>
-                        <w:szCs w:val="18"/>
-                        <w:lang w:val="es-ES" w:eastAsia="es-ES"/>
-                      </w:rPr>
-                      <w:t>show</w:t>
-                    </w:r>
-                    <w:proofErr w:type="gramEnd"/>
-                    <w:r>
-                      <w:rPr>
-                        <w:rFonts w:cs="Arial"/>
-                        <w:sz w:val="18"/>
-                        <w:szCs w:val="18"/>
-                        <w:lang w:val="es-ES" w:eastAsia="es-ES"/>
-                      </w:rPr>
-                      <w:t xml:space="preserve"> </w:t>
+                      <w:t xml:space="preserve">Desconectar cable de energía 2 switch 1 y #show </w:t>
                     </w:r>
                     <w:proofErr w:type="spellStart"/>
                     <w:r>
@@ -4610,19 +3844,8 @@
                         <w:szCs w:val="18"/>
                         <w:lang w:val="es-ES" w:eastAsia="es-ES"/>
                       </w:rPr>
-                      <w:t xml:space="preserve"> </w:t>
+                      <w:t xml:space="preserve"> status</w:t>
                     </w:r>
-                    <w:proofErr w:type="gramStart"/>
-                    <w:r>
-                      <w:rPr>
-                        <w:rFonts w:cs="Arial"/>
-                        <w:sz w:val="18"/>
-                        <w:szCs w:val="18"/>
-                        <w:lang w:val="es-ES" w:eastAsia="es-ES"/>
-                      </w:rPr>
-                      <w:t>status</w:t>
-                    </w:r>
-                    <w:proofErr w:type="gramEnd"/>
                   </w:sdtContent>
                 </w:sdt>
               </w:sdtContent>
@@ -4661,7 +3884,6 @@
         <w:tc>
           <w:tcPr>
             <w:tcW w:w="8140" w:type="dxa"/>
-            <w:gridSpan w:val="2"/>
             <w:vMerge/>
             <w:tcBorders>
               <w:top w:val="single" w:sz="8" w:space="0" w:color="auto"/>
@@ -4747,7 +3969,6 @@
         <w:tc>
           <w:tcPr>
             <w:tcW w:w="8140" w:type="dxa"/>
-            <w:gridSpan w:val="2"/>
             <w:tcBorders>
               <w:top w:val="single" w:sz="8" w:space="0" w:color="auto"/>
               <w:left w:val="nil"/>
@@ -4853,7 +4074,6 @@
         <w:tc>
           <w:tcPr>
             <w:tcW w:w="8140" w:type="dxa"/>
-            <w:gridSpan w:val="2"/>
             <w:tcBorders>
               <w:top w:val="single" w:sz="8" w:space="0" w:color="auto"/>
               <w:left w:val="nil"/>
@@ -5000,7 +4220,6 @@
         <w:tc>
           <w:tcPr>
             <w:tcW w:w="8140" w:type="dxa"/>
-            <w:gridSpan w:val="2"/>
             <w:vMerge w:val="restart"/>
             <w:tcBorders>
               <w:top w:val="single" w:sz="8" w:space="0" w:color="auto"/>
@@ -5112,7 +4331,6 @@
         <w:tc>
           <w:tcPr>
             <w:tcW w:w="8140" w:type="dxa"/>
-            <w:gridSpan w:val="2"/>
             <w:vMerge/>
             <w:tcBorders>
               <w:top w:val="single" w:sz="8" w:space="0" w:color="auto"/>
@@ -5169,7 +4387,7 @@
     </w:p>
     <w:tbl>
       <w:tblPr>
-        <w:tblW w:w="0" w:type="auto"/>
+        <w:tblW w:w="10438" w:type="dxa"/>
         <w:jc w:val="center"/>
         <w:tblBorders>
           <w:top w:val="single" w:sz="4" w:space="0" w:color="auto"/>
@@ -5188,8 +4406,7 @@
       </w:tblPr>
       <w:tblGrid>
         <w:gridCol w:w="2056"/>
-        <w:gridCol w:w="4457"/>
-        <w:gridCol w:w="3925"/>
+        <w:gridCol w:w="8382"/>
       </w:tblGrid>
       <w:tr>
         <w:trPr>
@@ -5228,83 +4445,36 @@
                 <w:color w:val="FFFFFF"/>
                 <w:lang w:val="es-CL" w:eastAsia="es-ES"/>
               </w:rPr>
-              <w:t>0</w:t>
-            </w:r>
-            <w:r>
+              <w:t>02</w:t>
+            </w:r>
+          </w:p>
+        </w:tc>
+        <w:tc>
+          <w:tcPr>
+            <w:tcW w:w="8382" w:type="dxa"/>
+            <w:shd w:val="clear" w:color="auto" w:fill="4472C4" w:themeFill="accent1"/>
+            <w:noWrap/>
+            <w:vAlign w:val="center"/>
+            <w:hideMark/>
+          </w:tcPr>
+          <w:p>
+            <w:pPr>
+              <w:jc w:val="center"/>
               <w:rPr>
                 <w:rFonts w:asciiTheme="minorHAnsi" w:hAnsiTheme="minorHAnsi" w:cstheme="minorHAnsi"/>
                 <w:b/>
                 <w:color w:val="FFFFFF"/>
                 <w:lang w:val="es-CL" w:eastAsia="es-ES"/>
               </w:rPr>
-              <w:t>2</w:t>
-            </w:r>
-          </w:p>
-        </w:tc>
-        <w:tc>
-          <w:tcPr>
-            <w:tcW w:w="4457" w:type="dxa"/>
-            <w:shd w:val="clear" w:color="auto" w:fill="4472C4" w:themeFill="accent1"/>
-            <w:noWrap/>
-            <w:vAlign w:val="center"/>
-            <w:hideMark/>
-          </w:tcPr>
-          <w:p>
-            <w:pPr>
+            </w:pPr>
+            <w:r>
               <w:rPr>
                 <w:rFonts w:asciiTheme="minorHAnsi" w:hAnsiTheme="minorHAnsi" w:cstheme="minorHAnsi"/>
                 <w:b/>
                 <w:color w:val="FFFFFF"/>
                 <w:lang w:val="es-CL" w:eastAsia="es-ES"/>
               </w:rPr>
-            </w:pPr>
-            <w:r>
-              <w:rPr>
-                <w:rFonts w:asciiTheme="minorHAnsi" w:hAnsiTheme="minorHAnsi" w:cstheme="minorHAnsi"/>
-                <w:b/>
-                <w:color w:val="FFFFFF"/>
-                <w:lang w:val="es-CL" w:eastAsia="es-ES"/>
-              </w:rPr>
               <w:t>Descripción de Prueba</w:t>
-            </w:r>
-          </w:p>
-        </w:tc>
-        <w:tc>
-          <w:tcPr>
-            <w:tcW w:w="3925" w:type="dxa"/>
-            <w:shd w:val="clear" w:color="auto" w:fill="4472C4" w:themeFill="accent1"/>
-            <w:noWrap/>
-            <w:vAlign w:val="center"/>
-            <w:hideMark/>
-          </w:tcPr>
-          <w:p>
-            <w:pPr>
-              <w:jc w:val="center"/>
-              <w:rPr>
-                <w:rFonts w:asciiTheme="minorHAnsi" w:hAnsiTheme="minorHAnsi" w:cstheme="minorHAnsi"/>
-                <w:b/>
-                <w:color w:val="FFFFFF"/>
-                <w:lang w:val="es-CL" w:eastAsia="es-ES"/>
-              </w:rPr>
-            </w:pPr>
-            <w:r>
-              <w:rPr>
-                <w:rFonts w:asciiTheme="minorHAnsi" w:hAnsiTheme="minorHAnsi" w:cstheme="minorHAnsi"/>
-                <w:b/>
-                <w:color w:val="FFFFFF"/>
-                <w:lang w:val="es-CL" w:eastAsia="es-ES"/>
-              </w:rPr>
-              <w:t xml:space="preserve">Resultado: </w:t>
-            </w:r>
-            <w:r>
-              <w:rPr>
-                <w:rFonts w:asciiTheme="minorHAnsi" w:hAnsiTheme="minorHAnsi" w:cstheme="minorHAnsi"/>
-                <w:b/>
-                <w:bCs/>
-                <w:color w:val="FFFFFF"/>
-                <w:lang w:val="es-CL" w:eastAsia="es-ES"/>
-              </w:rPr>
-              <w:t>Exitoso/Fallido</w:t>
             </w:r>
           </w:p>
         </w:tc>
@@ -5343,16 +4513,19 @@
         </w:tc>
         <w:tc>
           <w:tcPr>
-            <w:tcW w:w="4457" w:type="dxa"/>
+            <w:tcW w:w="8382" w:type="dxa"/>
             <w:noWrap/>
             <w:vAlign w:val="center"/>
             <w:hideMark/>
           </w:tcPr>
           <w:p>
             <w:pPr>
+              <w:pStyle w:val="Table-Contents"/>
+              <w:spacing w:before="40" w:after="40"/>
+              <w:jc w:val="center"/>
               <w:rPr>
                 <w:rFonts w:asciiTheme="minorHAnsi" w:hAnsiTheme="minorHAnsi" w:cstheme="minorHAnsi"/>
-                <w:b/>
+                <w:bCs/>
                 <w:color w:val="000000"/>
                 <w:lang w:val="es-CL" w:eastAsia="es-ES"/>
               </w:rPr>
@@ -5369,10 +4542,9 @@
                 </w:rPr>
                 <w:id w:val="-1679031970"/>
                 <w:placeholder>
-                  <w:docPart w:val="47D8C39DE6F14336A348E9C1C8DFDE97"/>
+                  <w:docPart w:val="6C8F06AB454942E098602A52A2937A04"/>
                 </w:placeholder>
               </w:sdtPr>
-              <w:sdtEndPr/>
               <w:sdtContent>
                 <w:proofErr w:type="spellStart"/>
                 <w:r>
@@ -5407,185 +4579,6 @@
             </w:sdt>
           </w:p>
         </w:tc>
-        <w:tc>
-          <w:tcPr>
-            <w:tcW w:w="3925" w:type="dxa"/>
-            <w:noWrap/>
-            <w:vAlign w:val="center"/>
-            <w:hideMark/>
-          </w:tcPr>
-          <w:p>
-            <w:pPr>
-              <w:pStyle w:val="Table-Contents"/>
-              <w:spacing w:before="40" w:after="40"/>
-              <w:jc w:val="center"/>
-              <w:rPr>
-                <w:rFonts w:asciiTheme="minorHAnsi" w:hAnsiTheme="minorHAnsi" w:cstheme="minorHAnsi"/>
-                <w:bCs/>
-                <w:color w:val="000000"/>
-                <w:lang w:val="es-CL" w:eastAsia="es-ES"/>
-              </w:rPr>
-            </w:pPr>
-            <w:r>
-              <w:rPr>
-                <w:rFonts w:ascii="Arial" w:hAnsi="Arial" w:cs="Arial"/>
-                <w:lang w:val="es-CL"/>
-              </w:rPr>
-              <w:t xml:space="preserve">Exitoso  </w:t>
-            </w:r>
-            <w:r>
-              <w:rPr>
-                <w:rFonts w:ascii="Arial" w:hAnsi="Arial" w:cs="Arial"/>
-                <w:highlight w:val="green"/>
-                <w:lang w:val="es-CL"/>
-              </w:rPr>
-              <w:fldChar w:fldCharType="begin">
-                <w:ffData>
-                  <w:name w:val="Check2"/>
-                  <w:enabled/>
-                  <w:calcOnExit w:val="0"/>
-                  <w:checkBox>
-                    <w:sizeAuto/>
-                    <w:default w:val="0"/>
-                  </w:checkBox>
-                </w:ffData>
-              </w:fldChar>
-            </w:r>
-            <w:r>
-              <w:rPr>
-                <w:rFonts w:ascii="Arial" w:hAnsi="Arial" w:cs="Arial"/>
-                <w:highlight w:val="green"/>
-                <w:lang w:val="es-CL"/>
-              </w:rPr>
-              <w:instrText xml:space="preserve"> FORMCHECKBOX </w:instrText>
-            </w:r>
-            <w:r>
-              <w:rPr>
-                <w:rFonts w:ascii="Arial" w:hAnsi="Arial" w:cs="Arial"/>
-                <w:highlight w:val="green"/>
-                <w:lang w:val="es-CL"/>
-              </w:rPr>
-            </w:r>
-            <w:r>
-              <w:rPr>
-                <w:rFonts w:ascii="Arial" w:hAnsi="Arial" w:cs="Arial"/>
-                <w:highlight w:val="green"/>
-                <w:lang w:val="es-CL"/>
-              </w:rPr>
-              <w:fldChar w:fldCharType="separate"/>
-            </w:r>
-            <w:r>
-              <w:rPr>
-                <w:rFonts w:ascii="Arial" w:hAnsi="Arial" w:cs="Arial"/>
-                <w:highlight w:val="green"/>
-                <w:lang w:val="es-CL"/>
-              </w:rPr>
-              <w:fldChar w:fldCharType="end"/>
-            </w:r>
-            <w:r>
-              <w:rPr>
-                <w:rFonts w:ascii="Arial" w:hAnsi="Arial" w:cs="Arial"/>
-                <w:lang w:val="es-CL"/>
-              </w:rPr>
-              <w:t xml:space="preserve">   Fallido </w:t>
-            </w:r>
-            <w:r>
-              <w:rPr>
-                <w:rFonts w:ascii="Arial" w:hAnsi="Arial" w:cs="Arial"/>
-                <w:lang w:val="es-CL"/>
-              </w:rPr>
-              <w:fldChar w:fldCharType="begin">
-                <w:ffData>
-                  <w:name w:val="Check2"/>
-                  <w:enabled/>
-                  <w:calcOnExit w:val="0"/>
-                  <w:checkBox>
-                    <w:sizeAuto/>
-                    <w:default w:val="0"/>
-                  </w:checkBox>
-                </w:ffData>
-              </w:fldChar>
-            </w:r>
-            <w:r>
-              <w:rPr>
-                <w:rFonts w:ascii="Arial" w:hAnsi="Arial" w:cs="Arial"/>
-                <w:lang w:val="es-CL"/>
-              </w:rPr>
-              <w:instrText xml:space="preserve"> FORMCHECKBOX </w:instrText>
-            </w:r>
-            <w:r>
-              <w:rPr>
-                <w:rFonts w:ascii="Arial" w:hAnsi="Arial" w:cs="Arial"/>
-                <w:lang w:val="es-CL"/>
-              </w:rPr>
-            </w:r>
-            <w:r>
-              <w:rPr>
-                <w:rFonts w:ascii="Arial" w:hAnsi="Arial" w:cs="Arial"/>
-                <w:lang w:val="es-CL"/>
-              </w:rPr>
-              <w:fldChar w:fldCharType="separate"/>
-            </w:r>
-            <w:r>
-              <w:rPr>
-                <w:rFonts w:ascii="Arial" w:hAnsi="Arial" w:cs="Arial"/>
-                <w:lang w:val="es-CL"/>
-              </w:rPr>
-              <w:fldChar w:fldCharType="end"/>
-            </w:r>
-            <w:r>
-              <w:rPr>
-                <w:rFonts w:ascii="Arial" w:hAnsi="Arial" w:cs="Arial"/>
-                <w:lang w:val="es-CL"/>
-              </w:rPr>
-              <w:t xml:space="preserve">   N/A </w:t>
-            </w:r>
-            <w:r>
-              <w:rPr>
-                <w:rFonts w:ascii="Arial" w:hAnsi="Arial" w:cs="Arial"/>
-                <w:lang w:val="es-CL"/>
-              </w:rPr>
-              <w:fldChar w:fldCharType="begin">
-                <w:ffData>
-                  <w:name w:val="Check1"/>
-                  <w:enabled/>
-                  <w:calcOnExit w:val="0"/>
-                  <w:checkBox>
-                    <w:sizeAuto/>
-                    <w:default w:val="0"/>
-                  </w:checkBox>
-                </w:ffData>
-              </w:fldChar>
-            </w:r>
-            <w:r>
-              <w:rPr>
-                <w:rFonts w:ascii="Arial" w:hAnsi="Arial" w:cs="Arial"/>
-                <w:lang w:val="es-CL"/>
-              </w:rPr>
-              <w:instrText xml:space="preserve"> FORMCHECKBOX </w:instrText>
-            </w:r>
-            <w:r>
-              <w:rPr>
-                <w:rFonts w:ascii="Arial" w:hAnsi="Arial" w:cs="Arial"/>
-                <w:lang w:val="es-CL"/>
-              </w:rPr>
-            </w:r>
-            <w:r>
-              <w:rPr>
-                <w:rFonts w:ascii="Arial" w:hAnsi="Arial" w:cs="Arial"/>
-                <w:lang w:val="es-CL"/>
-              </w:rPr>
-              <w:fldChar w:fldCharType="separate"/>
-            </w:r>
-            <w:r>
-              <w:rPr>
-                <w:rFonts w:ascii="Arial" w:hAnsi="Arial" w:cs="Arial"/>
-                <w:lang w:val="es-CL"/>
-              </w:rPr>
-              <w:fldChar w:fldCharType="end"/>
-            </w:r>
-          </w:p>
-        </w:tc>
       </w:tr>
       <w:tr>
         <w:trPr>
@@ -5623,7 +4616,6 @@
         <w:tc>
           <w:tcPr>
             <w:tcW w:w="8382" w:type="dxa"/>
-            <w:gridSpan w:val="2"/>
             <w:noWrap/>
             <w:vAlign w:val="center"/>
             <w:hideMark/>
@@ -5637,28 +4629,12 @@
                 <w:lang w:val="en-GB"/>
               </w:rPr>
             </w:pPr>
-            <w:proofErr w:type="gramStart"/>
             <w:r>
               <w:rPr>
                 <w:lang w:eastAsia="es-ES"/>
               </w:rPr>
-              <w:t>1. #</w:t>
-            </w:r>
-            <w:proofErr w:type="gramEnd"/>
-            <w:r>
-              <w:rPr>
-                <w:lang w:eastAsia="es-ES"/>
-              </w:rPr>
-              <w:t xml:space="preserve">terminal </w:t>
-            </w:r>
-            <w:proofErr w:type="gramStart"/>
-            <w:r>
-              <w:rPr>
-                <w:lang w:eastAsia="es-ES"/>
-              </w:rPr>
-              <w:t>monitor, #</w:t>
-            </w:r>
-            <w:proofErr w:type="gramEnd"/>
+              <w:t>1. #terminal monitor, #</w:t>
+            </w:r>
             <w:r>
               <w:rPr>
                 <w:lang w:eastAsia="es-ES"/>
@@ -5703,7 +4679,6 @@
         <w:tc>
           <w:tcPr>
             <w:tcW w:w="8382" w:type="dxa"/>
-            <w:gridSpan w:val="2"/>
             <w:noWrap/>
             <w:vAlign w:val="center"/>
             <w:hideMark/>
@@ -5723,42 +4698,32 @@
               </w:rPr>
               <w:t>2. Desconectar cable de energía 1 switch 1 y #</w:t>
             </w:r>
-            <w:proofErr w:type="gramStart"/>
             <w:r>
               <w:rPr>
                 <w:lang w:val="es-ES" w:eastAsia="es-ES"/>
               </w:rPr>
-              <w:t>show</w:t>
-            </w:r>
-            <w:proofErr w:type="gramEnd"/>
+              <w:t xml:space="preserve">show </w:t>
+            </w:r>
+            <w:proofErr w:type="spellStart"/>
             <w:r>
               <w:rPr>
                 <w:lang w:val="es-ES" w:eastAsia="es-ES"/>
               </w:rPr>
+              <w:t>environment</w:t>
+            </w:r>
+            <w:proofErr w:type="spellEnd"/>
+            <w:r>
+              <w:rPr>
+                <w:lang w:val="es-ES" w:eastAsia="es-ES"/>
+              </w:rPr>
               <w:t xml:space="preserve"> </w:t>
             </w:r>
-            <w:proofErr w:type="spellStart"/>
             <w:r>
               <w:rPr>
                 <w:lang w:val="es-ES" w:eastAsia="es-ES"/>
               </w:rPr>
-              <w:t>environment</w:t>
-            </w:r>
-            <w:proofErr w:type="spellEnd"/>
-            <w:r>
-              <w:rPr>
-                <w:lang w:val="es-ES" w:eastAsia="es-ES"/>
-              </w:rPr>
-              <w:t xml:space="preserve"> </w:t>
-            </w:r>
-            <w:proofErr w:type="gramStart"/>
-            <w:r>
-              <w:rPr>
-                <w:lang w:val="es-ES" w:eastAsia="es-ES"/>
-              </w:rPr>
               <w:t>status</w:t>
             </w:r>
-            <w:proofErr w:type="gramEnd"/>
           </w:p>
         </w:tc>
       </w:tr>
@@ -5797,7 +4762,6 @@
         <w:tc>
           <w:tcPr>
             <w:tcW w:w="8382" w:type="dxa"/>
-            <w:gridSpan w:val="2"/>
             <w:noWrap/>
             <w:vAlign w:val="center"/>
             <w:hideMark/>
@@ -5817,42 +4781,32 @@
               </w:rPr>
               <w:t>3. Desconectar cable de energía 2 switch 1 y #</w:t>
             </w:r>
-            <w:proofErr w:type="gramStart"/>
             <w:r>
               <w:rPr>
                 <w:lang w:val="es-ES" w:eastAsia="es-ES"/>
               </w:rPr>
-              <w:t>show</w:t>
-            </w:r>
-            <w:proofErr w:type="gramEnd"/>
+              <w:t xml:space="preserve">show </w:t>
+            </w:r>
+            <w:proofErr w:type="spellStart"/>
             <w:r>
               <w:rPr>
                 <w:lang w:val="es-ES" w:eastAsia="es-ES"/>
               </w:rPr>
+              <w:t>environment</w:t>
+            </w:r>
+            <w:proofErr w:type="spellEnd"/>
+            <w:r>
+              <w:rPr>
+                <w:lang w:val="es-ES" w:eastAsia="es-ES"/>
+              </w:rPr>
               <w:t xml:space="preserve"> </w:t>
             </w:r>
-            <w:proofErr w:type="spellStart"/>
             <w:r>
               <w:rPr>
                 <w:lang w:val="es-ES" w:eastAsia="es-ES"/>
               </w:rPr>
-              <w:t>environment</w:t>
-            </w:r>
-            <w:proofErr w:type="spellEnd"/>
-            <w:r>
-              <w:rPr>
-                <w:lang w:val="es-ES" w:eastAsia="es-ES"/>
-              </w:rPr>
-              <w:t xml:space="preserve"> </w:t>
-            </w:r>
-            <w:proofErr w:type="gramStart"/>
-            <w:r>
-              <w:rPr>
-                <w:lang w:val="es-ES" w:eastAsia="es-ES"/>
-              </w:rPr>
               <w:t>status</w:t>
             </w:r>
-            <w:proofErr w:type="gramEnd"/>
           </w:p>
         </w:tc>
       </w:tr>
@@ -5884,7 +4838,6 @@
         <w:tc>
           <w:tcPr>
             <w:tcW w:w="8382" w:type="dxa"/>
-            <w:gridSpan w:val="2"/>
             <w:noWrap/>
             <w:vAlign w:val="center"/>
           </w:tcPr>
@@ -5938,7 +4891,6 @@
         <w:tc>
           <w:tcPr>
             <w:tcW w:w="8382" w:type="dxa"/>
-            <w:gridSpan w:val="2"/>
             <w:noWrap/>
             <w:vAlign w:val="center"/>
             <w:hideMark/>
@@ -5996,7 +4948,6 @@
         <w:tc>
           <w:tcPr>
             <w:tcW w:w="8382" w:type="dxa"/>
-            <w:gridSpan w:val="2"/>
             <w:noWrap/>
             <w:hideMark/>
           </w:tcPr>
@@ -6100,7 +5051,7 @@
     </w:p>
     <w:tbl>
       <w:tblPr>
-        <w:tblW w:w="0" w:type="auto"/>
+        <w:tblW w:w="10438" w:type="dxa"/>
         <w:jc w:val="center"/>
         <w:tblBorders>
           <w:top w:val="single" w:sz="4" w:space="0" w:color="auto"/>
@@ -6119,8 +5070,7 @@
       </w:tblPr>
       <w:tblGrid>
         <w:gridCol w:w="2056"/>
-        <w:gridCol w:w="4457"/>
-        <w:gridCol w:w="3925"/>
+        <w:gridCol w:w="8382"/>
       </w:tblGrid>
       <w:tr>
         <w:trPr>
@@ -6160,7 +5110,7 @@
         </w:tc>
         <w:tc>
           <w:tcPr>
-            <w:tcW w:w="4457" w:type="dxa"/>
+            <w:tcW w:w="8382" w:type="dxa"/>
             <w:shd w:val="clear" w:color="auto" w:fill="4472C4" w:themeFill="accent1"/>
             <w:noWrap/>
             <w:vAlign w:val="center"/>
@@ -6168,6 +5118,7 @@
           </w:tcPr>
           <w:p>
             <w:pPr>
+              <w:jc w:val="center"/>
               <w:rPr>
                 <w:rFonts w:cs="Arial"/>
                 <w:b/>
@@ -6187,51 +5138,6 @@
                 <w:lang w:val="es-CL" w:eastAsia="es-ES"/>
               </w:rPr>
               <w:t>Descripción de Prueba</w:t>
-            </w:r>
-          </w:p>
-        </w:tc>
-        <w:tc>
-          <w:tcPr>
-            <w:tcW w:w="3925" w:type="dxa"/>
-            <w:shd w:val="clear" w:color="auto" w:fill="4472C4" w:themeFill="accent1"/>
-            <w:noWrap/>
-            <w:vAlign w:val="center"/>
-            <w:hideMark/>
-          </w:tcPr>
-          <w:p>
-            <w:pPr>
-              <w:jc w:val="center"/>
-              <w:rPr>
-                <w:rFonts w:cs="Arial"/>
-                <w:b/>
-                <w:color w:val="FFFFFF"/>
-                <w:sz w:val="18"/>
-                <w:szCs w:val="18"/>
-                <w:lang w:val="es-CL" w:eastAsia="es-ES"/>
-              </w:rPr>
-            </w:pPr>
-            <w:r>
-              <w:rPr>
-                <w:rFonts w:cs="Arial"/>
-                <w:b/>
-                <w:color w:val="FFFFFF"/>
-                <w:sz w:val="18"/>
-                <w:szCs w:val="18"/>
-                <w:lang w:val="es-CL" w:eastAsia="es-ES"/>
-              </w:rPr>
-              <w:t xml:space="preserve">Resultado: </w:t>
-            </w:r>
-            <w:r>
-              <w:rPr>
-                <w:rFonts w:cs="Arial"/>
-                <w:b/>
-                <w:bCs/>
-                <w:color w:val="FFFFFF"/>
-                <w:sz w:val="18"/>
-                <w:szCs w:val="18"/>
-                <w:lang w:val="es-CL" w:eastAsia="es-ES"/>
-              </w:rPr>
-              <w:t>Exitoso/Fallido</w:t>
             </w:r>
           </w:p>
         </w:tc>
@@ -6277,20 +5183,21 @@
         </w:tc>
         <w:tc>
           <w:tcPr>
-            <w:tcW w:w="4457" w:type="dxa"/>
+            <w:tcW w:w="8382" w:type="dxa"/>
             <w:noWrap/>
             <w:vAlign w:val="center"/>
             <w:hideMark/>
           </w:tcPr>
           <w:p>
             <w:pPr>
-              <w:rPr>
-                <w:rFonts w:cs="Arial"/>
-                <w:b/>
+              <w:pStyle w:val="Table-Contents"/>
+              <w:spacing w:before="40" w:after="40"/>
+              <w:jc w:val="center"/>
+              <w:rPr>
+                <w:rFonts w:ascii="Arial" w:hAnsi="Arial" w:cs="Arial"/>
+                <w:bCs/>
                 <w:color w:val="000000"/>
-                <w:sz w:val="18"/>
-                <w:szCs w:val="18"/>
-                <w:lang w:val="en-GB" w:eastAsia="es-ES"/>
+                <w:lang w:val="es-CL" w:eastAsia="es-ES"/>
               </w:rPr>
             </w:pPr>
             <w:sdt>
@@ -6305,10 +5212,9 @@
                 </w:rPr>
                 <w:id w:val="-1707482997"/>
                 <w:placeholder>
-                  <w:docPart w:val="E1FCB3363C5E4C0B96441DBD210550A6"/>
+                  <w:docPart w:val="3A0EF51CB9ED454A9985C1993764EB59"/>
                 </w:placeholder>
               </w:sdtPr>
-              <w:sdtEndPr/>
               <w:sdtContent>
                 <w:proofErr w:type="spellStart"/>
                 <w:r>
@@ -6338,185 +5244,6 @@
             </w:sdt>
           </w:p>
         </w:tc>
-        <w:tc>
-          <w:tcPr>
-            <w:tcW w:w="3925" w:type="dxa"/>
-            <w:noWrap/>
-            <w:vAlign w:val="center"/>
-            <w:hideMark/>
-          </w:tcPr>
-          <w:p>
-            <w:pPr>
-              <w:pStyle w:val="Table-Contents"/>
-              <w:spacing w:before="40" w:after="40"/>
-              <w:jc w:val="center"/>
-              <w:rPr>
-                <w:rFonts w:ascii="Arial" w:hAnsi="Arial" w:cs="Arial"/>
-                <w:bCs/>
-                <w:color w:val="000000"/>
-                <w:lang w:val="es-CL" w:eastAsia="es-ES"/>
-              </w:rPr>
-            </w:pPr>
-            <w:r>
-              <w:rPr>
-                <w:rFonts w:ascii="Arial" w:hAnsi="Arial" w:cs="Arial"/>
-                <w:lang w:val="es-CL"/>
-              </w:rPr>
-              <w:t xml:space="preserve">Exitoso  </w:t>
-            </w:r>
-            <w:r>
-              <w:rPr>
-                <w:rFonts w:ascii="Arial" w:hAnsi="Arial" w:cs="Arial"/>
-                <w:highlight w:val="green"/>
-                <w:lang w:val="es-CL"/>
-              </w:rPr>
-              <w:fldChar w:fldCharType="begin">
-                <w:ffData>
-                  <w:name w:val="Check2"/>
-                  <w:enabled/>
-                  <w:calcOnExit w:val="0"/>
-                  <w:checkBox>
-                    <w:sizeAuto/>
-                    <w:default w:val="0"/>
-                  </w:checkBox>
-                </w:ffData>
-              </w:fldChar>
-            </w:r>
-            <w:r>
-              <w:rPr>
-                <w:rFonts w:ascii="Arial" w:hAnsi="Arial" w:cs="Arial"/>
-                <w:highlight w:val="green"/>
-                <w:lang w:val="es-CL"/>
-              </w:rPr>
-              <w:instrText xml:space="preserve"> FORMCHECKBOX </w:instrText>
-            </w:r>
-            <w:r>
-              <w:rPr>
-                <w:rFonts w:ascii="Arial" w:hAnsi="Arial" w:cs="Arial"/>
-                <w:highlight w:val="green"/>
-                <w:lang w:val="es-CL"/>
-              </w:rPr>
-            </w:r>
-            <w:r>
-              <w:rPr>
-                <w:rFonts w:ascii="Arial" w:hAnsi="Arial" w:cs="Arial"/>
-                <w:highlight w:val="green"/>
-                <w:lang w:val="es-CL"/>
-              </w:rPr>
-              <w:fldChar w:fldCharType="separate"/>
-            </w:r>
-            <w:r>
-              <w:rPr>
-                <w:rFonts w:ascii="Arial" w:hAnsi="Arial" w:cs="Arial"/>
-                <w:highlight w:val="green"/>
-                <w:lang w:val="es-CL"/>
-              </w:rPr>
-              <w:fldChar w:fldCharType="end"/>
-            </w:r>
-            <w:r>
-              <w:rPr>
-                <w:rFonts w:ascii="Arial" w:hAnsi="Arial" w:cs="Arial"/>
-                <w:lang w:val="es-CL"/>
-              </w:rPr>
-              <w:t xml:space="preserve">   Fallido </w:t>
-            </w:r>
-            <w:r>
-              <w:rPr>
-                <w:rFonts w:ascii="Arial" w:hAnsi="Arial" w:cs="Arial"/>
-                <w:lang w:val="es-CL"/>
-              </w:rPr>
-              <w:fldChar w:fldCharType="begin">
-                <w:ffData>
-                  <w:name w:val="Check2"/>
-                  <w:enabled/>
-                  <w:calcOnExit w:val="0"/>
-                  <w:checkBox>
-                    <w:sizeAuto/>
-                    <w:default w:val="0"/>
-                  </w:checkBox>
-                </w:ffData>
-              </w:fldChar>
-            </w:r>
-            <w:r>
-              <w:rPr>
-                <w:rFonts w:ascii="Arial" w:hAnsi="Arial" w:cs="Arial"/>
-                <w:lang w:val="es-CL"/>
-              </w:rPr>
-              <w:instrText xml:space="preserve"> FORMCHECKBOX </w:instrText>
-            </w:r>
-            <w:r>
-              <w:rPr>
-                <w:rFonts w:ascii="Arial" w:hAnsi="Arial" w:cs="Arial"/>
-                <w:lang w:val="es-CL"/>
-              </w:rPr>
-            </w:r>
-            <w:r>
-              <w:rPr>
-                <w:rFonts w:ascii="Arial" w:hAnsi="Arial" w:cs="Arial"/>
-                <w:lang w:val="es-CL"/>
-              </w:rPr>
-              <w:fldChar w:fldCharType="separate"/>
-            </w:r>
-            <w:r>
-              <w:rPr>
-                <w:rFonts w:ascii="Arial" w:hAnsi="Arial" w:cs="Arial"/>
-                <w:lang w:val="es-CL"/>
-              </w:rPr>
-              <w:fldChar w:fldCharType="end"/>
-            </w:r>
-            <w:r>
-              <w:rPr>
-                <w:rFonts w:ascii="Arial" w:hAnsi="Arial" w:cs="Arial"/>
-                <w:lang w:val="es-CL"/>
-              </w:rPr>
-              <w:t xml:space="preserve">   N/A </w:t>
-            </w:r>
-            <w:r>
-              <w:rPr>
-                <w:rFonts w:ascii="Arial" w:hAnsi="Arial" w:cs="Arial"/>
-                <w:lang w:val="es-CL"/>
-              </w:rPr>
-              <w:fldChar w:fldCharType="begin">
-                <w:ffData>
-                  <w:name w:val="Check1"/>
-                  <w:enabled/>
-                  <w:calcOnExit w:val="0"/>
-                  <w:checkBox>
-                    <w:sizeAuto/>
-                    <w:default w:val="0"/>
-                  </w:checkBox>
-                </w:ffData>
-              </w:fldChar>
-            </w:r>
-            <w:r>
-              <w:rPr>
-                <w:rFonts w:ascii="Arial" w:hAnsi="Arial" w:cs="Arial"/>
-                <w:lang w:val="es-CL"/>
-              </w:rPr>
-              <w:instrText xml:space="preserve"> FORMCHECKBOX </w:instrText>
-            </w:r>
-            <w:r>
-              <w:rPr>
-                <w:rFonts w:ascii="Arial" w:hAnsi="Arial" w:cs="Arial"/>
-                <w:lang w:val="es-CL"/>
-              </w:rPr>
-            </w:r>
-            <w:r>
-              <w:rPr>
-                <w:rFonts w:ascii="Arial" w:hAnsi="Arial" w:cs="Arial"/>
-                <w:lang w:val="es-CL"/>
-              </w:rPr>
-              <w:fldChar w:fldCharType="separate"/>
-            </w:r>
-            <w:r>
-              <w:rPr>
-                <w:rFonts w:ascii="Arial" w:hAnsi="Arial" w:cs="Arial"/>
-                <w:lang w:val="es-CL"/>
-              </w:rPr>
-              <w:fldChar w:fldCharType="end"/>
-            </w:r>
-          </w:p>
-        </w:tc>
       </w:tr>
       <w:tr>
         <w:trPr>
@@ -6560,7 +5287,6 @@
         <w:tc>
           <w:tcPr>
             <w:tcW w:w="8382" w:type="dxa"/>
-            <w:gridSpan w:val="2"/>
             <w:tcBorders>
               <w:left w:val="single" w:sz="4" w:space="0" w:color="auto"/>
             </w:tcBorders>
@@ -6667,7 +5393,6 @@
         <w:tc>
           <w:tcPr>
             <w:tcW w:w="8382" w:type="dxa"/>
-            <w:gridSpan w:val="2"/>
             <w:tcBorders>
               <w:left w:val="single" w:sz="4" w:space="0" w:color="auto"/>
             </w:tcBorders>
@@ -6693,44 +5418,28 @@
               <w:rPr>
                 <w:lang w:val="es-ES"/>
               </w:rPr>
+              <w:t xml:space="preserve"> show </w:t>
+            </w:r>
+            <w:proofErr w:type="spellStart"/>
+            <w:r>
+              <w:rPr>
+                <w:lang w:val="es-ES"/>
+              </w:rPr>
+              <w:t>environment</w:t>
+            </w:r>
+            <w:proofErr w:type="spellEnd"/>
+            <w:r>
+              <w:rPr>
+                <w:lang w:val="es-ES"/>
+              </w:rPr>
               <w:t xml:space="preserve"> </w:t>
             </w:r>
-            <w:proofErr w:type="gramStart"/>
             <w:r>
               <w:rPr>
                 <w:lang w:val="es-ES"/>
               </w:rPr>
-              <w:t>show</w:t>
-            </w:r>
-            <w:proofErr w:type="gramEnd"/>
-            <w:r>
-              <w:rPr>
-                <w:lang w:val="es-ES"/>
-              </w:rPr>
-              <w:t xml:space="preserve"> </w:t>
-            </w:r>
-            <w:proofErr w:type="spellStart"/>
-            <w:r>
-              <w:rPr>
-                <w:lang w:val="es-ES"/>
-              </w:rPr>
-              <w:t>environment</w:t>
-            </w:r>
-            <w:proofErr w:type="spellEnd"/>
-            <w:r>
-              <w:rPr>
-                <w:lang w:val="es-ES"/>
-              </w:rPr>
-              <w:t xml:space="preserve"> </w:t>
-            </w:r>
-            <w:proofErr w:type="gramStart"/>
-            <w:r>
-              <w:rPr>
-                <w:lang w:val="es-ES"/>
-              </w:rPr>
               <w:t>status</w:t>
             </w:r>
-            <w:proofErr w:type="gramEnd"/>
           </w:p>
         </w:tc>
       </w:tr>
@@ -6767,7 +5476,6 @@
         <w:tc>
           <w:tcPr>
             <w:tcW w:w="8382" w:type="dxa"/>
-            <w:gridSpan w:val="2"/>
             <w:tcBorders>
               <w:left w:val="single" w:sz="4" w:space="0" w:color="auto"/>
             </w:tcBorders>
@@ -6798,9 +5506,9 @@
                 <w:szCs w:val="18"/>
                 <w:lang w:val="es-ES"/>
               </w:rPr>
-              <w:t xml:space="preserve"> </w:t>
-            </w:r>
-            <w:proofErr w:type="gramStart"/>
+              <w:t xml:space="preserve"> show </w:t>
+            </w:r>
+            <w:proofErr w:type="spellStart"/>
             <w:r>
               <w:rPr>
                 <w:rFonts w:cs="Arial"/>
@@ -6808,9 +5516,9 @@
                 <w:szCs w:val="18"/>
                 <w:lang w:val="es-ES"/>
               </w:rPr>
-              <w:t>show</w:t>
-            </w:r>
-            <w:proofErr w:type="gramEnd"/>
+              <w:t>environment</w:t>
+            </w:r>
+            <w:proofErr w:type="spellEnd"/>
             <w:r>
               <w:rPr>
                 <w:rFonts w:cs="Arial"/>
@@ -6820,7 +5528,6 @@
               </w:rPr>
               <w:t xml:space="preserve"> </w:t>
             </w:r>
-            <w:proofErr w:type="spellStart"/>
             <w:r>
               <w:rPr>
                 <w:rFonts w:cs="Arial"/>
@@ -6828,29 +5535,8 @@
                 <w:szCs w:val="18"/>
                 <w:lang w:val="es-ES"/>
               </w:rPr>
-              <w:t>environment</w:t>
-            </w:r>
-            <w:proofErr w:type="spellEnd"/>
-            <w:r>
-              <w:rPr>
-                <w:rFonts w:cs="Arial"/>
-                <w:sz w:val="18"/>
-                <w:szCs w:val="18"/>
-                <w:lang w:val="es-ES"/>
-              </w:rPr>
-              <w:t xml:space="preserve"> </w:t>
-            </w:r>
-            <w:proofErr w:type="gramStart"/>
-            <w:r>
-              <w:rPr>
-                <w:rFonts w:cs="Arial"/>
-                <w:sz w:val="18"/>
-                <w:szCs w:val="18"/>
-                <w:lang w:val="es-ES"/>
-              </w:rPr>
               <w:t>status</w:t>
             </w:r>
-            <w:proofErr w:type="gramEnd"/>
           </w:p>
         </w:tc>
       </w:tr>
@@ -6887,7 +5573,6 @@
         <w:tc>
           <w:tcPr>
             <w:tcW w:w="8382" w:type="dxa"/>
-            <w:gridSpan w:val="2"/>
             <w:tcBorders>
               <w:left w:val="single" w:sz="4" w:space="0" w:color="auto"/>
             </w:tcBorders>
@@ -6919,9 +5604,9 @@
                 <w:szCs w:val="18"/>
                 <w:lang w:val="es-ES"/>
               </w:rPr>
-              <w:t xml:space="preserve"> </w:t>
-            </w:r>
-            <w:proofErr w:type="gramStart"/>
+              <w:t xml:space="preserve"> show </w:t>
+            </w:r>
+            <w:proofErr w:type="spellStart"/>
             <w:r>
               <w:rPr>
                 <w:rFonts w:cs="Arial"/>
@@ -6929,9 +5614,9 @@
                 <w:szCs w:val="18"/>
                 <w:lang w:val="es-ES"/>
               </w:rPr>
-              <w:t>show</w:t>
-            </w:r>
-            <w:proofErr w:type="gramEnd"/>
+              <w:t>environment</w:t>
+            </w:r>
+            <w:proofErr w:type="spellEnd"/>
             <w:r>
               <w:rPr>
                 <w:rFonts w:cs="Arial"/>
@@ -6941,7 +5626,6 @@
               </w:rPr>
               <w:t xml:space="preserve"> </w:t>
             </w:r>
-            <w:proofErr w:type="spellStart"/>
             <w:r>
               <w:rPr>
                 <w:rFonts w:cs="Arial"/>
@@ -6949,29 +5633,8 @@
                 <w:szCs w:val="18"/>
                 <w:lang w:val="es-ES"/>
               </w:rPr>
-              <w:t>environment</w:t>
-            </w:r>
-            <w:proofErr w:type="spellEnd"/>
-            <w:r>
-              <w:rPr>
-                <w:rFonts w:cs="Arial"/>
-                <w:sz w:val="18"/>
-                <w:szCs w:val="18"/>
-                <w:lang w:val="es-ES"/>
-              </w:rPr>
-              <w:t xml:space="preserve"> </w:t>
-            </w:r>
-            <w:proofErr w:type="gramStart"/>
-            <w:r>
-              <w:rPr>
-                <w:rFonts w:cs="Arial"/>
-                <w:sz w:val="18"/>
-                <w:szCs w:val="18"/>
-                <w:lang w:val="es-ES"/>
-              </w:rPr>
               <w:t>status</w:t>
             </w:r>
-            <w:proofErr w:type="gramEnd"/>
           </w:p>
         </w:tc>
       </w:tr>
@@ -7016,7 +5679,6 @@
         <w:tc>
           <w:tcPr>
             <w:tcW w:w="8382" w:type="dxa"/>
-            <w:gridSpan w:val="2"/>
             <w:tcBorders>
               <w:left w:val="single" w:sz="4" w:space="0" w:color="auto"/>
             </w:tcBorders>
@@ -7094,7 +5756,6 @@
         <w:tc>
           <w:tcPr>
             <w:tcW w:w="8382" w:type="dxa"/>
-            <w:gridSpan w:val="2"/>
             <w:tcBorders>
               <w:left w:val="single" w:sz="4" w:space="0" w:color="auto"/>
             </w:tcBorders>
@@ -7156,7 +5817,6 @@
         <w:tc>
           <w:tcPr>
             <w:tcW w:w="8382" w:type="dxa"/>
-            <w:gridSpan w:val="2"/>
             <w:tcBorders>
               <w:left w:val="single" w:sz="4" w:space="0" w:color="auto"/>
             </w:tcBorders>
@@ -7217,7 +5877,6 @@
         <w:tc>
           <w:tcPr>
             <w:tcW w:w="8382" w:type="dxa"/>
-            <w:gridSpan w:val="2"/>
             <w:tcBorders>
               <w:left w:val="single" w:sz="4" w:space="0" w:color="auto"/>
             </w:tcBorders>
@@ -7280,7 +5939,6 @@
         <w:tc>
           <w:tcPr>
             <w:tcW w:w="8382" w:type="dxa"/>
-            <w:gridSpan w:val="2"/>
             <w:noWrap/>
             <w:hideMark/>
           </w:tcPr>
@@ -7376,7 +6034,7 @@
     </w:p>
     <w:tbl>
       <w:tblPr>
-        <w:tblW w:w="0" w:type="auto"/>
+        <w:tblW w:w="10438" w:type="dxa"/>
         <w:jc w:val="center"/>
         <w:tblBorders>
           <w:top w:val="single" w:sz="4" w:space="0" w:color="auto"/>
@@ -7395,8 +6053,7 @@
       </w:tblPr>
       <w:tblGrid>
         <w:gridCol w:w="1592"/>
-        <w:gridCol w:w="4704"/>
-        <w:gridCol w:w="4142"/>
+        <w:gridCol w:w="8846"/>
       </w:tblGrid>
       <w:tr>
         <w:trPr>
@@ -7450,7 +6107,7 @@
         </w:tc>
         <w:tc>
           <w:tcPr>
-            <w:tcW w:w="4704" w:type="dxa"/>
+            <w:tcW w:w="8846" w:type="dxa"/>
             <w:shd w:val="clear" w:color="auto" w:fill="4472C4" w:themeFill="accent1"/>
             <w:noWrap/>
             <w:vAlign w:val="center"/>
@@ -7458,6 +6115,7 @@
           </w:tcPr>
           <w:p>
             <w:pPr>
+              <w:jc w:val="center"/>
               <w:rPr>
                 <w:rFonts w:asciiTheme="minorHAnsi" w:hAnsiTheme="minorHAnsi" w:cstheme="minorHAnsi"/>
                 <w:b/>
@@ -7473,45 +6131,6 @@
                 <w:lang w:val="es-CL" w:eastAsia="es-ES"/>
               </w:rPr>
               <w:t>Descripción de Prueba</w:t>
-            </w:r>
-          </w:p>
-        </w:tc>
-        <w:tc>
-          <w:tcPr>
-            <w:tcW w:w="4142" w:type="dxa"/>
-            <w:shd w:val="clear" w:color="auto" w:fill="4472C4" w:themeFill="accent1"/>
-            <w:noWrap/>
-            <w:vAlign w:val="center"/>
-            <w:hideMark/>
-          </w:tcPr>
-          <w:p>
-            <w:pPr>
-              <w:jc w:val="center"/>
-              <w:rPr>
-                <w:rFonts w:asciiTheme="minorHAnsi" w:hAnsiTheme="minorHAnsi" w:cstheme="minorHAnsi"/>
-                <w:b/>
-                <w:color w:val="FFFFFF"/>
-                <w:lang w:val="es-CL" w:eastAsia="es-ES"/>
-              </w:rPr>
-            </w:pPr>
-            <w:r>
-              <w:rPr>
-                <w:rFonts w:asciiTheme="minorHAnsi" w:hAnsiTheme="minorHAnsi" w:cstheme="minorHAnsi"/>
-                <w:b/>
-                <w:color w:val="FFFFFF"/>
-                <w:lang w:val="es-CL" w:eastAsia="es-ES"/>
-              </w:rPr>
-              <w:t xml:space="preserve">Resultado: </w:t>
-            </w:r>
-            <w:r>
-              <w:rPr>
-                <w:rFonts w:asciiTheme="minorHAnsi" w:hAnsiTheme="minorHAnsi" w:cstheme="minorHAnsi"/>
-                <w:b/>
-                <w:bCs/>
-                <w:color w:val="FFFFFF"/>
-                <w:lang w:val="es-CL" w:eastAsia="es-ES"/>
-              </w:rPr>
-              <w:t>Exitoso/Fallido</w:t>
             </w:r>
           </w:p>
         </w:tc>
@@ -7550,18 +6169,21 @@
         </w:tc>
         <w:tc>
           <w:tcPr>
-            <w:tcW w:w="4704" w:type="dxa"/>
+            <w:tcW w:w="8846" w:type="dxa"/>
             <w:noWrap/>
             <w:vAlign w:val="center"/>
             <w:hideMark/>
           </w:tcPr>
           <w:p>
             <w:pPr>
+              <w:pStyle w:val="Table-Contents"/>
+              <w:spacing w:before="40" w:after="40"/>
+              <w:jc w:val="center"/>
               <w:rPr>
                 <w:rFonts w:asciiTheme="minorHAnsi" w:hAnsiTheme="minorHAnsi" w:cstheme="minorHAnsi"/>
-                <w:b/>
+                <w:bCs/>
                 <w:color w:val="000000"/>
-                <w:lang w:val="en-GB" w:eastAsia="es-ES"/>
+                <w:lang w:val="es-CL" w:eastAsia="es-ES"/>
               </w:rPr>
             </w:pPr>
             <w:sdt>
@@ -7576,10 +6198,9 @@
                 </w:rPr>
                 <w:id w:val="-819427311"/>
                 <w:placeholder>
-                  <w:docPart w:val="4679E5ADD2A644CF956432B09C7B891E"/>
+                  <w:docPart w:val="19A7C9098ACE4DC9B61A8C70B6862D94"/>
                 </w:placeholder>
               </w:sdtPr>
-              <w:sdtEndPr/>
               <w:sdtContent>
                 <w:proofErr w:type="spellStart"/>
                 <w:r>
@@ -7616,185 +6237,6 @@
             </w:sdt>
           </w:p>
         </w:tc>
-        <w:tc>
-          <w:tcPr>
-            <w:tcW w:w="4142" w:type="dxa"/>
-            <w:noWrap/>
-            <w:vAlign w:val="center"/>
-            <w:hideMark/>
-          </w:tcPr>
-          <w:p>
-            <w:pPr>
-              <w:pStyle w:val="Table-Contents"/>
-              <w:spacing w:before="40" w:after="40"/>
-              <w:jc w:val="center"/>
-              <w:rPr>
-                <w:rFonts w:asciiTheme="minorHAnsi" w:hAnsiTheme="minorHAnsi" w:cstheme="minorHAnsi"/>
-                <w:bCs/>
-                <w:color w:val="000000"/>
-                <w:lang w:val="es-CL" w:eastAsia="es-ES"/>
-              </w:rPr>
-            </w:pPr>
-            <w:r>
-              <w:rPr>
-                <w:rFonts w:ascii="Arial" w:hAnsi="Arial" w:cs="Arial"/>
-                <w:lang w:val="es-CL"/>
-              </w:rPr>
-              <w:t xml:space="preserve">Exitoso  </w:t>
-            </w:r>
-            <w:r>
-              <w:rPr>
-                <w:rFonts w:ascii="Arial" w:hAnsi="Arial" w:cs="Arial"/>
-                <w:highlight w:val="green"/>
-                <w:lang w:val="es-CL"/>
-              </w:rPr>
-              <w:fldChar w:fldCharType="begin">
-                <w:ffData>
-                  <w:name w:val="Check2"/>
-                  <w:enabled/>
-                  <w:calcOnExit w:val="0"/>
-                  <w:checkBox>
-                    <w:sizeAuto/>
-                    <w:default w:val="0"/>
-                  </w:checkBox>
-                </w:ffData>
-              </w:fldChar>
-            </w:r>
-            <w:r>
-              <w:rPr>
-                <w:rFonts w:ascii="Arial" w:hAnsi="Arial" w:cs="Arial"/>
-                <w:highlight w:val="green"/>
-                <w:lang w:val="es-CL"/>
-              </w:rPr>
-              <w:instrText xml:space="preserve"> FORMCHECKBOX </w:instrText>
-            </w:r>
-            <w:r>
-              <w:rPr>
-                <w:rFonts w:ascii="Arial" w:hAnsi="Arial" w:cs="Arial"/>
-                <w:highlight w:val="green"/>
-                <w:lang w:val="es-CL"/>
-              </w:rPr>
-            </w:r>
-            <w:r>
-              <w:rPr>
-                <w:rFonts w:ascii="Arial" w:hAnsi="Arial" w:cs="Arial"/>
-                <w:highlight w:val="green"/>
-                <w:lang w:val="es-CL"/>
-              </w:rPr>
-              <w:fldChar w:fldCharType="separate"/>
-            </w:r>
-            <w:r>
-              <w:rPr>
-                <w:rFonts w:ascii="Arial" w:hAnsi="Arial" w:cs="Arial"/>
-                <w:highlight w:val="green"/>
-                <w:lang w:val="es-CL"/>
-              </w:rPr>
-              <w:fldChar w:fldCharType="end"/>
-            </w:r>
-            <w:r>
-              <w:rPr>
-                <w:rFonts w:ascii="Arial" w:hAnsi="Arial" w:cs="Arial"/>
-                <w:lang w:val="es-CL"/>
-              </w:rPr>
-              <w:t xml:space="preserve">   Fallido </w:t>
-            </w:r>
-            <w:r>
-              <w:rPr>
-                <w:rFonts w:ascii="Arial" w:hAnsi="Arial" w:cs="Arial"/>
-                <w:lang w:val="es-CL"/>
-              </w:rPr>
-              <w:fldChar w:fldCharType="begin">
-                <w:ffData>
-                  <w:name w:val="Check2"/>
-                  <w:enabled/>
-                  <w:calcOnExit w:val="0"/>
-                  <w:checkBox>
-                    <w:sizeAuto/>
-                    <w:default w:val="0"/>
-                  </w:checkBox>
-                </w:ffData>
-              </w:fldChar>
-            </w:r>
-            <w:r>
-              <w:rPr>
-                <w:rFonts w:ascii="Arial" w:hAnsi="Arial" w:cs="Arial"/>
-                <w:lang w:val="es-CL"/>
-              </w:rPr>
-              <w:instrText xml:space="preserve"> FORMCHECKBOX </w:instrText>
-            </w:r>
-            <w:r>
-              <w:rPr>
-                <w:rFonts w:ascii="Arial" w:hAnsi="Arial" w:cs="Arial"/>
-                <w:lang w:val="es-CL"/>
-              </w:rPr>
-            </w:r>
-            <w:r>
-              <w:rPr>
-                <w:rFonts w:ascii="Arial" w:hAnsi="Arial" w:cs="Arial"/>
-                <w:lang w:val="es-CL"/>
-              </w:rPr>
-              <w:fldChar w:fldCharType="separate"/>
-            </w:r>
-            <w:r>
-              <w:rPr>
-                <w:rFonts w:ascii="Arial" w:hAnsi="Arial" w:cs="Arial"/>
-                <w:lang w:val="es-CL"/>
-              </w:rPr>
-              <w:fldChar w:fldCharType="end"/>
-            </w:r>
-            <w:r>
-              <w:rPr>
-                <w:rFonts w:ascii="Arial" w:hAnsi="Arial" w:cs="Arial"/>
-                <w:lang w:val="es-CL"/>
-              </w:rPr>
-              <w:t xml:space="preserve">   N/A </w:t>
-            </w:r>
-            <w:r>
-              <w:rPr>
-                <w:rFonts w:ascii="Arial" w:hAnsi="Arial" w:cs="Arial"/>
-                <w:lang w:val="es-CL"/>
-              </w:rPr>
-              <w:fldChar w:fldCharType="begin">
-                <w:ffData>
-                  <w:name w:val="Check1"/>
-                  <w:enabled/>
-                  <w:calcOnExit w:val="0"/>
-                  <w:checkBox>
-                    <w:sizeAuto/>
-                    <w:default w:val="0"/>
-                  </w:checkBox>
-                </w:ffData>
-              </w:fldChar>
-            </w:r>
-            <w:r>
-              <w:rPr>
-                <w:rFonts w:ascii="Arial" w:hAnsi="Arial" w:cs="Arial"/>
-                <w:lang w:val="es-CL"/>
-              </w:rPr>
-              <w:instrText xml:space="preserve"> FORMCHECKBOX </w:instrText>
-            </w:r>
-            <w:r>
-              <w:rPr>
-                <w:rFonts w:ascii="Arial" w:hAnsi="Arial" w:cs="Arial"/>
-                <w:lang w:val="es-CL"/>
-              </w:rPr>
-            </w:r>
-            <w:r>
-              <w:rPr>
-                <w:rFonts w:ascii="Arial" w:hAnsi="Arial" w:cs="Arial"/>
-                <w:lang w:val="es-CL"/>
-              </w:rPr>
-              <w:fldChar w:fldCharType="separate"/>
-            </w:r>
-            <w:r>
-              <w:rPr>
-                <w:rFonts w:ascii="Arial" w:hAnsi="Arial" w:cs="Arial"/>
-                <w:lang w:val="es-CL"/>
-              </w:rPr>
-              <w:fldChar w:fldCharType="end"/>
-            </w:r>
-          </w:p>
-        </w:tc>
       </w:tr>
       <w:tr>
         <w:trPr>
@@ -7828,7 +6270,6 @@
         <w:tc>
           <w:tcPr>
             <w:tcW w:w="8846" w:type="dxa"/>
-            <w:gridSpan w:val="2"/>
             <w:noWrap/>
             <w:hideMark/>
           </w:tcPr>
@@ -7867,25 +6308,19 @@
               </w:sdtPr>
               <w:sdtEndPr/>
               <w:sdtContent>
+                <w:proofErr w:type="spellStart"/>
                 <w:r>
                   <w:rPr>
                     <w:lang w:val="es-CL"/>
                   </w:rPr>
-                  <w:t>Tipear comando #</w:t>
+                  <w:t>Tipear</w:t>
                 </w:r>
-                <w:proofErr w:type="gramStart"/>
+                <w:proofErr w:type="spellEnd"/>
                 <w:r>
                   <w:rPr>
                     <w:lang w:val="es-CL"/>
                   </w:rPr>
-                  <w:t>show</w:t>
-                </w:r>
-                <w:proofErr w:type="gramEnd"/>
-                <w:r>
-                  <w:rPr>
-                    <w:lang w:val="es-CL"/>
-                  </w:rPr>
-                  <w:t xml:space="preserve"> </w:t>
+                  <w:t xml:space="preserve"> comando #show </w:t>
                 </w:r>
                 <w:proofErr w:type="spellStart"/>
                 <w:r>
@@ -7969,7 +6404,6 @@
         <w:tc>
           <w:tcPr>
             <w:tcW w:w="8846" w:type="dxa"/>
-            <w:gridSpan w:val="2"/>
             <w:noWrap/>
             <w:hideMark/>
           </w:tcPr>
@@ -8012,21 +6446,21 @@
                   <w:rPr>
                     <w:lang w:val="es-ES"/>
                   </w:rPr>
-                  <w:t>Volver a energizar y tipear #</w:t>
+                  <w:t xml:space="preserve">Volver a energizar y </w:t>
                 </w:r>
-                <w:proofErr w:type="gramStart"/>
+                <w:proofErr w:type="spellStart"/>
                 <w:r>
                   <w:rPr>
                     <w:lang w:val="es-ES"/>
                   </w:rPr>
-                  <w:t>show</w:t>
+                  <w:t>tipear</w:t>
                 </w:r>
-                <w:proofErr w:type="gramEnd"/>
+                <w:proofErr w:type="spellEnd"/>
                 <w:r>
                   <w:rPr>
                     <w:lang w:val="es-ES"/>
                   </w:rPr>
-                  <w:t xml:space="preserve"> </w:t>
+                  <w:t xml:space="preserve"> #show </w:t>
                 </w:r>
                 <w:proofErr w:type="spellStart"/>
                 <w:r>
@@ -8072,7 +6506,6 @@
         <w:tc>
           <w:tcPr>
             <w:tcW w:w="8846" w:type="dxa"/>
-            <w:gridSpan w:val="2"/>
             <w:noWrap/>
             <w:hideMark/>
           </w:tcPr>
@@ -8155,7 +6588,6 @@
         <w:tc>
           <w:tcPr>
             <w:tcW w:w="8846" w:type="dxa"/>
-            <w:gridSpan w:val="2"/>
             <w:noWrap/>
             <w:hideMark/>
           </w:tcPr>
@@ -8215,7 +6647,6 @@
         <w:tc>
           <w:tcPr>
             <w:tcW w:w="8846" w:type="dxa"/>
-            <w:gridSpan w:val="2"/>
             <w:noWrap/>
             <w:hideMark/>
           </w:tcPr>
@@ -8331,9 +6762,7 @@
       </w:tblPr>
       <w:tblGrid>
         <w:gridCol w:w="1451"/>
-        <w:gridCol w:w="3534"/>
-        <w:gridCol w:w="1389"/>
-        <w:gridCol w:w="4064"/>
+        <w:gridCol w:w="8987"/>
       </w:tblGrid>
       <w:tr>
         <w:trPr>
@@ -8378,8 +6807,7 @@
         </w:tc>
         <w:tc>
           <w:tcPr>
-            <w:tcW w:w="4923" w:type="dxa"/>
-            <w:gridSpan w:val="2"/>
+            <w:tcW w:w="8987" w:type="dxa"/>
             <w:shd w:val="clear" w:color="auto" w:fill="4472C4" w:themeFill="accent1"/>
             <w:noWrap/>
             <w:vAlign w:val="center"/>
@@ -8387,6 +6815,7 @@
           </w:tcPr>
           <w:p>
             <w:pPr>
+              <w:jc w:val="center"/>
               <w:rPr>
                 <w:rFonts w:cs="Arial"/>
                 <w:b/>
@@ -8423,80 +6852,6 @@
                 <w:lang w:eastAsia="es-ES"/>
               </w:rPr>
               <w:t>Prueba</w:t>
-            </w:r>
-            <w:proofErr w:type="spellEnd"/>
-          </w:p>
-        </w:tc>
-        <w:tc>
-          <w:tcPr>
-            <w:tcW w:w="4064" w:type="dxa"/>
-            <w:shd w:val="clear" w:color="auto" w:fill="4472C4" w:themeFill="accent1"/>
-            <w:noWrap/>
-            <w:vAlign w:val="center"/>
-            <w:hideMark/>
-          </w:tcPr>
-          <w:p>
-            <w:pPr>
-              <w:jc w:val="center"/>
-              <w:rPr>
-                <w:rFonts w:cs="Arial"/>
-                <w:b/>
-                <w:color w:val="FFFFFF"/>
-                <w:lang w:eastAsia="es-ES"/>
-              </w:rPr>
-            </w:pPr>
-            <w:proofErr w:type="spellStart"/>
-            <w:r>
-              <w:rPr>
-                <w:rFonts w:cs="Arial"/>
-                <w:b/>
-                <w:color w:val="FFFFFF"/>
-                <w:lang w:eastAsia="es-ES"/>
-              </w:rPr>
-              <w:t>Resultado</w:t>
-            </w:r>
-            <w:proofErr w:type="spellEnd"/>
-            <w:r>
-              <w:rPr>
-                <w:rFonts w:cs="Arial"/>
-                <w:b/>
-                <w:color w:val="FFFFFF"/>
-                <w:lang w:eastAsia="es-ES"/>
-              </w:rPr>
-              <w:t xml:space="preserve">: </w:t>
-            </w:r>
-            <w:proofErr w:type="spellStart"/>
-            <w:r>
-              <w:rPr>
-                <w:rFonts w:cs="Arial"/>
-                <w:b/>
-                <w:bCs/>
-                <w:color w:val="FFFFFF"/>
-                <w:lang w:eastAsia="es-ES"/>
-              </w:rPr>
-              <w:t>Exitoso</w:t>
-            </w:r>
-            <w:proofErr w:type="spellEnd"/>
-            <w:r>
-              <w:rPr>
-                <w:rFonts w:cs="Arial"/>
-                <w:b/>
-                <w:bCs/>
-                <w:color w:val="FFFFFF"/>
-                <w:lang w:eastAsia="es-ES"/>
-              </w:rPr>
-              <w:t>/</w:t>
-            </w:r>
-            <w:proofErr w:type="spellStart"/>
-            <w:r>
-              <w:rPr>
-                <w:rFonts w:cs="Arial"/>
-                <w:b/>
-                <w:bCs/>
-                <w:color w:val="FFFFFF"/>
-                <w:lang w:eastAsia="es-ES"/>
-              </w:rPr>
-              <w:t>Fallido</w:t>
             </w:r>
             <w:proofErr w:type="spellEnd"/>
           </w:p>
@@ -8538,66 +6893,7 @@
         </w:tc>
         <w:tc>
           <w:tcPr>
-            <w:tcW w:w="3534" w:type="dxa"/>
-            <w:noWrap/>
-            <w:vAlign w:val="center"/>
-            <w:hideMark/>
-          </w:tcPr>
-          <w:p>
-            <w:pPr>
-              <w:rPr>
-                <w:rFonts w:cs="Arial"/>
-                <w:b/>
-                <w:color w:val="000000"/>
-                <w:lang w:eastAsia="es-ES"/>
-              </w:rPr>
-            </w:pPr>
-            <w:proofErr w:type="spellStart"/>
-            <w:r>
-              <w:rPr>
-                <w:rFonts w:cs="Arial"/>
-                <w:b/>
-                <w:color w:val="000000"/>
-                <w:lang w:eastAsia="es-ES"/>
-              </w:rPr>
-              <w:t>Prueba</w:t>
-            </w:r>
-            <w:proofErr w:type="spellEnd"/>
-            <w:r>
-              <w:rPr>
-                <w:rFonts w:cs="Arial"/>
-                <w:b/>
-                <w:color w:val="000000"/>
-                <w:lang w:eastAsia="es-ES"/>
-              </w:rPr>
-              <w:t xml:space="preserve"> SFP (</w:t>
-            </w:r>
-            <w:proofErr w:type="spellStart"/>
-            <w:r>
-              <w:rPr>
-                <w:rFonts w:cs="Arial"/>
-                <w:b/>
-                <w:color w:val="000000"/>
-                <w:lang w:eastAsia="es-ES"/>
-              </w:rPr>
-              <w:t>Opcional</w:t>
-            </w:r>
-            <w:proofErr w:type="spellEnd"/>
-            <w:r>
-              <w:rPr>
-                <w:rFonts w:cs="Arial"/>
-                <w:b/>
-                <w:color w:val="000000"/>
-                <w:lang w:eastAsia="es-ES"/>
-              </w:rPr>
-              <w:t>)</w:t>
-            </w:r>
-          </w:p>
-        </w:tc>
-        <w:tc>
-          <w:tcPr>
-            <w:tcW w:w="5453" w:type="dxa"/>
-            <w:gridSpan w:val="2"/>
+            <w:tcW w:w="8987" w:type="dxa"/>
             <w:noWrap/>
             <w:vAlign w:val="center"/>
             <w:hideMark/>
@@ -8614,198 +6910,45 @@
                 <w:lang w:val="es-CL" w:eastAsia="es-ES"/>
               </w:rPr>
             </w:pPr>
-            <w:r>
-              <w:rPr>
-                <w:rFonts w:ascii="Arial" w:hAnsi="Arial" w:cs="Arial"/>
-                <w:lang w:val="es-CL"/>
-              </w:rPr>
-              <w:t>Exitoso</w:t>
-            </w:r>
-            <w:r>
-              <w:rPr>
-                <w:rFonts w:ascii="Arial" w:hAnsi="Arial" w:cs="Arial"/>
-                <w:lang w:val="es-CL"/>
-              </w:rPr>
-              <w:t xml:space="preserve"> </w:t>
-            </w:r>
-            <w:r>
-              <w:rPr>
-                <w:rFonts w:ascii="Arial" w:hAnsi="Arial" w:cs="Arial"/>
-                <w:highlight w:val="green"/>
-                <w:lang w:val="es-CL"/>
-              </w:rPr>
-              <w:fldChar w:fldCharType="begin">
-                <w:ffData>
-                  <w:name w:val=""/>
-                  <w:enabled/>
-                  <w:calcOnExit w:val="0"/>
-                  <w:checkBox>
-                    <w:sizeAuto/>
-                    <w:default w:val="0"/>
-                  </w:checkBox>
-                </w:ffData>
-              </w:fldChar>
-            </w:r>
-            <w:r>
-              <w:rPr>
-                <w:rFonts w:ascii="Arial" w:hAnsi="Arial" w:cs="Arial"/>
-                <w:highlight w:val="green"/>
-                <w:lang w:val="es-CL"/>
-              </w:rPr>
-              <w:instrText xml:space="preserve"> FORMCHECKBOX </w:instrText>
-            </w:r>
-            <w:r>
-              <w:rPr>
-                <w:rFonts w:ascii="Arial" w:hAnsi="Arial" w:cs="Arial"/>
-                <w:highlight w:val="green"/>
-                <w:lang w:val="es-CL"/>
-              </w:rPr>
-            </w:r>
-            <w:r>
-              <w:rPr>
-                <w:rFonts w:ascii="Arial" w:hAnsi="Arial" w:cs="Arial"/>
-                <w:highlight w:val="green"/>
-                <w:lang w:val="es-CL"/>
-              </w:rPr>
-              <w:fldChar w:fldCharType="separate"/>
-            </w:r>
-            <w:r>
-              <w:rPr>
-                <w:rFonts w:ascii="Arial" w:hAnsi="Arial" w:cs="Arial"/>
-                <w:highlight w:val="green"/>
-                <w:lang w:val="es-CL"/>
-              </w:rPr>
-              <w:fldChar w:fldCharType="end"/>
-            </w:r>
-            <w:r>
-              <w:rPr>
-                <w:rFonts w:ascii="Arial" w:hAnsi="Arial" w:cs="Arial"/>
-                <w:lang w:val="es-CL"/>
-              </w:rPr>
-              <w:t xml:space="preserve"> </w:t>
-            </w:r>
-            <w:r>
-              <w:rPr>
-                <w:rFonts w:ascii="Arial" w:hAnsi="Arial" w:cs="Arial"/>
-                <w:lang w:val="es-CL"/>
-              </w:rPr>
-              <w:t>Fallido</w:t>
-            </w:r>
-            <w:r>
-              <w:rPr>
-                <w:rFonts w:ascii="Arial" w:hAnsi="Arial" w:cs="Arial"/>
-                <w:lang w:val="es-CL"/>
-              </w:rPr>
-              <w:t xml:space="preserve"> </w:t>
-            </w:r>
-            <w:r>
-              <w:rPr>
-                <w:rFonts w:ascii="Arial" w:hAnsi="Arial" w:cs="Arial"/>
-                <w:lang w:val="es-CL"/>
-              </w:rPr>
-              <w:fldChar w:fldCharType="begin">
-                <w:ffData>
-                  <w:name w:val="Check2"/>
-                  <w:enabled/>
-                  <w:calcOnExit w:val="0"/>
-                  <w:checkBox>
-                    <w:sizeAuto/>
-                    <w:default w:val="0"/>
-                  </w:checkBox>
-                </w:ffData>
-              </w:fldChar>
-            </w:r>
-            <w:r>
-              <w:rPr>
-                <w:rFonts w:ascii="Arial" w:hAnsi="Arial" w:cs="Arial"/>
-                <w:lang w:val="es-CL"/>
-              </w:rPr>
-              <w:instrText xml:space="preserve"> FORMCHECKBOX </w:instrText>
-            </w:r>
-            <w:r>
-              <w:rPr>
-                <w:rFonts w:ascii="Arial" w:hAnsi="Arial" w:cs="Arial"/>
-                <w:lang w:val="es-CL"/>
-              </w:rPr>
-            </w:r>
-            <w:r>
-              <w:rPr>
-                <w:rFonts w:ascii="Arial" w:hAnsi="Arial" w:cs="Arial"/>
-                <w:lang w:val="es-CL"/>
-              </w:rPr>
-              <w:fldChar w:fldCharType="separate"/>
-            </w:r>
-            <w:r>
-              <w:rPr>
-                <w:rFonts w:ascii="Arial" w:hAnsi="Arial" w:cs="Arial"/>
-                <w:lang w:val="es-CL"/>
-              </w:rPr>
-              <w:fldChar w:fldCharType="end"/>
-            </w:r>
-            <w:r>
-              <w:rPr>
-                <w:rFonts w:ascii="Arial" w:hAnsi="Arial" w:cs="Arial"/>
-                <w:lang w:val="es-CL"/>
-              </w:rPr>
-              <w:t xml:space="preserve">   </w:t>
-            </w:r>
-            <w:r>
-              <w:rPr>
-                <w:rFonts w:ascii="Arial" w:hAnsi="Arial" w:cs="Arial"/>
-                <w:lang w:val="es-CL"/>
-              </w:rPr>
-              <w:t>N/A</w:t>
-            </w:r>
-            <w:r>
-              <w:rPr>
-                <w:rFonts w:ascii="Arial" w:hAnsi="Arial" w:cs="Arial"/>
-                <w:lang w:val="es-CL"/>
-              </w:rPr>
-              <w:t xml:space="preserve"> </w:t>
-            </w:r>
-            <w:r>
-              <w:rPr>
-                <w:rFonts w:ascii="Arial" w:hAnsi="Arial" w:cs="Arial"/>
-                <w:lang w:val="es-CL"/>
-              </w:rPr>
-              <w:fldChar w:fldCharType="begin">
-                <w:ffData>
-                  <w:name w:val="Check1"/>
-                  <w:enabled/>
-                  <w:calcOnExit w:val="0"/>
-                  <w:checkBox>
-                    <w:sizeAuto/>
-                    <w:default w:val="0"/>
-                  </w:checkBox>
-                </w:ffData>
-              </w:fldChar>
-            </w:r>
-            <w:r>
-              <w:rPr>
-                <w:rFonts w:ascii="Arial" w:hAnsi="Arial" w:cs="Arial"/>
-                <w:lang w:val="es-CL"/>
-              </w:rPr>
-              <w:instrText xml:space="preserve"> FORMCHECKBOX </w:instrText>
-            </w:r>
-            <w:r>
-              <w:rPr>
-                <w:rFonts w:ascii="Arial" w:hAnsi="Arial" w:cs="Arial"/>
-                <w:lang w:val="es-CL"/>
-              </w:rPr>
-            </w:r>
-            <w:r>
-              <w:rPr>
-                <w:rFonts w:ascii="Arial" w:hAnsi="Arial" w:cs="Arial"/>
-                <w:lang w:val="es-CL"/>
-              </w:rPr>
-              <w:fldChar w:fldCharType="separate"/>
-            </w:r>
-            <w:r>
-              <w:rPr>
-                <w:rFonts w:ascii="Arial" w:hAnsi="Arial" w:cs="Arial"/>
-                <w:lang w:val="es-CL"/>
-              </w:rPr>
-              <w:fldChar w:fldCharType="end"/>
+            <w:proofErr w:type="spellStart"/>
+            <w:r>
+              <w:rPr>
+                <w:rFonts w:cs="Arial"/>
+                <w:b/>
+                <w:color w:val="000000"/>
+                <w:lang w:eastAsia="es-ES"/>
+              </w:rPr>
+              <w:t>Prueba</w:t>
+            </w:r>
+            <w:proofErr w:type="spellEnd"/>
+            <w:r>
+              <w:rPr>
+                <w:rFonts w:cs="Arial"/>
+                <w:b/>
+                <w:color w:val="000000"/>
+                <w:lang w:eastAsia="es-ES"/>
+              </w:rPr>
+              <w:t xml:space="preserve"> SFP (</w:t>
+            </w:r>
+            <w:proofErr w:type="spellStart"/>
+            <w:r>
+              <w:rPr>
+                <w:rFonts w:cs="Arial"/>
+                <w:b/>
+                <w:color w:val="000000"/>
+                <w:lang w:eastAsia="es-ES"/>
+              </w:rPr>
+              <w:t>Opcional</w:t>
+            </w:r>
+            <w:proofErr w:type="spellEnd"/>
+            <w:r>
+              <w:rPr>
+                <w:rFonts w:cs="Arial"/>
+                <w:b/>
+                <w:color w:val="000000"/>
+                <w:lang w:eastAsia="es-ES"/>
+              </w:rPr>
+              <w:t>)</w:t>
             </w:r>
           </w:p>
         </w:tc>
@@ -8837,21 +6980,12 @@
         <w:tc>
           <w:tcPr>
             <w:tcW w:w="8987" w:type="dxa"/>
-            <w:gridSpan w:val="3"/>
             <w:noWrap/>
             <w:hideMark/>
           </w:tcPr>
           <w:p>
             <w:r>
-              <w:t xml:space="preserve">1. show inventory </w:t>
-            </w:r>
-            <w:proofErr w:type="gramStart"/>
-            <w:r>
-              <w:t>all, #</w:t>
-            </w:r>
-            <w:proofErr w:type="gramEnd"/>
-            <w:r>
-              <w:t>show interface ethernet x/x transceiver details</w:t>
+              <w:t>1. show inventory all, #show interface ethernet x/x transceiver details</w:t>
             </w:r>
           </w:p>
         </w:tc>
@@ -8879,7 +7013,6 @@
         <w:tc>
           <w:tcPr>
             <w:tcW w:w="8987" w:type="dxa"/>
-            <w:gridSpan w:val="3"/>
             <w:noWrap/>
           </w:tcPr>
           <w:p>
@@ -8936,7 +7069,6 @@
         <w:tc>
           <w:tcPr>
             <w:tcW w:w="8987" w:type="dxa"/>
-            <w:gridSpan w:val="3"/>
             <w:noWrap/>
             <w:hideMark/>
           </w:tcPr>
@@ -8992,7 +7124,6 @@
         <w:tc>
           <w:tcPr>
             <w:tcW w:w="8987" w:type="dxa"/>
-            <w:gridSpan w:val="3"/>
             <w:noWrap/>
           </w:tcPr>
           <w:p>
@@ -9145,7 +7276,7 @@
           </w:tcPr>
           <w:p>
             <w:pPr>
-              <w:pStyle w:val="BodyText"/>
+              <w:pStyle w:val="Textoindependiente"/>
               <w:rPr>
                 <w:lang w:val="es-CL"/>
               </w:rPr>
@@ -9219,7 +7350,7 @@
           </w:tcPr>
           <w:p>
             <w:pPr>
-              <w:pStyle w:val="BodyText"/>
+              <w:pStyle w:val="Textoindependiente"/>
               <w:rPr>
                 <w:lang w:val="es-CL"/>
               </w:rPr>
@@ -9422,16 +7553,6 @@
                 <w:lang w:val="es-CL"/>
               </w:rPr>
             </w:pPr>
-            <w:r>
-              <w:rPr>
-                <w:rFonts w:cs="Arial"/>
-                <w:b/>
-                <w:sz w:val="16"/>
-                <w:szCs w:val="16"/>
-                <w:lang w:val="es-CL"/>
-              </w:rPr>
-              <w:t>NTT</w:t>
-            </w:r>
           </w:p>
         </w:tc>
         <w:tc>
@@ -9618,7 +7739,7 @@
                     <w:noProof/>
                     <w:sz w:val="16"/>
                     <w:szCs w:val="16"/>
-                    <w:lang w:val="es-CL"/>
+                    <w:lang w:val="es-CL" w:eastAsia="es-CL"/>
                   </w:rPr>
                   <w:drawing>
                     <wp:inline distT="0" distB="0" distL="0" distR="0" wp14:anchorId="53BEE910" wp14:editId="125D61FF">
@@ -9638,7 +7759,7 @@
                               </pic:cNvPicPr>
                             </pic:nvPicPr>
                             <pic:blipFill>
-                              <a:blip r:embed="rId14" cstate="print">
+                              <a:blip r:embed="rId13" cstate="print">
                                 <a:extLst>
                                   <a:ext uri="{28A0092B-C50C-407E-A947-70E740481C1C}">
                                     <a14:useLocalDpi xmlns:a14="http://schemas.microsoft.com/office/drawing/2010/main" val="0"/>
@@ -10026,7 +8147,7 @@
 </file>
 
 <file path=word/numbering.xml><?xml version="1.0" encoding="utf-8"?>
-<w:numbering xmlns:wpc="http://schemas.microsoft.com/office/word/2010/wordprocessingCanvas" xmlns:cx="http://schemas.microsoft.com/office/drawing/2014/chartex" xmlns:cx1="http://schemas.microsoft.com/office/drawing/2015/9/8/chartex" xmlns:cx2="http://schemas.microsoft.com/office/drawing/2015/10/21/chartex" xmlns:cx3="http://schemas.microsoft.com/office/drawing/2016/5/9/chartex" xmlns:cx4="http://schemas.microsoft.com/office/drawing/2016/5/10/chartex" xmlns:cx5="http://schemas.microsoft.com/office/drawing/2016/5/11/chartex" xmlns:cx6="http://schemas.microsoft.com/office/drawing/2016/5/12/chartex" xmlns:cx7="http://schemas.microsoft.com/office/drawing/2016/5/13/chartex" xmlns:cx8="http://schemas.microsoft.com/office/drawing/2016/5/14/chartex" xmlns:mc="http://schemas.openxmlformats.org/markup-compatibility/2006" xmlns:aink="http://schemas.microsoft.com/office/drawing/2016/ink" xmlns:am3d="http://schemas.microsoft.com/office/drawing/2017/model3d" xmlns:o="urn:schemas-microsoft-com:office:office" xmlns:oel="http://schemas.microsoft.com/office/2019/extlst" xmlns:r="http://schemas.openxmlformats.org/officeDocument/2006/relationships" xmlns:m="http://schemas.openxmlformats.org/officeDocument/2006/math" xmlns:v="urn:schemas-microsoft-com:vml" xmlns:wp14="http://schemas.microsoft.com/office/word/2010/wordprocessingDrawing" xmlns:wp="http://schemas.openxmlformats.org/drawingml/2006/wordprocessingDrawing" xmlns:w10="urn:schemas-microsoft-com:office:word" xmlns:w="http://schemas.openxmlformats.org/wordprocessingml/2006/main" xmlns:w14="http://schemas.microsoft.com/office/word/2010/wordml" xmlns:w15="http://schemas.microsoft.com/office/word/2012/wordml" xmlns:w16cex="http://schemas.microsoft.com/office/word/2018/wordml/cex" xmlns:w16cid="http://schemas.microsoft.com/office/word/2016/wordml/cid" xmlns:w16="http://schemas.microsoft.com/office/word/2018/wordml" xmlns:w16du="http://schemas.microsoft.com/office/word/2023/wordml/word16du" xmlns:w16sdtdh="http://schemas.microsoft.com/office/word/2020/wordml/sdtdatahash" xmlns:w16sdtfl="http://schemas.microsoft.com/office/word/2024/wordml/sdtformatlock" xmlns:w16se="http://schemas.microsoft.com/office/word/2015/wordml/symex" xmlns:wpg="http://schemas.microsoft.com/office/word/2010/wordprocessingGroup" xmlns:wpi="http://schemas.microsoft.com/office/word/2010/wordprocessingInk" xmlns:wne="http://schemas.microsoft.com/office/word/2006/wordml" xmlns:wps="http://schemas.microsoft.com/office/word/2010/wordprocessingShape" mc:Ignorable="w14 w15 w16se w16cid w16 w16cex w16sdtdh w16sdtfl w16du wp14">
+<w:numbering xmlns:wpc="http://schemas.microsoft.com/office/word/2010/wordprocessingCanvas" xmlns:cx="http://schemas.microsoft.com/office/drawing/2014/chartex" xmlns:mc="http://schemas.openxmlformats.org/markup-compatibility/2006" xmlns:o="urn:schemas-microsoft-com:office:office" xmlns:r="http://schemas.openxmlformats.org/officeDocument/2006/relationships" xmlns:m="http://schemas.openxmlformats.org/officeDocument/2006/math" xmlns:v="urn:schemas-microsoft-com:vml" xmlns:wp14="http://schemas.microsoft.com/office/word/2010/wordprocessingDrawing" xmlns:wp="http://schemas.openxmlformats.org/drawingml/2006/wordprocessingDrawing" xmlns:w10="urn:schemas-microsoft-com:office:word" xmlns:w="http://schemas.openxmlformats.org/wordprocessingml/2006/main" xmlns:w14="http://schemas.microsoft.com/office/word/2010/wordml" xmlns:w15="http://schemas.microsoft.com/office/word/2012/wordml" xmlns:w16se="http://schemas.microsoft.com/office/word/2015/wordml/symex" xmlns:wpg="http://schemas.microsoft.com/office/word/2010/wordprocessingGroup" xmlns:wpi="http://schemas.microsoft.com/office/word/2010/wordprocessingInk" xmlns:wne="http://schemas.microsoft.com/office/word/2006/wordml" xmlns:wps="http://schemas.microsoft.com/office/word/2010/wordprocessingShape" mc:Ignorable="w14 w15 w16se wp14">
   <w:abstractNum w:abstractNumId="0" w15:restartNumberingAfterBreak="0">
     <w:nsid w:val="00417045"/>
     <w:multiLevelType w:val="hybridMultilevel"/>
@@ -12164,77 +10285,77 @@
       </w:pPr>
     </w:lvl>
   </w:abstractNum>
-  <w:num w:numId="1" w16cid:durableId="1838379659">
+  <w:num w:numId="1">
     <w:abstractNumId w:val="9"/>
   </w:num>
-  <w:num w:numId="2" w16cid:durableId="1723868328">
+  <w:num w:numId="2">
     <w:abstractNumId w:val="10"/>
   </w:num>
-  <w:num w:numId="3" w16cid:durableId="2045209456">
+  <w:num w:numId="3">
     <w:abstractNumId w:val="16"/>
   </w:num>
-  <w:num w:numId="4" w16cid:durableId="198051178">
+  <w:num w:numId="4">
     <w:abstractNumId w:val="6"/>
   </w:num>
-  <w:num w:numId="5" w16cid:durableId="541751863">
+  <w:num w:numId="5">
     <w:abstractNumId w:val="1"/>
   </w:num>
-  <w:num w:numId="6" w16cid:durableId="2006207551">
+  <w:num w:numId="6">
     <w:abstractNumId w:val="13"/>
   </w:num>
-  <w:num w:numId="7" w16cid:durableId="1002439394">
+  <w:num w:numId="7">
     <w:abstractNumId w:val="4"/>
   </w:num>
-  <w:num w:numId="8" w16cid:durableId="1788893932">
+  <w:num w:numId="8">
     <w:abstractNumId w:val="20"/>
   </w:num>
-  <w:num w:numId="9" w16cid:durableId="109515172">
+  <w:num w:numId="9">
     <w:abstractNumId w:val="17"/>
   </w:num>
-  <w:num w:numId="10" w16cid:durableId="777336386">
+  <w:num w:numId="10">
     <w:abstractNumId w:val="2"/>
   </w:num>
-  <w:num w:numId="11" w16cid:durableId="1888101149">
+  <w:num w:numId="11">
     <w:abstractNumId w:val="8"/>
   </w:num>
-  <w:num w:numId="12" w16cid:durableId="1406873985">
+  <w:num w:numId="12">
     <w:abstractNumId w:val="21"/>
   </w:num>
-  <w:num w:numId="13" w16cid:durableId="1035154216">
+  <w:num w:numId="13">
     <w:abstractNumId w:val="19"/>
   </w:num>
-  <w:num w:numId="14" w16cid:durableId="823009438">
+  <w:num w:numId="14">
     <w:abstractNumId w:val="12"/>
   </w:num>
-  <w:num w:numId="15" w16cid:durableId="1496190289">
+  <w:num w:numId="15">
     <w:abstractNumId w:val="3"/>
   </w:num>
-  <w:num w:numId="16" w16cid:durableId="2072654474">
+  <w:num w:numId="16">
     <w:abstractNumId w:val="5"/>
   </w:num>
-  <w:num w:numId="17" w16cid:durableId="1163469230">
+  <w:num w:numId="17">
     <w:abstractNumId w:val="14"/>
   </w:num>
-  <w:num w:numId="18" w16cid:durableId="153230237">
+  <w:num w:numId="18">
     <w:abstractNumId w:val="7"/>
   </w:num>
-  <w:num w:numId="19" w16cid:durableId="1440564061">
+  <w:num w:numId="19">
     <w:abstractNumId w:val="0"/>
   </w:num>
-  <w:num w:numId="20" w16cid:durableId="1626541802">
+  <w:num w:numId="20">
     <w:abstractNumId w:val="18"/>
   </w:num>
-  <w:num w:numId="21" w16cid:durableId="1035695243">
+  <w:num w:numId="21">
     <w:abstractNumId w:val="15"/>
   </w:num>
-  <w:num w:numId="22" w16cid:durableId="700665576">
+  <w:num w:numId="22">
     <w:abstractNumId w:val="11"/>
   </w:num>
 </w:numbering>
 </file>
 
 <file path=word/styles.xml><?xml version="1.0" encoding="utf-8"?>
-<w:styles xmlns:mc="http://schemas.openxmlformats.org/markup-compatibility/2006" xmlns:r="http://schemas.openxmlformats.org/officeDocument/2006/relationships" xmlns:w="http://schemas.openxmlformats.org/wordprocessingml/2006/main" xmlns:w14="http://schemas.microsoft.com/office/word/2010/wordml" xmlns:w15="http://schemas.microsoft.com/office/word/2012/wordml" xmlns:w16cex="http://schemas.microsoft.com/office/word/2018/wordml/cex" xmlns:w16cid="http://schemas.microsoft.com/office/word/2016/wordml/cid" xmlns:w16="http://schemas.microsoft.com/office/word/2018/wordml" xmlns:w16du="http://schemas.microsoft.com/office/word/2023/wordml/word16du" xmlns:w16sdtdh="http://schemas.microsoft.com/office/word/2020/wordml/sdtdatahash" xmlns:w16sdtfl="http://schemas.microsoft.com/office/word/2024/wordml/sdtformatlock" xmlns:w16se="http://schemas.microsoft.com/office/word/2015/wordml/symex" mc:Ignorable="w14 w15 w16se w16cid w16 w16cex w16sdtdh w16sdtfl w16du">
+<w:styles xmlns:mc="http://schemas.openxmlformats.org/markup-compatibility/2006" xmlns:r="http://schemas.openxmlformats.org/officeDocument/2006/relationships" xmlns:w="http://schemas.openxmlformats.org/wordprocessingml/2006/main" xmlns:w14="http://schemas.microsoft.com/office/word/2010/wordml" xmlns:w15="http://schemas.microsoft.com/office/word/2012/wordml" xmlns:w16se="http://schemas.microsoft.com/office/word/2015/wordml/symex" mc:Ignorable="w14 w15 w16se">
   <w:docDefaults>
     <w:rPrDefault>
       <w:rPr>
@@ -12250,7 +10371,7 @@
       </w:pPr>
     </w:pPrDefault>
   </w:docDefaults>
-  <w:latentStyles w:defLockedState="0" w:defUIPriority="99" w:defSemiHidden="0" w:defUnhideWhenUsed="0" w:defQFormat="0" w:count="376">
+  <w:latentStyles w:defLockedState="0" w:defUIPriority="99" w:defSemiHidden="0" w:defUnhideWhenUsed="0" w:defQFormat="0" w:count="371">
     <w:lsdException w:name="Normal" w:uiPriority="0" w:qFormat="1"/>
     <w:lsdException w:name="heading 1" w:uiPriority="9" w:qFormat="1"/>
     <w:lsdException w:name="heading 2" w:semiHidden="1" w:uiPriority="9" w:unhideWhenUsed="1" w:qFormat="1"/>
@@ -12622,11 +10743,6 @@
     <w:lsdException w:name="List Table 5 Dark Accent 6" w:uiPriority="50"/>
     <w:lsdException w:name="List Table 6 Colorful Accent 6" w:uiPriority="51"/>
     <w:lsdException w:name="List Table 7 Colorful Accent 6" w:uiPriority="52"/>
-    <w:lsdException w:name="Mention" w:semiHidden="1" w:unhideWhenUsed="1"/>
-    <w:lsdException w:name="Smart Hyperlink" w:semiHidden="1" w:unhideWhenUsed="1"/>
-    <w:lsdException w:name="Hashtag" w:semiHidden="1" w:unhideWhenUsed="1"/>
-    <w:lsdException w:name="Unresolved Mention" w:semiHidden="1" w:unhideWhenUsed="1"/>
-    <w:lsdException w:name="Smart Link" w:semiHidden="1" w:unhideWhenUsed="1"/>
   </w:latentStyles>
   <w:style w:type="paragraph" w:default="1" w:styleId="Normal">
     <w:name w:val="Normal"/>
@@ -12641,11 +10757,11 @@
       <w:szCs w:val="20"/>
     </w:rPr>
   </w:style>
-  <w:style w:type="paragraph" w:styleId="Heading5">
+  <w:style w:type="paragraph" w:styleId="Ttulo5">
     <w:name w:val="heading 5"/>
     <w:basedOn w:val="Normal"/>
     <w:next w:val="Normal"/>
-    <w:link w:val="Heading5Char"/>
+    <w:link w:val="Ttulo5Car"/>
     <w:qFormat/>
     <w:rsid w:val="00CC6E61"/>
     <w:pPr>
@@ -12660,11 +10776,11 @@
       <w:lang w:val="es-MX"/>
     </w:rPr>
   </w:style>
-  <w:style w:type="paragraph" w:styleId="Heading8">
+  <w:style w:type="paragraph" w:styleId="Ttulo8">
     <w:name w:val="heading 8"/>
     <w:basedOn w:val="Normal"/>
     <w:next w:val="Normal"/>
-    <w:link w:val="Heading8Char"/>
+    <w:link w:val="Ttulo8Car"/>
     <w:qFormat/>
     <w:rsid w:val="00CC6E61"/>
     <w:pPr>
@@ -12680,13 +10796,13 @@
       <w:szCs w:val="16"/>
     </w:rPr>
   </w:style>
-  <w:style w:type="character" w:default="1" w:styleId="DefaultParagraphFont">
+  <w:style w:type="character" w:default="1" w:styleId="Fuentedeprrafopredeter">
     <w:name w:val="Default Paragraph Font"/>
     <w:uiPriority w:val="1"/>
     <w:semiHidden/>
     <w:unhideWhenUsed/>
   </w:style>
-  <w:style w:type="table" w:default="1" w:styleId="TableNormal">
+  <w:style w:type="table" w:default="1" w:styleId="Tablanormal">
     <w:name w:val="Normal Table"/>
     <w:uiPriority w:val="99"/>
     <w:semiHidden/>
@@ -12701,16 +10817,16 @@
       </w:tblCellMar>
     </w:tblPr>
   </w:style>
-  <w:style w:type="numbering" w:default="1" w:styleId="NoList">
+  <w:style w:type="numbering" w:default="1" w:styleId="Sinlista">
     <w:name w:val="No List"/>
     <w:uiPriority w:val="99"/>
     <w:semiHidden/>
     <w:unhideWhenUsed/>
   </w:style>
-  <w:style w:type="character" w:customStyle="1" w:styleId="Heading5Char">
-    <w:name w:val="Heading 5 Char"/>
-    <w:basedOn w:val="DefaultParagraphFont"/>
-    <w:link w:val="Heading5"/>
+  <w:style w:type="character" w:customStyle="1" w:styleId="Ttulo5Car">
+    <w:name w:val="Título 5 Car"/>
+    <w:basedOn w:val="Fuentedeprrafopredeter"/>
+    <w:link w:val="Ttulo5"/>
     <w:rsid w:val="00CC6E61"/>
     <w:rPr>
       <w:rFonts w:ascii="Arial" w:eastAsia="Times New Roman" w:hAnsi="Arial" w:cs="Arial"/>
@@ -12721,10 +10837,10 @@
       <w:lang w:val="es-MX"/>
     </w:rPr>
   </w:style>
-  <w:style w:type="character" w:customStyle="1" w:styleId="Heading8Char">
-    <w:name w:val="Heading 8 Char"/>
-    <w:basedOn w:val="DefaultParagraphFont"/>
-    <w:link w:val="Heading8"/>
+  <w:style w:type="character" w:customStyle="1" w:styleId="Ttulo8Car">
+    <w:name w:val="Título 8 Car"/>
+    <w:basedOn w:val="Fuentedeprrafopredeter"/>
+    <w:link w:val="Ttulo8"/>
     <w:rsid w:val="00CC6E61"/>
     <w:rPr>
       <w:rFonts w:ascii="Arial" w:eastAsia="Times New Roman" w:hAnsi="Arial" w:cs="Arial"/>
@@ -12734,10 +10850,10 @@
       <w:szCs w:val="16"/>
     </w:rPr>
   </w:style>
-  <w:style w:type="paragraph" w:styleId="Footer">
+  <w:style w:type="paragraph" w:styleId="Piedepgina">
     <w:name w:val="footer"/>
     <w:basedOn w:val="Normal"/>
-    <w:link w:val="FooterChar"/>
+    <w:link w:val="PiedepginaCar"/>
     <w:rsid w:val="00CC6E61"/>
     <w:pPr>
       <w:tabs>
@@ -12746,10 +10862,10 @@
       </w:tabs>
     </w:pPr>
   </w:style>
-  <w:style w:type="character" w:customStyle="1" w:styleId="FooterChar">
-    <w:name w:val="Footer Char"/>
-    <w:basedOn w:val="DefaultParagraphFont"/>
-    <w:link w:val="Footer"/>
+  <w:style w:type="character" w:customStyle="1" w:styleId="PiedepginaCar">
+    <w:name w:val="Pie de página Car"/>
+    <w:basedOn w:val="Fuentedeprrafopredeter"/>
+    <w:link w:val="Piedepgina"/>
     <w:rsid w:val="00CC6E61"/>
     <w:rPr>
       <w:rFonts w:ascii="Times New Roman" w:eastAsia="Times New Roman" w:hAnsi="Times New Roman" w:cs="Times New Roman"/>
@@ -12757,10 +10873,10 @@
       <w:szCs w:val="20"/>
     </w:rPr>
   </w:style>
-  <w:style w:type="paragraph" w:styleId="BalloonText">
+  <w:style w:type="paragraph" w:styleId="Textodeglobo">
     <w:name w:val="Balloon Text"/>
     <w:basedOn w:val="Normal"/>
-    <w:link w:val="BalloonTextChar"/>
+    <w:link w:val="TextodegloboCar"/>
     <w:rsid w:val="00CC6E61"/>
     <w:pPr>
       <w:autoSpaceDE w:val="0"/>
@@ -12772,10 +10888,10 @@
       <w:szCs w:val="16"/>
     </w:rPr>
   </w:style>
-  <w:style w:type="character" w:customStyle="1" w:styleId="BalloonTextChar">
-    <w:name w:val="Balloon Text Char"/>
-    <w:basedOn w:val="DefaultParagraphFont"/>
-    <w:link w:val="BalloonText"/>
+  <w:style w:type="character" w:customStyle="1" w:styleId="TextodegloboCar">
+    <w:name w:val="Texto de globo Car"/>
+    <w:basedOn w:val="Fuentedeprrafopredeter"/>
+    <w:link w:val="Textodeglobo"/>
     <w:rsid w:val="00CC6E61"/>
     <w:rPr>
       <w:rFonts w:ascii="Tahoma" w:eastAsia="Times New Roman" w:hAnsi="Tahoma" w:cs="Tahoma"/>
@@ -12783,10 +10899,10 @@
       <w:szCs w:val="16"/>
     </w:rPr>
   </w:style>
-  <w:style w:type="paragraph" w:styleId="BodyText">
+  <w:style w:type="paragraph" w:styleId="Textoindependiente">
     <w:name w:val="Body Text"/>
     <w:basedOn w:val="Normal"/>
-    <w:link w:val="BodyTextChar"/>
+    <w:link w:val="TextoindependienteCar"/>
     <w:rsid w:val="00CC6E61"/>
     <w:pPr>
       <w:jc w:val="center"/>
@@ -12799,10 +10915,10 @@
       <w:lang w:val="es-MX"/>
     </w:rPr>
   </w:style>
-  <w:style w:type="character" w:customStyle="1" w:styleId="BodyTextChar">
-    <w:name w:val="Body Text Char"/>
-    <w:basedOn w:val="DefaultParagraphFont"/>
-    <w:link w:val="BodyText"/>
+  <w:style w:type="character" w:customStyle="1" w:styleId="TextoindependienteCar">
+    <w:name w:val="Texto independiente Car"/>
+    <w:basedOn w:val="Fuentedeprrafopredeter"/>
+    <w:link w:val="Textoindependiente"/>
     <w:rsid w:val="00CC6E61"/>
     <w:rPr>
       <w:rFonts w:ascii="Arial" w:eastAsia="Times New Roman" w:hAnsi="Arial" w:cs="Arial"/>
@@ -12841,7 +10957,7 @@
       <w:lang w:val="en-GB"/>
     </w:rPr>
   </w:style>
-  <w:style w:type="paragraph" w:styleId="ListParagraph">
+  <w:style w:type="paragraph" w:styleId="Prrafodelista">
     <w:name w:val="List Paragraph"/>
     <w:basedOn w:val="Normal"/>
     <w:uiPriority w:val="34"/>
@@ -12852,9 +10968,9 @@
       <w:contextualSpacing/>
     </w:pPr>
   </w:style>
-  <w:style w:type="table" w:styleId="TableGrid">
+  <w:style w:type="table" w:styleId="Tablaconcuadrcula">
     <w:name w:val="Table Grid"/>
-    <w:basedOn w:val="TableNormal"/>
+    <w:basedOn w:val="Tablanormal"/>
     <w:uiPriority w:val="39"/>
     <w:rsid w:val="00494BA0"/>
     <w:pPr>
@@ -12871,9 +10987,9 @@
       </w:tblBorders>
     </w:tblPr>
   </w:style>
-  <w:style w:type="character" w:styleId="Hyperlink">
+  <w:style w:type="character" w:styleId="Hipervnculo">
     <w:name w:val="Hyperlink"/>
-    <w:basedOn w:val="DefaultParagraphFont"/>
+    <w:basedOn w:val="Fuentedeprrafopredeter"/>
     <w:uiPriority w:val="99"/>
     <w:unhideWhenUsed/>
     <w:rsid w:val="00832FE8"/>
@@ -12882,9 +10998,9 @@
       <w:u w:val="single"/>
     </w:rPr>
   </w:style>
-  <w:style w:type="character" w:styleId="UnresolvedMention">
+  <w:style w:type="character" w:customStyle="1" w:styleId="UnresolvedMention">
     <w:name w:val="Unresolved Mention"/>
-    <w:basedOn w:val="DefaultParagraphFont"/>
+    <w:basedOn w:val="Fuentedeprrafopredeter"/>
     <w:uiPriority w:val="99"/>
     <w:semiHidden/>
     <w:unhideWhenUsed/>
@@ -12894,9 +11010,9 @@
       <w:shd w:val="clear" w:color="auto" w:fill="E6E6E6"/>
     </w:rPr>
   </w:style>
-  <w:style w:type="character" w:styleId="FollowedHyperlink">
+  <w:style w:type="character" w:styleId="Hipervnculovisitado">
     <w:name w:val="FollowedHyperlink"/>
-    <w:basedOn w:val="DefaultParagraphFont"/>
+    <w:basedOn w:val="Fuentedeprrafopredeter"/>
     <w:uiPriority w:val="99"/>
     <w:semiHidden/>
     <w:unhideWhenUsed/>
@@ -12908,12 +11024,12 @@
   </w:style>
   <w:style w:type="character" w:customStyle="1" w:styleId="ui-provider">
     <w:name w:val="ui-provider"/>
-    <w:basedOn w:val="DefaultParagraphFont"/>
+    <w:basedOn w:val="Fuentedeprrafopredeter"/>
     <w:rsid w:val="00EC504E"/>
   </w:style>
-  <w:style w:type="character" w:styleId="PlaceholderText">
+  <w:style w:type="character" w:styleId="Textodelmarcadordeposicin">
     <w:name w:val="Placeholder Text"/>
-    <w:basedOn w:val="DefaultParagraphFont"/>
+    <w:basedOn w:val="Fuentedeprrafopredeter"/>
     <w:uiPriority w:val="99"/>
     <w:semiHidden/>
     <w:rsid w:val="00DF56B0"/>
@@ -12921,9 +11037,9 @@
       <w:color w:val="808080"/>
     </w:rPr>
   </w:style>
-  <w:style w:type="character" w:styleId="Strong">
+  <w:style w:type="character" w:styleId="Textoennegrita">
     <w:name w:val="Strong"/>
-    <w:basedOn w:val="DefaultParagraphFont"/>
+    <w:basedOn w:val="Fuentedeprrafopredeter"/>
     <w:uiPriority w:val="22"/>
     <w:qFormat/>
     <w:rsid w:val="00DF56B0"/>
@@ -12936,7 +11052,7 @@
 </file>
 
 <file path=word/glossary/document.xml><?xml version="1.0" encoding="utf-8"?>
-<w:glossaryDocument xmlns:wpc="http://schemas.microsoft.com/office/word/2010/wordprocessingCanvas" xmlns:cx="http://schemas.microsoft.com/office/drawing/2014/chartex" xmlns:cx1="http://schemas.microsoft.com/office/drawing/2015/9/8/chartex" xmlns:cx2="http://schemas.microsoft.com/office/drawing/2015/10/21/chartex" xmlns:cx3="http://schemas.microsoft.com/office/drawing/2016/5/9/chartex" xmlns:cx4="http://schemas.microsoft.com/office/drawing/2016/5/10/chartex" xmlns:cx5="http://schemas.microsoft.com/office/drawing/2016/5/11/chartex" xmlns:cx6="http://schemas.microsoft.com/office/drawing/2016/5/12/chartex" xmlns:cx7="http://schemas.microsoft.com/office/drawing/2016/5/13/chartex" xmlns:cx8="http://schemas.microsoft.com/office/drawing/2016/5/14/chartex" xmlns:mc="http://schemas.openxmlformats.org/markup-compatibility/2006" xmlns:aink="http://schemas.microsoft.com/office/drawing/2016/ink" xmlns:am3d="http://schemas.microsoft.com/office/drawing/2017/model3d" xmlns:o="urn:schemas-microsoft-com:office:office" xmlns:oel="http://schemas.microsoft.com/office/2019/extlst" xmlns:r="http://schemas.openxmlformats.org/officeDocument/2006/relationships" xmlns:m="http://schemas.openxmlformats.org/officeDocument/2006/math" xmlns:v="urn:schemas-microsoft-com:vml" xmlns:wp14="http://schemas.microsoft.com/office/word/2010/wordprocessingDrawing" xmlns:wp="http://schemas.openxmlformats.org/drawingml/2006/wordprocessingDrawing" xmlns:w10="urn:schemas-microsoft-com:office:word" xmlns:w="http://schemas.openxmlformats.org/wordprocessingml/2006/main" xmlns:w14="http://schemas.microsoft.com/office/word/2010/wordml" xmlns:w15="http://schemas.microsoft.com/office/word/2012/wordml" xmlns:w16cex="http://schemas.microsoft.com/office/word/2018/wordml/cex" xmlns:w16cid="http://schemas.microsoft.com/office/word/2016/wordml/cid" xmlns:w16="http://schemas.microsoft.com/office/word/2018/wordml" xmlns:w16du="http://schemas.microsoft.com/office/word/2023/wordml/word16du" xmlns:w16sdtdh="http://schemas.microsoft.com/office/word/2020/wordml/sdtdatahash" xmlns:w16sdtfl="http://schemas.microsoft.com/office/word/2024/wordml/sdtformatlock" xmlns:w16se="http://schemas.microsoft.com/office/word/2015/wordml/symex" xmlns:wpg="http://schemas.microsoft.com/office/word/2010/wordprocessingGroup" xmlns:wpi="http://schemas.microsoft.com/office/word/2010/wordprocessingInk" xmlns:wne="http://schemas.microsoft.com/office/word/2006/wordml" xmlns:wps="http://schemas.microsoft.com/office/word/2010/wordprocessingShape" mc:Ignorable="w14 w15 w16se w16cid w16 w16cex w16sdtdh w16sdtfl w16du wp14">
+<w:glossaryDocument xmlns:wpc="http://schemas.microsoft.com/office/word/2010/wordprocessingCanvas" xmlns:cx="http://schemas.microsoft.com/office/drawing/2014/chartex" xmlns:mc="http://schemas.openxmlformats.org/markup-compatibility/2006" xmlns:o="urn:schemas-microsoft-com:office:office" xmlns:r="http://schemas.openxmlformats.org/officeDocument/2006/relationships" xmlns:m="http://schemas.openxmlformats.org/officeDocument/2006/math" xmlns:v="urn:schemas-microsoft-com:vml" xmlns:wp14="http://schemas.microsoft.com/office/word/2010/wordprocessingDrawing" xmlns:wp="http://schemas.openxmlformats.org/drawingml/2006/wordprocessingDrawing" xmlns:w10="urn:schemas-microsoft-com:office:word" xmlns:w="http://schemas.openxmlformats.org/wordprocessingml/2006/main" xmlns:w14="http://schemas.microsoft.com/office/word/2010/wordml" xmlns:w15="http://schemas.microsoft.com/office/word/2012/wordml" xmlns:w16se="http://schemas.microsoft.com/office/word/2015/wordml/symex" xmlns:wpg="http://schemas.microsoft.com/office/word/2010/wordprocessingGroup" xmlns:wpi="http://schemas.microsoft.com/office/word/2010/wordprocessingInk" xmlns:wne="http://schemas.microsoft.com/office/word/2006/wordml" xmlns:wps="http://schemas.microsoft.com/office/word/2010/wordprocessingShape" mc:Ignorable="w14 w15 w16se wp14">
   <w:docParts>
     <w:docPart>
       <w:docPartPr>
@@ -12960,7 +11076,7 @@
           </w:pPr>
           <w:r>
             <w:rPr>
-              <w:rStyle w:val="PlaceholderText"/>
+              <w:rStyle w:val="Textodelmarcadordeposicin"/>
               <w:rFonts w:eastAsiaTheme="minorHAnsi"/>
               <w:lang w:val="es-CL"/>
             </w:rPr>
@@ -12991,38 +11107,7 @@
           </w:pPr>
           <w:r>
             <w:rPr>
-              <w:rStyle w:val="PlaceholderText"/>
-              <w:rFonts w:eastAsiaTheme="minorHAnsi"/>
-              <w:lang w:val="es-CL"/>
-            </w:rPr>
-            <w:t>Haga clic o pulse aquí para escribir texto.</w:t>
-          </w:r>
-        </w:p>
-      </w:docPartBody>
-    </w:docPart>
-    <w:docPart>
-      <w:docPartPr>
-        <w:name w:val="575163653F074A22AC55A733DD3D2991"/>
-        <w:category>
-          <w:name w:val="General"/>
-          <w:gallery w:val="placeholder"/>
-        </w:category>
-        <w:types>
-          <w:type w:val="bbPlcHdr"/>
-        </w:types>
-        <w:behaviors>
-          <w:behavior w:val="content"/>
-        </w:behaviors>
-        <w:guid w:val="{1A66B098-2AAF-4151-B45B-13E45DB86D12}"/>
-      </w:docPartPr>
-      <w:docPartBody>
-        <w:p>
-          <w:pPr>
-            <w:pStyle w:val="575163653F074A22AC55A733DD3D29911"/>
-          </w:pPr>
-          <w:r>
-            <w:rPr>
-              <w:rStyle w:val="PlaceholderText"/>
+              <w:rStyle w:val="Textodelmarcadordeposicin"/>
               <w:rFonts w:eastAsiaTheme="minorHAnsi"/>
               <w:lang w:val="es-CL"/>
             </w:rPr>
@@ -13053,7 +11138,7 @@
           </w:pPr>
           <w:r>
             <w:rPr>
-              <w:rStyle w:val="PlaceholderText"/>
+              <w:rStyle w:val="Textodelmarcadordeposicin"/>
               <w:rFonts w:eastAsiaTheme="minorHAnsi"/>
               <w:lang w:val="es-CL"/>
             </w:rPr>
@@ -13084,7 +11169,7 @@
           </w:pPr>
           <w:r>
             <w:rPr>
-              <w:rStyle w:val="PlaceholderText"/>
+              <w:rStyle w:val="Textodelmarcadordeposicin"/>
               <w:rFonts w:eastAsiaTheme="minorHAnsi"/>
               <w:lang w:val="es-CL"/>
             </w:rPr>
@@ -13115,70 +11200,9 @@
           </w:pPr>
           <w:r>
             <w:rPr>
-              <w:rStyle w:val="PlaceholderText"/>
+              <w:rStyle w:val="Textodelmarcadordeposicin"/>
               <w:rFonts w:eastAsiaTheme="minorHAnsi"/>
               <w:lang w:val="es-CL"/>
-            </w:rPr>
-            <w:t>Haga clic o pulse aquí para escribir texto.</w:t>
-          </w:r>
-        </w:p>
-      </w:docPartBody>
-    </w:docPart>
-    <w:docPart>
-      <w:docPartPr>
-        <w:name w:val="47D8C39DE6F14336A348E9C1C8DFDE97"/>
-        <w:category>
-          <w:name w:val="General"/>
-          <w:gallery w:val="placeholder"/>
-        </w:category>
-        <w:types>
-          <w:type w:val="bbPlcHdr"/>
-        </w:types>
-        <w:behaviors>
-          <w:behavior w:val="content"/>
-        </w:behaviors>
-        <w:guid w:val="{37012575-1BE3-45B4-B17F-D55D472FE995}"/>
-      </w:docPartPr>
-      <w:docPartBody>
-        <w:p>
-          <w:pPr>
-            <w:pStyle w:val="47D8C39DE6F14336A348E9C1C8DFDE971"/>
-          </w:pPr>
-          <w:r>
-            <w:rPr>
-              <w:rStyle w:val="PlaceholderText"/>
-              <w:rFonts w:eastAsiaTheme="minorHAnsi"/>
-              <w:lang w:val="es-CL"/>
-            </w:rPr>
-            <w:t>Haga clic o pulse aquí para escribir texto.</w:t>
-          </w:r>
-        </w:p>
-      </w:docPartBody>
-    </w:docPart>
-    <w:docPart>
-      <w:docPartPr>
-        <w:name w:val="E1FCB3363C5E4C0B96441DBD210550A6"/>
-        <w:category>
-          <w:name w:val="General"/>
-          <w:gallery w:val="placeholder"/>
-        </w:category>
-        <w:types>
-          <w:type w:val="bbPlcHdr"/>
-        </w:types>
-        <w:behaviors>
-          <w:behavior w:val="content"/>
-        </w:behaviors>
-        <w:guid w:val="{C52CC3D8-8375-4853-B0EC-AFC74E913693}"/>
-      </w:docPartPr>
-      <w:docPartBody>
-        <w:p>
-          <w:pPr>
-            <w:pStyle w:val="E1FCB3363C5E4C0B96441DBD210550A6"/>
-          </w:pPr>
-          <w:r>
-            <w:rPr>
-              <w:rStyle w:val="PlaceholderText"/>
-              <w:rFonts w:eastAsiaTheme="minorHAnsi"/>
             </w:rPr>
             <w:t>Haga clic o pulse aquí para escribir texto.</w:t>
           </w:r>
@@ -13207,37 +11231,7 @@
           </w:pPr>
           <w:r>
             <w:rPr>
-              <w:rStyle w:val="PlaceholderText"/>
-              <w:rFonts w:eastAsiaTheme="minorHAnsi"/>
-            </w:rPr>
-            <w:t>Haga clic o pulse aquí para escribir texto.</w:t>
-          </w:r>
-        </w:p>
-      </w:docPartBody>
-    </w:docPart>
-    <w:docPart>
-      <w:docPartPr>
-        <w:name w:val="4679E5ADD2A644CF956432B09C7B891E"/>
-        <w:category>
-          <w:name w:val="General"/>
-          <w:gallery w:val="placeholder"/>
-        </w:category>
-        <w:types>
-          <w:type w:val="bbPlcHdr"/>
-        </w:types>
-        <w:behaviors>
-          <w:behavior w:val="content"/>
-        </w:behaviors>
-        <w:guid w:val="{75087243-B9A3-4315-ACED-4473AFE3F56F}"/>
-      </w:docPartPr>
-      <w:docPartBody>
-        <w:p>
-          <w:pPr>
-            <w:pStyle w:val="4679E5ADD2A644CF956432B09C7B891E"/>
-          </w:pPr>
-          <w:r>
-            <w:rPr>
-              <w:rStyle w:val="PlaceholderText"/>
+              <w:rStyle w:val="Textodelmarcadordeposicin"/>
               <w:rFonts w:eastAsiaTheme="minorHAnsi"/>
             </w:rPr>
             <w:t>Haga clic o pulse aquí para escribir texto.</w:t>
@@ -13267,7 +11261,7 @@
           </w:pPr>
           <w:r>
             <w:rPr>
-              <w:rStyle w:val="PlaceholderText"/>
+              <w:rStyle w:val="Textodelmarcadordeposicin"/>
               <w:rFonts w:eastAsiaTheme="minorHAnsi"/>
             </w:rPr>
             <w:t>Haga clic o pulse aquí para escribir texto.</w:t>
@@ -13297,7 +11291,7 @@
           </w:pPr>
           <w:r>
             <w:rPr>
-              <w:rStyle w:val="PlaceholderText"/>
+              <w:rStyle w:val="Textodelmarcadordeposicin"/>
               <w:rFonts w:eastAsiaTheme="minorHAnsi"/>
             </w:rPr>
             <w:t>Haga clic o pulse aquí para escribir texto.</w:t>
@@ -13327,7 +11321,7 @@
           </w:pPr>
           <w:r>
             <w:rPr>
-              <w:rStyle w:val="PlaceholderText"/>
+              <w:rStyle w:val="Textodelmarcadordeposicin"/>
               <w:rFonts w:eastAsiaTheme="minorHAnsi"/>
             </w:rPr>
             <w:t>Haga clic o pulse aquí para escribir texto.</w:t>
@@ -13357,7 +11351,7 @@
           </w:pPr>
           <w:r>
             <w:rPr>
-              <w:rStyle w:val="PlaceholderText"/>
+              <w:rStyle w:val="Textodelmarcadordeposicin"/>
               <w:rFonts w:eastAsiaTheme="minorHAnsi"/>
             </w:rPr>
             <w:t>Haga clic o pulse aquí para escribir texto.</w:t>
@@ -13387,7 +11381,7 @@
           </w:pPr>
           <w:r>
             <w:rPr>
-              <w:rStyle w:val="PlaceholderText"/>
+              <w:rStyle w:val="Textodelmarcadordeposicin"/>
               <w:rFonts w:eastAsiaTheme="minorHAnsi"/>
             </w:rPr>
             <w:t>Haga clic o pulse aquí para escribir texto.</w:t>
@@ -13417,7 +11411,7 @@
           </w:pPr>
           <w:r>
             <w:rPr>
-              <w:rStyle w:val="PlaceholderText"/>
+              <w:rStyle w:val="Textodelmarcadordeposicin"/>
               <w:rFonts w:eastAsiaTheme="minorHAnsi"/>
             </w:rPr>
             <w:t>Haga clic o pulse aquí para escribir texto.</w:t>
@@ -13447,7 +11441,127 @@
           </w:pPr>
           <w:r>
             <w:rPr>
-              <w:rStyle w:val="PlaceholderText"/>
+              <w:rStyle w:val="Textodelmarcadordeposicin"/>
+              <w:rFonts w:eastAsiaTheme="minorHAnsi"/>
+            </w:rPr>
+            <w:t>Haga clic o pulse aquí para escribir texto.</w:t>
+          </w:r>
+        </w:p>
+      </w:docPartBody>
+    </w:docPart>
+    <w:docPart>
+      <w:docPartPr>
+        <w:name w:val="FA3D329C0B074E0C97C308B32598B74D"/>
+        <w:category>
+          <w:name w:val="General"/>
+          <w:gallery w:val="placeholder"/>
+        </w:category>
+        <w:types>
+          <w:type w:val="bbPlcHdr"/>
+        </w:types>
+        <w:behaviors>
+          <w:behavior w:val="content"/>
+        </w:behaviors>
+        <w:guid w:val="{3E2E3BBE-A9D4-479E-AD1C-515EC14A3D7A}"/>
+      </w:docPartPr>
+      <w:docPartBody>
+        <w:p>
+          <w:pPr>
+            <w:pStyle w:val="FA3D329C0B074E0C97C308B32598B74D"/>
+          </w:pPr>
+          <w:r>
+            <w:rPr>
+              <w:rStyle w:val="Textodelmarcadordeposicin"/>
+              <w:rFonts w:eastAsiaTheme="minorHAnsi"/>
+            </w:rPr>
+            <w:t>Haga clic o pulse aquí para escribir texto.</w:t>
+          </w:r>
+        </w:p>
+      </w:docPartBody>
+    </w:docPart>
+    <w:docPart>
+      <w:docPartPr>
+        <w:name w:val="6C8F06AB454942E098602A52A2937A04"/>
+        <w:category>
+          <w:name w:val="General"/>
+          <w:gallery w:val="placeholder"/>
+        </w:category>
+        <w:types>
+          <w:type w:val="bbPlcHdr"/>
+        </w:types>
+        <w:behaviors>
+          <w:behavior w:val="content"/>
+        </w:behaviors>
+        <w:guid w:val="{A39AE1E4-F5AE-4254-96A6-DD91E805B35B}"/>
+      </w:docPartPr>
+      <w:docPartBody>
+        <w:p>
+          <w:pPr>
+            <w:pStyle w:val="6C8F06AB454942E098602A52A2937A04"/>
+          </w:pPr>
+          <w:r>
+            <w:rPr>
+              <w:rStyle w:val="Textodelmarcadordeposicin"/>
+              <w:rFonts w:eastAsiaTheme="minorHAnsi"/>
+            </w:rPr>
+            <w:t>Haga clic o pulse aquí para escribir texto.</w:t>
+          </w:r>
+        </w:p>
+      </w:docPartBody>
+    </w:docPart>
+    <w:docPart>
+      <w:docPartPr>
+        <w:name w:val="3A0EF51CB9ED454A9985C1993764EB59"/>
+        <w:category>
+          <w:name w:val="General"/>
+          <w:gallery w:val="placeholder"/>
+        </w:category>
+        <w:types>
+          <w:type w:val="bbPlcHdr"/>
+        </w:types>
+        <w:behaviors>
+          <w:behavior w:val="content"/>
+        </w:behaviors>
+        <w:guid w:val="{850CC447-8150-4E88-8CDA-923A359A4C92}"/>
+      </w:docPartPr>
+      <w:docPartBody>
+        <w:p>
+          <w:pPr>
+            <w:pStyle w:val="3A0EF51CB9ED454A9985C1993764EB59"/>
+          </w:pPr>
+          <w:r>
+            <w:rPr>
+              <w:rStyle w:val="Textodelmarcadordeposicin"/>
+              <w:rFonts w:eastAsiaTheme="minorHAnsi"/>
+            </w:rPr>
+            <w:t>Haga clic o pulse aquí para escribir texto.</w:t>
+          </w:r>
+        </w:p>
+      </w:docPartBody>
+    </w:docPart>
+    <w:docPart>
+      <w:docPartPr>
+        <w:name w:val="19A7C9098ACE4DC9B61A8C70B6862D94"/>
+        <w:category>
+          <w:name w:val="General"/>
+          <w:gallery w:val="placeholder"/>
+        </w:category>
+        <w:types>
+          <w:type w:val="bbPlcHdr"/>
+        </w:types>
+        <w:behaviors>
+          <w:behavior w:val="content"/>
+        </w:behaviors>
+        <w:guid w:val="{4D5C4E70-A2E3-4F65-8475-39F6AC7C3449}"/>
+      </w:docPartPr>
+      <w:docPartBody>
+        <w:p>
+          <w:pPr>
+            <w:pStyle w:val="19A7C9098ACE4DC9B61A8C70B6862D94"/>
+          </w:pPr>
+          <w:r>
+            <w:rPr>
+              <w:rStyle w:val="Textodelmarcadordeposicin"/>
               <w:rFonts w:eastAsiaTheme="minorHAnsi"/>
             </w:rPr>
             <w:t>Haga clic o pulse aquí para escribir texto.</w:t>
@@ -13460,7 +11574,7 @@
 </file>
 
 <file path=word/glossary/fontTable.xml><?xml version="1.0" encoding="utf-8"?>
-<w:fonts xmlns:mc="http://schemas.openxmlformats.org/markup-compatibility/2006" xmlns:r="http://schemas.openxmlformats.org/officeDocument/2006/relationships" xmlns:w="http://schemas.openxmlformats.org/wordprocessingml/2006/main" xmlns:w14="http://schemas.microsoft.com/office/word/2010/wordml" xmlns:w15="http://schemas.microsoft.com/office/word/2012/wordml" xmlns:w16cex="http://schemas.microsoft.com/office/word/2018/wordml/cex" xmlns:w16cid="http://schemas.microsoft.com/office/word/2016/wordml/cid" xmlns:w16="http://schemas.microsoft.com/office/word/2018/wordml" xmlns:w16du="http://schemas.microsoft.com/office/word/2023/wordml/word16du" xmlns:w16sdtdh="http://schemas.microsoft.com/office/word/2020/wordml/sdtdatahash" xmlns:w16sdtfl="http://schemas.microsoft.com/office/word/2024/wordml/sdtformatlock" xmlns:w16se="http://schemas.microsoft.com/office/word/2015/wordml/symex" mc:Ignorable="w14 w15 w16se w16cid w16 w16cex w16sdtdh w16sdtfl w16du">
+<w:fonts xmlns:mc="http://schemas.openxmlformats.org/markup-compatibility/2006" xmlns:r="http://schemas.openxmlformats.org/officeDocument/2006/relationships" xmlns:w="http://schemas.openxmlformats.org/wordprocessingml/2006/main" xmlns:w14="http://schemas.microsoft.com/office/word/2010/wordml" xmlns:w15="http://schemas.microsoft.com/office/word/2012/wordml" xmlns:w16se="http://schemas.microsoft.com/office/word/2015/wordml/symex" mc:Ignorable="w14 w15 w16se">
   <w:font w:name="Symbol">
     <w:panose1 w:val="05050102010706020507"/>
     <w:charset w:val="02"/>
@@ -13501,7 +11615,7 @@
     <w:charset w:val="00"/>
     <w:family w:val="swiss"/>
     <w:pitch w:val="variable"/>
-    <w:sig w:usb0="E4002EFF" w:usb1="C200247B" w:usb2="00000009" w:usb3="00000000" w:csb0="000001FF" w:csb1="00000000"/>
+    <w:sig w:usb0="E4002EFF" w:usb1="C000247B" w:usb2="00000009" w:usb3="00000000" w:csb0="000001FF" w:csb1="00000000"/>
   </w:font>
   <w:font w:name="Tahoma">
     <w:panose1 w:val="020B0604030504040204"/>
@@ -13522,25 +11636,13 @@
     <w:charset w:val="00"/>
     <w:family w:val="swiss"/>
     <w:pitch w:val="variable"/>
-    <w:sig w:usb0="E4002EFF" w:usb1="C200247B" w:usb2="00000009" w:usb3="00000000" w:csb0="000001FF" w:csb1="00000000"/>
-  </w:font>
-  <w:font w:name="Aptos">
-    <w:charset w:val="00"/>
-    <w:family w:val="swiss"/>
-    <w:pitch w:val="variable"/>
-    <w:sig w:usb0="20000287" w:usb1="00000003" w:usb2="00000000" w:usb3="00000000" w:csb0="0000019F" w:csb1="00000000"/>
-  </w:font>
-  <w:font w:name="Aptos Display">
-    <w:charset w:val="00"/>
-    <w:family w:val="swiss"/>
-    <w:pitch w:val="variable"/>
-    <w:sig w:usb0="20000287" w:usb1="00000003" w:usb2="00000000" w:usb3="00000000" w:csb0="0000019F" w:csb1="00000000"/>
+    <w:sig w:usb0="E4002EFF" w:usb1="C000247B" w:usb2="00000009" w:usb3="00000000" w:csb0="000001FF" w:csb1="00000000"/>
   </w:font>
 </w:fonts>
 </file>
 
 <file path=word/glossary/settings.xml><?xml version="1.0" encoding="utf-8"?>
-<w:settings xmlns:mc="http://schemas.openxmlformats.org/markup-compatibility/2006" xmlns:o="urn:schemas-microsoft-com:office:office" xmlns:r="http://schemas.openxmlformats.org/officeDocument/2006/relationships" xmlns:m="http://schemas.openxmlformats.org/officeDocument/2006/math" xmlns:v="urn:schemas-microsoft-com:vml" xmlns:w10="urn:schemas-microsoft-com:office:word" xmlns:w="http://schemas.openxmlformats.org/wordprocessingml/2006/main" xmlns:w14="http://schemas.microsoft.com/office/word/2010/wordml" xmlns:w15="http://schemas.microsoft.com/office/word/2012/wordml" xmlns:w16cex="http://schemas.microsoft.com/office/word/2018/wordml/cex" xmlns:w16cid="http://schemas.microsoft.com/office/word/2016/wordml/cid" xmlns:w16="http://schemas.microsoft.com/office/word/2018/wordml" xmlns:w16du="http://schemas.microsoft.com/office/word/2023/wordml/word16du" xmlns:w16sdtdh="http://schemas.microsoft.com/office/word/2020/wordml/sdtdatahash" xmlns:w16sdtfl="http://schemas.microsoft.com/office/word/2024/wordml/sdtformatlock" xmlns:w16se="http://schemas.microsoft.com/office/word/2015/wordml/symex" xmlns:sl="http://schemas.openxmlformats.org/schemaLibrary/2006/main" mc:Ignorable="w14 w15 w16se w16cid w16 w16cex w16sdtdh w16sdtfl w16du">
+<w:settings xmlns:mc="http://schemas.openxmlformats.org/markup-compatibility/2006" xmlns:o="urn:schemas-microsoft-com:office:office" xmlns:r="http://schemas.openxmlformats.org/officeDocument/2006/relationships" xmlns:m="http://schemas.openxmlformats.org/officeDocument/2006/math" xmlns:v="urn:schemas-microsoft-com:vml" xmlns:w10="urn:schemas-microsoft-com:office:word" xmlns:w="http://schemas.openxmlformats.org/wordprocessingml/2006/main" xmlns:w14="http://schemas.microsoft.com/office/word/2010/wordml" xmlns:w15="http://schemas.microsoft.com/office/word/2012/wordml" xmlns:w16se="http://schemas.microsoft.com/office/word/2015/wordml/symex" xmlns:sl="http://schemas.openxmlformats.org/schemaLibrary/2006/main" mc:Ignorable="w14 w15 w16se">
   <w:view w:val="normal"/>
   <w:defaultTabStop w:val="708"/>
   <w:hyphenationZone w:val="425"/>
@@ -13552,7 +11654,6 @@
     <w:compatSetting w:name="enableOpenTypeFeatures" w:uri="http://schemas.microsoft.com/office/word" w:val="1"/>
     <w:compatSetting w:name="doNotFlipMirrorIndents" w:uri="http://schemas.microsoft.com/office/word" w:val="1"/>
     <w:compatSetting w:name="differentiateMultirowTableHeaders" w:uri="http://schemas.microsoft.com/office/word" w:val="1"/>
-    <w:compatSetting w:name="useWord2013TrackBottomHyphenation" w:uri="http://schemas.microsoft.com/office/word" w:val="0"/>
   </w:compat>
   <w:rsids>
     <w:rsidRoot w:val="00EE2CC1"/>
@@ -13566,6 +11667,7 @@
     <w:rsid w:val="00235CC1"/>
     <w:rsid w:val="002D6A5D"/>
     <w:rsid w:val="003A63FA"/>
+    <w:rsid w:val="003E352F"/>
     <w:rsid w:val="004066E1"/>
     <w:rsid w:val="0040674E"/>
     <w:rsid w:val="00437B38"/>
@@ -13588,6 +11690,7 @@
     <w:rsid w:val="00B74DAF"/>
     <w:rsid w:val="00BE47A2"/>
     <w:rsid w:val="00BF0DC3"/>
+    <w:rsid w:val="00BF2AAA"/>
     <w:rsid w:val="00BF5DF0"/>
     <w:rsid w:val="00C37D4D"/>
     <w:rsid w:val="00D12FF3"/>
@@ -13624,7 +11727,7 @@
 </file>
 
 <file path=word/glossary/styles.xml><?xml version="1.0" encoding="utf-8"?>
-<w:styles xmlns:mc="http://schemas.openxmlformats.org/markup-compatibility/2006" xmlns:r="http://schemas.openxmlformats.org/officeDocument/2006/relationships" xmlns:w="http://schemas.openxmlformats.org/wordprocessingml/2006/main" xmlns:w14="http://schemas.microsoft.com/office/word/2010/wordml" xmlns:w15="http://schemas.microsoft.com/office/word/2012/wordml" xmlns:w16cex="http://schemas.microsoft.com/office/word/2018/wordml/cex" xmlns:w16cid="http://schemas.microsoft.com/office/word/2016/wordml/cid" xmlns:w16="http://schemas.microsoft.com/office/word/2018/wordml" xmlns:w16du="http://schemas.microsoft.com/office/word/2023/wordml/word16du" xmlns:w16sdtdh="http://schemas.microsoft.com/office/word/2020/wordml/sdtdatahash" xmlns:w16sdtfl="http://schemas.microsoft.com/office/word/2024/wordml/sdtformatlock" xmlns:w16se="http://schemas.microsoft.com/office/word/2015/wordml/symex" mc:Ignorable="w14 w15 w16se w16cid w16 w16cex w16sdtdh w16sdtfl w16du">
+<w:styles xmlns:mc="http://schemas.openxmlformats.org/markup-compatibility/2006" xmlns:r="http://schemas.openxmlformats.org/officeDocument/2006/relationships" xmlns:w="http://schemas.openxmlformats.org/wordprocessingml/2006/main" xmlns:w14="http://schemas.microsoft.com/office/word/2010/wordml" xmlns:w15="http://schemas.microsoft.com/office/word/2012/wordml" xmlns:w16se="http://schemas.microsoft.com/office/word/2015/wordml/symex" mc:Ignorable="w14 w15 w16se">
   <w:docDefaults>
     <w:rPrDefault>
       <w:rPr>
@@ -13642,7 +11745,7 @@
       </w:pPr>
     </w:pPrDefault>
   </w:docDefaults>
-  <w:latentStyles w:defLockedState="0" w:defUIPriority="99" w:defSemiHidden="0" w:defUnhideWhenUsed="0" w:defQFormat="0" w:count="376">
+  <w:latentStyles w:defLockedState="0" w:defUIPriority="99" w:defSemiHidden="0" w:defUnhideWhenUsed="0" w:defQFormat="0" w:count="371">
     <w:lsdException w:name="Normal" w:uiPriority="0" w:qFormat="1"/>
     <w:lsdException w:name="heading 1" w:uiPriority="9" w:qFormat="1"/>
     <w:lsdException w:name="heading 2" w:semiHidden="1" w:uiPriority="9" w:unhideWhenUsed="1" w:qFormat="1"/>
@@ -14014,23 +12117,18 @@
     <w:lsdException w:name="List Table 5 Dark Accent 6" w:uiPriority="50"/>
     <w:lsdException w:name="List Table 6 Colorful Accent 6" w:uiPriority="51"/>
     <w:lsdException w:name="List Table 7 Colorful Accent 6" w:uiPriority="52"/>
-    <w:lsdException w:name="Mention" w:semiHidden="1" w:unhideWhenUsed="1"/>
-    <w:lsdException w:name="Smart Hyperlink" w:semiHidden="1" w:unhideWhenUsed="1"/>
-    <w:lsdException w:name="Hashtag" w:semiHidden="1" w:unhideWhenUsed="1"/>
-    <w:lsdException w:name="Unresolved Mention" w:semiHidden="1" w:unhideWhenUsed="1"/>
-    <w:lsdException w:name="Smart Link" w:semiHidden="1" w:unhideWhenUsed="1"/>
   </w:latentStyles>
   <w:style w:type="paragraph" w:default="1" w:styleId="Normal">
     <w:name w:val="Normal"/>
     <w:qFormat/>
   </w:style>
-  <w:style w:type="character" w:default="1" w:styleId="DefaultParagraphFont">
+  <w:style w:type="character" w:default="1" w:styleId="Fuentedeprrafopredeter">
     <w:name w:val="Default Paragraph Font"/>
     <w:uiPriority w:val="1"/>
     <w:semiHidden/>
     <w:unhideWhenUsed/>
   </w:style>
-  <w:style w:type="table" w:default="1" w:styleId="TableNormal">
+  <w:style w:type="table" w:default="1" w:styleId="Tablanormal">
     <w:name w:val="Normal Table"/>
     <w:uiPriority w:val="99"/>
     <w:semiHidden/>
@@ -14045,18 +12143,18 @@
       </w:tblCellMar>
     </w:tblPr>
   </w:style>
-  <w:style w:type="numbering" w:default="1" w:styleId="NoList">
+  <w:style w:type="numbering" w:default="1" w:styleId="Sinlista">
     <w:name w:val="No List"/>
     <w:uiPriority w:val="99"/>
     <w:semiHidden/>
     <w:unhideWhenUsed/>
   </w:style>
-  <w:style w:type="character" w:styleId="PlaceholderText">
+  <w:style w:type="character" w:styleId="Textodelmarcadordeposicin">
     <w:name w:val="Placeholder Text"/>
-    <w:basedOn w:val="DefaultParagraphFont"/>
+    <w:basedOn w:val="Fuentedeprrafopredeter"/>
     <w:uiPriority w:val="99"/>
     <w:semiHidden/>
-    <w:rsid w:val="00235CC1"/>
+    <w:rsid w:val="003E352F"/>
     <w:rPr>
       <w:color w:val="808080"/>
     </w:rPr>
@@ -14212,11 +12310,43 @@
     <w:name w:val="E6D143B8C1FC4947B83CFC3EED72F6C9"/>
     <w:rsid w:val="003A63FA"/>
   </w:style>
+  <w:style w:type="paragraph" w:customStyle="1" w:styleId="FA3D329C0B074E0C97C308B32598B74D">
+    <w:name w:val="FA3D329C0B074E0C97C308B32598B74D"/>
+    <w:rsid w:val="003E352F"/>
+    <w:rPr>
+      <w:kern w:val="0"/>
+      <w14:ligatures w14:val="none"/>
+    </w:rPr>
+  </w:style>
+  <w:style w:type="paragraph" w:customStyle="1" w:styleId="6C8F06AB454942E098602A52A2937A04">
+    <w:name w:val="6C8F06AB454942E098602A52A2937A04"/>
+    <w:rsid w:val="003E352F"/>
+    <w:rPr>
+      <w:kern w:val="0"/>
+      <w14:ligatures w14:val="none"/>
+    </w:rPr>
+  </w:style>
+  <w:style w:type="paragraph" w:customStyle="1" w:styleId="3A0EF51CB9ED454A9985C1993764EB59">
+    <w:name w:val="3A0EF51CB9ED454A9985C1993764EB59"/>
+    <w:rsid w:val="003E352F"/>
+    <w:rPr>
+      <w:kern w:val="0"/>
+      <w14:ligatures w14:val="none"/>
+    </w:rPr>
+  </w:style>
+  <w:style w:type="paragraph" w:customStyle="1" w:styleId="19A7C9098ACE4DC9B61A8C70B6862D94">
+    <w:name w:val="19A7C9098ACE4DC9B61A8C70B6862D94"/>
+    <w:rsid w:val="003E352F"/>
+    <w:rPr>
+      <w:kern w:val="0"/>
+      <w14:ligatures w14:val="none"/>
+    </w:rPr>
+  </w:style>
 </w:styles>
 </file>
 
 <file path=word/glossary/webSettings.xml><?xml version="1.0" encoding="utf-8"?>
-<w:webSettings xmlns:mc="http://schemas.openxmlformats.org/markup-compatibility/2006" xmlns:r="http://schemas.openxmlformats.org/officeDocument/2006/relationships" xmlns:w="http://schemas.openxmlformats.org/wordprocessingml/2006/main" xmlns:w14="http://schemas.microsoft.com/office/word/2010/wordml" xmlns:w15="http://schemas.microsoft.com/office/word/2012/wordml" xmlns:w16cex="http://schemas.microsoft.com/office/word/2018/wordml/cex" xmlns:w16cid="http://schemas.microsoft.com/office/word/2016/wordml/cid" xmlns:w16="http://schemas.microsoft.com/office/word/2018/wordml" xmlns:w16du="http://schemas.microsoft.com/office/word/2023/wordml/word16du" xmlns:w16sdtdh="http://schemas.microsoft.com/office/word/2020/wordml/sdtdatahash" xmlns:w16sdtfl="http://schemas.microsoft.com/office/word/2024/wordml/sdtformatlock" xmlns:w16se="http://schemas.microsoft.com/office/word/2015/wordml/symex" mc:Ignorable="w14 w15 w16se w16cid w16 w16cex w16sdtdh w16sdtfl w16du">
+<w:webSettings xmlns:mc="http://schemas.openxmlformats.org/markup-compatibility/2006" xmlns:r="http://schemas.openxmlformats.org/officeDocument/2006/relationships" xmlns:w="http://schemas.openxmlformats.org/wordprocessingml/2006/main" xmlns:w14="http://schemas.microsoft.com/office/word/2010/wordml" xmlns:w15="http://schemas.microsoft.com/office/word/2012/wordml" xmlns:w16se="http://schemas.microsoft.com/office/word/2015/wordml/symex" mc:Ignorable="w14 w15 w16se">
   <w:optimizeForBrowser/>
   <w:allowPNG/>
 </w:webSettings>
@@ -14518,15 +12648,6 @@
 </file>
 
 <file path=customXml/item1.xml><?xml version="1.0" encoding="utf-8"?>
-<?mso-contentType ?>
-<FormTemplates xmlns="http://schemas.microsoft.com/sharepoint/v3/contenttype/forms">
-  <Display>DocumentLibraryForm</Display>
-  <Edit>DocumentLibraryForm</Edit>
-  <New>DocumentLibraryForm</New>
-</FormTemplates>
-</file>
-
-<file path=customXml/item2.xml><?xml version="1.0" encoding="utf-8"?>
 <p:properties xmlns:p="http://schemas.microsoft.com/office/2006/metadata/properties" xmlns:xsi="http://www.w3.org/2001/XMLSchema-instance" xmlns:pc="http://schemas.microsoft.com/office/infopath/2007/PartnerControls">
   <documentManagement>
     <_ip_UnifiedCompliancePolicyUIAction xmlns="http://schemas.microsoft.com/sharepoint/v3" xsi:nil="true"/>
@@ -14537,6 +12658,15 @@
     </lcf76f155ced4ddcb4097134ff3c332f>
   </documentManagement>
 </p:properties>
+</file>
+
+<file path=customXml/item2.xml><?xml version="1.0" encoding="utf-8"?>
+<?mso-contentType ?>
+<FormTemplates xmlns="http://schemas.microsoft.com/sharepoint/v3/contenttype/forms">
+  <Display>DocumentLibraryForm</Display>
+  <Edit>DocumentLibraryForm</Edit>
+  <New>DocumentLibraryForm</New>
+</FormTemplates>
 </file>
 
 <file path=customXml/item3.xml><?xml version="1.0" encoding="utf-8"?>
@@ -14815,14 +12945,6 @@
 </file>
 
 <file path=customXml/itemProps1.xml><?xml version="1.0" encoding="utf-8"?>
-<ds:datastoreItem xmlns:ds="http://schemas.openxmlformats.org/officeDocument/2006/customXml" ds:itemID="{22004FDC-07E7-438C-AED4-D738C3EE2861}">
-  <ds:schemaRefs>
-    <ds:schemaRef ds:uri="http://schemas.microsoft.com/sharepoint/v3/contenttype/forms"/>
-  </ds:schemaRefs>
-</ds:datastoreItem>
-</file>
-
-<file path=customXml/itemProps2.xml><?xml version="1.0" encoding="utf-8"?>
 <ds:datastoreItem xmlns:ds="http://schemas.openxmlformats.org/officeDocument/2006/customXml" ds:itemID="{388C4711-FA60-422A-8D8C-61AF32015762}">
   <ds:schemaRefs>
     <ds:schemaRef ds:uri="http://schemas.microsoft.com/office/2006/metadata/properties"/>
@@ -14830,6 +12952,14 @@
     <ds:schemaRef ds:uri="http://schemas.microsoft.com/sharepoint/v3"/>
     <ds:schemaRef ds:uri="48001533-b801-4cb9-affd-db59d9dca141"/>
     <ds:schemaRef ds:uri="539e586c-27cb-48e8-b535-3df5d760daa3"/>
+  </ds:schemaRefs>
+</ds:datastoreItem>
+</file>
+
+<file path=customXml/itemProps2.xml><?xml version="1.0" encoding="utf-8"?>
+<ds:datastoreItem xmlns:ds="http://schemas.openxmlformats.org/officeDocument/2006/customXml" ds:itemID="{22004FDC-07E7-438C-AED4-D738C3EE2861}">
+  <ds:schemaRefs>
+    <ds:schemaRef ds:uri="http://schemas.microsoft.com/sharepoint/v3/contenttype/forms"/>
   </ds:schemaRefs>
 </ds:datastoreItem>
 </file>
@@ -14856,7 +12986,7 @@
 </file>
 
 <file path=customXml/itemProps4.xml><?xml version="1.0" encoding="utf-8"?>
-<ds:datastoreItem xmlns:ds="http://schemas.openxmlformats.org/officeDocument/2006/customXml" ds:itemID="{A2B8F0A7-155D-4605-ADC5-0E146E412EDA}">
+<ds:datastoreItem xmlns:ds="http://schemas.openxmlformats.org/officeDocument/2006/customXml" ds:itemID="{E3034644-5951-4724-8895-9DA7ADB0C2EE}">
   <ds:schemaRefs>
     <ds:schemaRef ds:uri="http://schemas.openxmlformats.org/officeDocument/2006/bibliography"/>
   </ds:schemaRefs>

</xml_diff>